<commit_message>
DOCS: Propuestas de migración
</commit_message>
<xml_diff>
--- a/docs/ACTIVIDADES - Proyecto DGTIC.docx
+++ b/docs/ACTIVIDADES - Proyecto DGTIC.docx
@@ -467,7 +467,7 @@
       <w:r>
         <w:fldChar w:fldCharType="separate"/>
       </w:r>
-      <w:hyperlink w:anchor="_Toc212161326" w:history="1">
+      <w:hyperlink w:anchor="_Toc212540876" w:history="1">
         <w:r>
           <w:rPr>
             <w:rStyle w:val="Hipervnculo"/>
@@ -494,7 +494,7 @@
             <w:noProof/>
             <w:webHidden/>
           </w:rPr>
-          <w:instrText xml:space="preserve"> PAGEREF _Toc212161326 \h </w:instrText>
+          <w:instrText xml:space="preserve"> PAGEREF _Toc212540876 \h </w:instrText>
         </w:r>
         <w:r>
           <w:rPr>
@@ -514,7 +514,7 @@
             <w:noProof/>
             <w:webHidden/>
           </w:rPr>
-          <w:t>3</w:t>
+          <w:t>4</w:t>
         </w:r>
         <w:r>
           <w:rPr>
@@ -539,7 +539,7 @@
           <w:lang w:eastAsia="es-MX"/>
         </w:rPr>
       </w:pPr>
-      <w:hyperlink w:anchor="_Toc212161327" w:history="1">
+      <w:hyperlink w:anchor="_Toc212540877" w:history="1">
         <w:r>
           <w:rPr>
             <w:rStyle w:val="Hipervnculo"/>
@@ -566,7 +566,7 @@
             <w:noProof/>
             <w:webHidden/>
           </w:rPr>
-          <w:instrText xml:space="preserve"> PAGEREF _Toc212161327 \h </w:instrText>
+          <w:instrText xml:space="preserve"> PAGEREF _Toc212540877 \h </w:instrText>
         </w:r>
         <w:r>
           <w:rPr>
@@ -586,7 +586,7 @@
             <w:noProof/>
             <w:webHidden/>
           </w:rPr>
-          <w:t>3</w:t>
+          <w:t>4</w:t>
         </w:r>
         <w:r>
           <w:rPr>
@@ -611,7 +611,7 @@
           <w:lang w:eastAsia="es-MX"/>
         </w:rPr>
       </w:pPr>
-      <w:hyperlink w:anchor="_Toc212161328" w:history="1">
+      <w:hyperlink w:anchor="_Toc212540878" w:history="1">
         <w:r>
           <w:rPr>
             <w:rStyle w:val="Hipervnculo"/>
@@ -638,7 +638,7 @@
             <w:noProof/>
             <w:webHidden/>
           </w:rPr>
-          <w:instrText xml:space="preserve"> PAGEREF _Toc212161328 \h </w:instrText>
+          <w:instrText xml:space="preserve"> PAGEREF _Toc212540878 \h </w:instrText>
         </w:r>
         <w:r>
           <w:rPr>
@@ -658,7 +658,7 @@
             <w:noProof/>
             <w:webHidden/>
           </w:rPr>
-          <w:t>4</w:t>
+          <w:t>5</w:t>
         </w:r>
         <w:r>
           <w:rPr>
@@ -683,7 +683,7 @@
           <w:lang w:eastAsia="es-MX"/>
         </w:rPr>
       </w:pPr>
-      <w:hyperlink w:anchor="_Toc212161329" w:history="1">
+      <w:hyperlink w:anchor="_Toc212540879" w:history="1">
         <w:r>
           <w:rPr>
             <w:rStyle w:val="Hipervnculo"/>
@@ -710,7 +710,7 @@
             <w:noProof/>
             <w:webHidden/>
           </w:rPr>
-          <w:instrText xml:space="preserve"> PAGEREF _Toc212161329 \h </w:instrText>
+          <w:instrText xml:space="preserve"> PAGEREF _Toc212540879 \h </w:instrText>
         </w:r>
         <w:r>
           <w:rPr>
@@ -730,7 +730,7 @@
             <w:noProof/>
             <w:webHidden/>
           </w:rPr>
-          <w:t>4</w:t>
+          <w:t>5</w:t>
         </w:r>
         <w:r>
           <w:rPr>
@@ -755,7 +755,7 @@
           <w:lang w:eastAsia="es-MX"/>
         </w:rPr>
       </w:pPr>
-      <w:hyperlink w:anchor="_Toc212161330" w:history="1">
+      <w:hyperlink w:anchor="_Toc212540880" w:history="1">
         <w:r>
           <w:rPr>
             <w:rStyle w:val="Hipervnculo"/>
@@ -782,7 +782,7 @@
             <w:noProof/>
             <w:webHidden/>
           </w:rPr>
-          <w:instrText xml:space="preserve"> PAGEREF _Toc212161330 \h </w:instrText>
+          <w:instrText xml:space="preserve"> PAGEREF _Toc212540880 \h </w:instrText>
         </w:r>
         <w:r>
           <w:rPr>
@@ -827,7 +827,7 @@
           <w:lang w:eastAsia="es-MX"/>
         </w:rPr>
       </w:pPr>
-      <w:hyperlink w:anchor="_Toc212161331" w:history="1">
+      <w:hyperlink w:anchor="_Toc212540881" w:history="1">
         <w:r>
           <w:rPr>
             <w:rStyle w:val="Hipervnculo"/>
@@ -854,7 +854,7 @@
             <w:noProof/>
             <w:webHidden/>
           </w:rPr>
-          <w:instrText xml:space="preserve"> PAGEREF _Toc212161331 \h </w:instrText>
+          <w:instrText xml:space="preserve"> PAGEREF _Toc212540881 \h </w:instrText>
         </w:r>
         <w:r>
           <w:rPr>
@@ -899,7 +899,7 @@
           <w:lang w:eastAsia="es-MX"/>
         </w:rPr>
       </w:pPr>
-      <w:hyperlink w:anchor="_Toc212161332" w:history="1">
+      <w:hyperlink w:anchor="_Toc212540882" w:history="1">
         <w:r>
           <w:rPr>
             <w:rStyle w:val="Hipervnculo"/>
@@ -926,7 +926,7 @@
             <w:noProof/>
             <w:webHidden/>
           </w:rPr>
-          <w:instrText xml:space="preserve"> PAGEREF _Toc212161332 \h </w:instrText>
+          <w:instrText xml:space="preserve"> PAGEREF _Toc212540882 \h </w:instrText>
         </w:r>
         <w:r>
           <w:rPr>
@@ -971,7 +971,7 @@
           <w:lang w:eastAsia="es-MX"/>
         </w:rPr>
       </w:pPr>
-      <w:hyperlink w:anchor="_Toc212161333" w:history="1">
+      <w:hyperlink w:anchor="_Toc212540883" w:history="1">
         <w:r>
           <w:rPr>
             <w:rStyle w:val="Hipervnculo"/>
@@ -998,7 +998,7 @@
             <w:noProof/>
             <w:webHidden/>
           </w:rPr>
-          <w:instrText xml:space="preserve"> PAGEREF _Toc212161333 \h </w:instrText>
+          <w:instrText xml:space="preserve"> PAGEREF _Toc212540883 \h </w:instrText>
         </w:r>
         <w:r>
           <w:rPr>
@@ -1018,7 +1018,7 @@
             <w:noProof/>
             <w:webHidden/>
           </w:rPr>
-          <w:t>5</w:t>
+          <w:t>6</w:t>
         </w:r>
         <w:r>
           <w:rPr>
@@ -1043,7 +1043,7 @@
           <w:lang w:eastAsia="es-MX"/>
         </w:rPr>
       </w:pPr>
-      <w:hyperlink w:anchor="_Toc212161334" w:history="1">
+      <w:hyperlink w:anchor="_Toc212540884" w:history="1">
         <w:r>
           <w:rPr>
             <w:rStyle w:val="Hipervnculo"/>
@@ -1070,7 +1070,7 @@
             <w:noProof/>
             <w:webHidden/>
           </w:rPr>
-          <w:instrText xml:space="preserve"> PAGEREF _Toc212161334 \h </w:instrText>
+          <w:instrText xml:space="preserve"> PAGEREF _Toc212540884 \h </w:instrText>
         </w:r>
         <w:r>
           <w:rPr>
@@ -1090,7 +1090,7 @@
             <w:noProof/>
             <w:webHidden/>
           </w:rPr>
-          <w:t>5</w:t>
+          <w:t>6</w:t>
         </w:r>
         <w:r>
           <w:rPr>
@@ -1115,7 +1115,7 @@
           <w:lang w:eastAsia="es-MX"/>
         </w:rPr>
       </w:pPr>
-      <w:hyperlink w:anchor="_Toc212161335" w:history="1">
+      <w:hyperlink w:anchor="_Toc212540885" w:history="1">
         <w:r>
           <w:rPr>
             <w:rStyle w:val="Hipervnculo"/>
@@ -1142,7 +1142,7 @@
             <w:noProof/>
             <w:webHidden/>
           </w:rPr>
-          <w:instrText xml:space="preserve"> PAGEREF _Toc212161335 \h </w:instrText>
+          <w:instrText xml:space="preserve"> PAGEREF _Toc212540885 \h </w:instrText>
         </w:r>
         <w:r>
           <w:rPr>
@@ -1187,7 +1187,7 @@
           <w:lang w:eastAsia="es-MX"/>
         </w:rPr>
       </w:pPr>
-      <w:hyperlink w:anchor="_Toc212161336" w:history="1">
+      <w:hyperlink w:anchor="_Toc212540886" w:history="1">
         <w:r>
           <w:rPr>
             <w:rStyle w:val="Hipervnculo"/>
@@ -1214,7 +1214,7 @@
             <w:noProof/>
             <w:webHidden/>
           </w:rPr>
-          <w:instrText xml:space="preserve"> PAGEREF _Toc212161336 \h </w:instrText>
+          <w:instrText xml:space="preserve"> PAGEREF _Toc212540886 \h </w:instrText>
         </w:r>
         <w:r>
           <w:rPr>
@@ -1234,7 +1234,7 @@
             <w:noProof/>
             <w:webHidden/>
           </w:rPr>
-          <w:t>6</w:t>
+          <w:t>7</w:t>
         </w:r>
         <w:r>
           <w:rPr>
@@ -1259,7 +1259,7 @@
           <w:lang w:eastAsia="es-MX"/>
         </w:rPr>
       </w:pPr>
-      <w:hyperlink w:anchor="_Toc212161337" w:history="1">
+      <w:hyperlink w:anchor="_Toc212540887" w:history="1">
         <w:r>
           <w:rPr>
             <w:rStyle w:val="Hipervnculo"/>
@@ -1286,7 +1286,7 @@
             <w:noProof/>
             <w:webHidden/>
           </w:rPr>
-          <w:instrText xml:space="preserve"> PAGEREF _Toc212161337 \h </w:instrText>
+          <w:instrText xml:space="preserve"> PAGEREF _Toc212540887 \h </w:instrText>
         </w:r>
         <w:r>
           <w:rPr>
@@ -1331,7 +1331,7 @@
           <w:lang w:eastAsia="es-MX"/>
         </w:rPr>
       </w:pPr>
-      <w:hyperlink w:anchor="_Toc212161338" w:history="1">
+      <w:hyperlink w:anchor="_Toc212540888" w:history="1">
         <w:r>
           <w:rPr>
             <w:rStyle w:val="Hipervnculo"/>
@@ -1358,7 +1358,7 @@
             <w:noProof/>
             <w:webHidden/>
           </w:rPr>
-          <w:instrText xml:space="preserve"> PAGEREF _Toc212161338 \h </w:instrText>
+          <w:instrText xml:space="preserve"> PAGEREF _Toc212540888 \h </w:instrText>
         </w:r>
         <w:r>
           <w:rPr>
@@ -1403,7 +1403,7 @@
           <w:lang w:eastAsia="es-MX"/>
         </w:rPr>
       </w:pPr>
-      <w:hyperlink w:anchor="_Toc212161339" w:history="1">
+      <w:hyperlink w:anchor="_Toc212540889" w:history="1">
         <w:r>
           <w:rPr>
             <w:rStyle w:val="Hipervnculo"/>
@@ -1430,7 +1430,7 @@
             <w:noProof/>
             <w:webHidden/>
           </w:rPr>
-          <w:instrText xml:space="preserve"> PAGEREF _Toc212161339 \h </w:instrText>
+          <w:instrText xml:space="preserve"> PAGEREF _Toc212540889 \h </w:instrText>
         </w:r>
         <w:r>
           <w:rPr>
@@ -1475,7 +1475,7 @@
           <w:lang w:eastAsia="es-MX"/>
         </w:rPr>
       </w:pPr>
-      <w:hyperlink w:anchor="_Toc212161340" w:history="1">
+      <w:hyperlink w:anchor="_Toc212540890" w:history="1">
         <w:r>
           <w:rPr>
             <w:rStyle w:val="Hipervnculo"/>
@@ -1502,7 +1502,7 @@
             <w:noProof/>
             <w:webHidden/>
           </w:rPr>
-          <w:instrText xml:space="preserve"> PAGEREF _Toc212161340 \h </w:instrText>
+          <w:instrText xml:space="preserve"> PAGEREF _Toc212540890 \h </w:instrText>
         </w:r>
         <w:r>
           <w:rPr>
@@ -1547,7 +1547,7 @@
           <w:lang w:eastAsia="es-MX"/>
         </w:rPr>
       </w:pPr>
-      <w:hyperlink w:anchor="_Toc212161341" w:history="1">
+      <w:hyperlink w:anchor="_Toc212540891" w:history="1">
         <w:r>
           <w:rPr>
             <w:rStyle w:val="Hipervnculo"/>
@@ -1574,7 +1574,7 @@
             <w:noProof/>
             <w:webHidden/>
           </w:rPr>
-          <w:instrText xml:space="preserve"> PAGEREF _Toc212161341 \h </w:instrText>
+          <w:instrText xml:space="preserve"> PAGEREF _Toc212540891 \h </w:instrText>
         </w:r>
         <w:r>
           <w:rPr>
@@ -1619,7 +1619,7 @@
           <w:lang w:eastAsia="es-MX"/>
         </w:rPr>
       </w:pPr>
-      <w:hyperlink w:anchor="_Toc212161342" w:history="1">
+      <w:hyperlink w:anchor="_Toc212540892" w:history="1">
         <w:r>
           <w:rPr>
             <w:rStyle w:val="Hipervnculo"/>
@@ -1646,7 +1646,7 @@
             <w:noProof/>
             <w:webHidden/>
           </w:rPr>
-          <w:instrText xml:space="preserve"> PAGEREF _Toc212161342 \h </w:instrText>
+          <w:instrText xml:space="preserve"> PAGEREF _Toc212540892 \h </w:instrText>
         </w:r>
         <w:r>
           <w:rPr>
@@ -1691,7 +1691,7 @@
           <w:lang w:eastAsia="es-MX"/>
         </w:rPr>
       </w:pPr>
-      <w:hyperlink w:anchor="_Toc212161343" w:history="1">
+      <w:hyperlink w:anchor="_Toc212540893" w:history="1">
         <w:r>
           <w:rPr>
             <w:rStyle w:val="Hipervnculo"/>
@@ -1718,7 +1718,7 @@
             <w:noProof/>
             <w:webHidden/>
           </w:rPr>
-          <w:instrText xml:space="preserve"> PAGEREF _Toc212161343 \h </w:instrText>
+          <w:instrText xml:space="preserve"> PAGEREF _Toc212540893 \h </w:instrText>
         </w:r>
         <w:r>
           <w:rPr>
@@ -1763,7 +1763,7 @@
           <w:lang w:eastAsia="es-MX"/>
         </w:rPr>
       </w:pPr>
-      <w:hyperlink w:anchor="_Toc212161344" w:history="1">
+      <w:hyperlink w:anchor="_Toc212540894" w:history="1">
         <w:r>
           <w:rPr>
             <w:rStyle w:val="Hipervnculo"/>
@@ -1790,7 +1790,7 @@
             <w:noProof/>
             <w:webHidden/>
           </w:rPr>
-          <w:instrText xml:space="preserve"> PAGEREF _Toc212161344 \h </w:instrText>
+          <w:instrText xml:space="preserve"> PAGEREF _Toc212540894 \h </w:instrText>
         </w:r>
         <w:r>
           <w:rPr>
@@ -1835,7 +1835,7 @@
           <w:lang w:eastAsia="es-MX"/>
         </w:rPr>
       </w:pPr>
-      <w:hyperlink w:anchor="_Toc212161345" w:history="1">
+      <w:hyperlink w:anchor="_Toc212540895" w:history="1">
         <w:r>
           <w:rPr>
             <w:rStyle w:val="Hipervnculo"/>
@@ -1862,7 +1862,7 @@
             <w:noProof/>
             <w:webHidden/>
           </w:rPr>
-          <w:instrText xml:space="preserve"> PAGEREF _Toc212161345 \h </w:instrText>
+          <w:instrText xml:space="preserve"> PAGEREF _Toc212540895 \h </w:instrText>
         </w:r>
         <w:r>
           <w:rPr>
@@ -1882,7 +1882,7 @@
             <w:noProof/>
             <w:webHidden/>
           </w:rPr>
-          <w:t>9</w:t>
+          <w:t>10</w:t>
         </w:r>
         <w:r>
           <w:rPr>
@@ -1907,7 +1907,7 @@
           <w:lang w:eastAsia="es-MX"/>
         </w:rPr>
       </w:pPr>
-      <w:hyperlink w:anchor="_Toc212161346" w:history="1">
+      <w:hyperlink w:anchor="_Toc212540896" w:history="1">
         <w:r>
           <w:rPr>
             <w:rStyle w:val="Hipervnculo"/>
@@ -1934,7 +1934,7 @@
             <w:noProof/>
             <w:webHidden/>
           </w:rPr>
-          <w:instrText xml:space="preserve"> PAGEREF _Toc212161346 \h </w:instrText>
+          <w:instrText xml:space="preserve"> PAGEREF _Toc212540896 \h </w:instrText>
         </w:r>
         <w:r>
           <w:rPr>
@@ -1979,7 +1979,7 @@
           <w:lang w:eastAsia="es-MX"/>
         </w:rPr>
       </w:pPr>
-      <w:hyperlink w:anchor="_Toc212161347" w:history="1">
+      <w:hyperlink w:anchor="_Toc212540897" w:history="1">
         <w:r>
           <w:rPr>
             <w:rStyle w:val="Hipervnculo"/>
@@ -2006,7 +2006,7 @@
             <w:noProof/>
             <w:webHidden/>
           </w:rPr>
-          <w:instrText xml:space="preserve"> PAGEREF _Toc212161347 \h </w:instrText>
+          <w:instrText xml:space="preserve"> PAGEREF _Toc212540897 \h </w:instrText>
         </w:r>
         <w:r>
           <w:rPr>
@@ -2051,7 +2051,7 @@
           <w:lang w:eastAsia="es-MX"/>
         </w:rPr>
       </w:pPr>
-      <w:hyperlink w:anchor="_Toc212161348" w:history="1">
+      <w:hyperlink w:anchor="_Toc212540898" w:history="1">
         <w:r>
           <w:rPr>
             <w:rStyle w:val="Hipervnculo"/>
@@ -2078,7 +2078,7 @@
             <w:noProof/>
             <w:webHidden/>
           </w:rPr>
-          <w:instrText xml:space="preserve"> PAGEREF _Toc212161348 \h </w:instrText>
+          <w:instrText xml:space="preserve"> PAGEREF _Toc212540898 \h </w:instrText>
         </w:r>
         <w:r>
           <w:rPr>
@@ -2123,7 +2123,7 @@
           <w:lang w:eastAsia="es-MX"/>
         </w:rPr>
       </w:pPr>
-      <w:hyperlink w:anchor="_Toc212161349" w:history="1">
+      <w:hyperlink w:anchor="_Toc212540899" w:history="1">
         <w:r>
           <w:rPr>
             <w:rStyle w:val="Hipervnculo"/>
@@ -2150,7 +2150,7 @@
             <w:noProof/>
             <w:webHidden/>
           </w:rPr>
-          <w:instrText xml:space="preserve"> PAGEREF _Toc212161349 \h </w:instrText>
+          <w:instrText xml:space="preserve"> PAGEREF _Toc212540899 \h </w:instrText>
         </w:r>
         <w:r>
           <w:rPr>
@@ -2170,7 +2170,7 @@
             <w:noProof/>
             <w:webHidden/>
           </w:rPr>
-          <w:t>10</w:t>
+          <w:t>11</w:t>
         </w:r>
         <w:r>
           <w:rPr>
@@ -2195,7 +2195,7 @@
           <w:lang w:eastAsia="es-MX"/>
         </w:rPr>
       </w:pPr>
-      <w:hyperlink w:anchor="_Toc212161350" w:history="1">
+      <w:hyperlink w:anchor="_Toc212540900" w:history="1">
         <w:r>
           <w:rPr>
             <w:rStyle w:val="Hipervnculo"/>
@@ -2222,7 +2222,7 @@
             <w:noProof/>
             <w:webHidden/>
           </w:rPr>
-          <w:instrText xml:space="preserve"> PAGEREF _Toc212161350 \h </w:instrText>
+          <w:instrText xml:space="preserve"> PAGEREF _Toc212540900 \h </w:instrText>
         </w:r>
         <w:r>
           <w:rPr>
@@ -2267,7 +2267,7 @@
           <w:lang w:eastAsia="es-MX"/>
         </w:rPr>
       </w:pPr>
-      <w:hyperlink w:anchor="_Toc212161351" w:history="1">
+      <w:hyperlink w:anchor="_Toc212540901" w:history="1">
         <w:r>
           <w:rPr>
             <w:rStyle w:val="Hipervnculo"/>
@@ -2294,7 +2294,7 @@
             <w:noProof/>
             <w:webHidden/>
           </w:rPr>
-          <w:instrText xml:space="preserve"> PAGEREF _Toc212161351 \h </w:instrText>
+          <w:instrText xml:space="preserve"> PAGEREF _Toc212540901 \h </w:instrText>
         </w:r>
         <w:r>
           <w:rPr>
@@ -2339,7 +2339,7 @@
           <w:lang w:eastAsia="es-MX"/>
         </w:rPr>
       </w:pPr>
-      <w:hyperlink w:anchor="_Toc212161352" w:history="1">
+      <w:hyperlink w:anchor="_Toc212540902" w:history="1">
         <w:r>
           <w:rPr>
             <w:rStyle w:val="Hipervnculo"/>
@@ -2366,7 +2366,7 @@
             <w:noProof/>
             <w:webHidden/>
           </w:rPr>
-          <w:instrText xml:space="preserve"> PAGEREF _Toc212161352 \h </w:instrText>
+          <w:instrText xml:space="preserve"> PAGEREF _Toc212540902 \h </w:instrText>
         </w:r>
         <w:r>
           <w:rPr>
@@ -2386,7 +2386,7 @@
             <w:noProof/>
             <w:webHidden/>
           </w:rPr>
-          <w:t>12</w:t>
+          <w:t>13</w:t>
         </w:r>
         <w:r>
           <w:rPr>
@@ -2411,7 +2411,7 @@
           <w:lang w:eastAsia="es-MX"/>
         </w:rPr>
       </w:pPr>
-      <w:hyperlink w:anchor="_Toc212161353" w:history="1">
+      <w:hyperlink w:anchor="_Toc212540903" w:history="1">
         <w:r>
           <w:rPr>
             <w:rStyle w:val="Hipervnculo"/>
@@ -2438,7 +2438,7 @@
             <w:noProof/>
             <w:webHidden/>
           </w:rPr>
-          <w:instrText xml:space="preserve"> PAGEREF _Toc212161353 \h </w:instrText>
+          <w:instrText xml:space="preserve"> PAGEREF _Toc212540903 \h </w:instrText>
         </w:r>
         <w:r>
           <w:rPr>
@@ -2458,7 +2458,7 @@
             <w:noProof/>
             <w:webHidden/>
           </w:rPr>
-          <w:t>12</w:t>
+          <w:t>13</w:t>
         </w:r>
         <w:r>
           <w:rPr>
@@ -2483,7 +2483,7 @@
           <w:lang w:eastAsia="es-MX"/>
         </w:rPr>
       </w:pPr>
-      <w:hyperlink w:anchor="_Toc212161354" w:history="1">
+      <w:hyperlink w:anchor="_Toc212540904" w:history="1">
         <w:r>
           <w:rPr>
             <w:rStyle w:val="Hipervnculo"/>
@@ -2510,7 +2510,7 @@
             <w:noProof/>
             <w:webHidden/>
           </w:rPr>
-          <w:instrText xml:space="preserve"> PAGEREF _Toc212161354 \h </w:instrText>
+          <w:instrText xml:space="preserve"> PAGEREF _Toc212540904 \h </w:instrText>
         </w:r>
         <w:r>
           <w:rPr>
@@ -2555,7 +2555,7 @@
           <w:lang w:eastAsia="es-MX"/>
         </w:rPr>
       </w:pPr>
-      <w:hyperlink w:anchor="_Toc212161355" w:history="1">
+      <w:hyperlink w:anchor="_Toc212540905" w:history="1">
         <w:r>
           <w:rPr>
             <w:rStyle w:val="Hipervnculo"/>
@@ -2582,7 +2582,7 @@
             <w:noProof/>
             <w:webHidden/>
           </w:rPr>
-          <w:instrText xml:space="preserve"> PAGEREF _Toc212161355 \h </w:instrText>
+          <w:instrText xml:space="preserve"> PAGEREF _Toc212540905 \h </w:instrText>
         </w:r>
         <w:r>
           <w:rPr>
@@ -2627,7 +2627,7 @@
           <w:lang w:eastAsia="es-MX"/>
         </w:rPr>
       </w:pPr>
-      <w:hyperlink w:anchor="_Toc212161356" w:history="1">
+      <w:hyperlink w:anchor="_Toc212540906" w:history="1">
         <w:r>
           <w:rPr>
             <w:rStyle w:val="Hipervnculo"/>
@@ -2654,7 +2654,7 @@
             <w:noProof/>
             <w:webHidden/>
           </w:rPr>
-          <w:instrText xml:space="preserve"> PAGEREF _Toc212161356 \h </w:instrText>
+          <w:instrText xml:space="preserve"> PAGEREF _Toc212540906 \h </w:instrText>
         </w:r>
         <w:r>
           <w:rPr>
@@ -2699,7 +2699,7 @@
           <w:lang w:eastAsia="es-MX"/>
         </w:rPr>
       </w:pPr>
-      <w:hyperlink w:anchor="_Toc212161357" w:history="1">
+      <w:hyperlink w:anchor="_Toc212540907" w:history="1">
         <w:r>
           <w:rPr>
             <w:rStyle w:val="Hipervnculo"/>
@@ -2726,7 +2726,7 @@
             <w:noProof/>
             <w:webHidden/>
           </w:rPr>
-          <w:instrText xml:space="preserve"> PAGEREF _Toc212161357 \h </w:instrText>
+          <w:instrText xml:space="preserve"> PAGEREF _Toc212540907 \h </w:instrText>
         </w:r>
         <w:r>
           <w:rPr>
@@ -2746,7 +2746,7 @@
             <w:noProof/>
             <w:webHidden/>
           </w:rPr>
-          <w:t>13</w:t>
+          <w:t>14</w:t>
         </w:r>
         <w:r>
           <w:rPr>
@@ -2772,7 +2772,7 @@
           <w:lang w:eastAsia="es-MX"/>
         </w:rPr>
       </w:pPr>
-      <w:hyperlink w:anchor="_Toc212161358" w:history="1">
+      <w:hyperlink w:anchor="_Toc212540908" w:history="1">
         <w:r>
           <w:rPr>
             <w:rStyle w:val="Hipervnculo"/>
@@ -2818,7 +2818,7 @@
             <w:noProof/>
             <w:webHidden/>
           </w:rPr>
-          <w:instrText xml:space="preserve"> PAGEREF _Toc212161358 \h </w:instrText>
+          <w:instrText xml:space="preserve"> PAGEREF _Toc212540908 \h </w:instrText>
         </w:r>
         <w:r>
           <w:rPr>
@@ -2838,7 +2838,7 @@
             <w:noProof/>
             <w:webHidden/>
           </w:rPr>
-          <w:t>13</w:t>
+          <w:t>14</w:t>
         </w:r>
         <w:r>
           <w:rPr>
@@ -2864,7 +2864,7 @@
           <w:lang w:eastAsia="es-MX"/>
         </w:rPr>
       </w:pPr>
-      <w:hyperlink w:anchor="_Toc212161359" w:history="1">
+      <w:hyperlink w:anchor="_Toc212540909" w:history="1">
         <w:r>
           <w:rPr>
             <w:rStyle w:val="Hipervnculo"/>
@@ -2910,7 +2910,7 @@
             <w:noProof/>
             <w:webHidden/>
           </w:rPr>
-          <w:instrText xml:space="preserve"> PAGEREF _Toc212161359 \h </w:instrText>
+          <w:instrText xml:space="preserve"> PAGEREF _Toc212540909 \h </w:instrText>
         </w:r>
         <w:r>
           <w:rPr>
@@ -2956,7 +2956,7 @@
           <w:lang w:eastAsia="es-MX"/>
         </w:rPr>
       </w:pPr>
-      <w:hyperlink w:anchor="_Toc212161360" w:history="1">
+      <w:hyperlink w:anchor="_Toc212540910" w:history="1">
         <w:r>
           <w:rPr>
             <w:rStyle w:val="Hipervnculo"/>
@@ -3002,7 +3002,7 @@
             <w:noProof/>
             <w:webHidden/>
           </w:rPr>
-          <w:instrText xml:space="preserve"> PAGEREF _Toc212161360 \h </w:instrText>
+          <w:instrText xml:space="preserve"> PAGEREF _Toc212540910 \h </w:instrText>
         </w:r>
         <w:r>
           <w:rPr>
@@ -3048,7 +3048,7 @@
           <w:lang w:eastAsia="es-MX"/>
         </w:rPr>
       </w:pPr>
-      <w:hyperlink w:anchor="_Toc212161361" w:history="1">
+      <w:hyperlink w:anchor="_Toc212540911" w:history="1">
         <w:r>
           <w:rPr>
             <w:rStyle w:val="Hipervnculo"/>
@@ -3094,7 +3094,7 @@
             <w:noProof/>
             <w:webHidden/>
           </w:rPr>
-          <w:instrText xml:space="preserve"> PAGEREF _Toc212161361 \h </w:instrText>
+          <w:instrText xml:space="preserve"> PAGEREF _Toc212540911 \h </w:instrText>
         </w:r>
         <w:r>
           <w:rPr>
@@ -3140,7 +3140,7 @@
           <w:lang w:eastAsia="es-MX"/>
         </w:rPr>
       </w:pPr>
-      <w:hyperlink w:anchor="_Toc212161362" w:history="1">
+      <w:hyperlink w:anchor="_Toc212540912" w:history="1">
         <w:r>
           <w:rPr>
             <w:rStyle w:val="Hipervnculo"/>
@@ -3186,7 +3186,7 @@
             <w:noProof/>
             <w:webHidden/>
           </w:rPr>
-          <w:instrText xml:space="preserve"> PAGEREF _Toc212161362 \h </w:instrText>
+          <w:instrText xml:space="preserve"> PAGEREF _Toc212540912 \h </w:instrText>
         </w:r>
         <w:r>
           <w:rPr>
@@ -3206,7 +3206,7 @@
             <w:noProof/>
             <w:webHidden/>
           </w:rPr>
-          <w:t>14</w:t>
+          <w:t>15</w:t>
         </w:r>
         <w:r>
           <w:rPr>
@@ -3232,7 +3232,7 @@
           <w:lang w:eastAsia="es-MX"/>
         </w:rPr>
       </w:pPr>
-      <w:hyperlink w:anchor="_Toc212161363" w:history="1">
+      <w:hyperlink w:anchor="_Toc212540913" w:history="1">
         <w:r>
           <w:rPr>
             <w:rStyle w:val="Hipervnculo"/>
@@ -3278,7 +3278,7 @@
             <w:noProof/>
             <w:webHidden/>
           </w:rPr>
-          <w:instrText xml:space="preserve"> PAGEREF _Toc212161363 \h </w:instrText>
+          <w:instrText xml:space="preserve"> PAGEREF _Toc212540913 \h </w:instrText>
         </w:r>
         <w:r>
           <w:rPr>
@@ -3324,7 +3324,7 @@
           <w:lang w:eastAsia="es-MX"/>
         </w:rPr>
       </w:pPr>
-      <w:hyperlink w:anchor="_Toc212161364" w:history="1">
+      <w:hyperlink w:anchor="_Toc212540914" w:history="1">
         <w:r>
           <w:rPr>
             <w:rStyle w:val="Hipervnculo"/>
@@ -3370,7 +3370,7 @@
             <w:noProof/>
             <w:webHidden/>
           </w:rPr>
-          <w:instrText xml:space="preserve"> PAGEREF _Toc212161364 \h </w:instrText>
+          <w:instrText xml:space="preserve"> PAGEREF _Toc212540914 \h </w:instrText>
         </w:r>
         <w:r>
           <w:rPr>
@@ -3416,7 +3416,7 @@
           <w:lang w:eastAsia="es-MX"/>
         </w:rPr>
       </w:pPr>
-      <w:hyperlink w:anchor="_Toc212161365" w:history="1">
+      <w:hyperlink w:anchor="_Toc212540915" w:history="1">
         <w:r>
           <w:rPr>
             <w:rStyle w:val="Hipervnculo"/>
@@ -3462,7 +3462,7 @@
             <w:noProof/>
             <w:webHidden/>
           </w:rPr>
-          <w:instrText xml:space="preserve"> PAGEREF _Toc212161365 \h </w:instrText>
+          <w:instrText xml:space="preserve"> PAGEREF _Toc212540915 \h </w:instrText>
         </w:r>
         <w:r>
           <w:rPr>
@@ -3508,7 +3508,7 @@
           <w:lang w:eastAsia="es-MX"/>
         </w:rPr>
       </w:pPr>
-      <w:hyperlink w:anchor="_Toc212161366" w:history="1">
+      <w:hyperlink w:anchor="_Toc212540916" w:history="1">
         <w:r>
           <w:rPr>
             <w:rStyle w:val="Hipervnculo"/>
@@ -3554,7 +3554,7 @@
             <w:noProof/>
             <w:webHidden/>
           </w:rPr>
-          <w:instrText xml:space="preserve"> PAGEREF _Toc212161366 \h </w:instrText>
+          <w:instrText xml:space="preserve"> PAGEREF _Toc212540916 \h </w:instrText>
         </w:r>
         <w:r>
           <w:rPr>
@@ -3600,7 +3600,7 @@
           <w:lang w:eastAsia="es-MX"/>
         </w:rPr>
       </w:pPr>
-      <w:hyperlink w:anchor="_Toc212161367" w:history="1">
+      <w:hyperlink w:anchor="_Toc212540917" w:history="1">
         <w:r>
           <w:rPr>
             <w:rStyle w:val="Hipervnculo"/>
@@ -3646,7 +3646,7 @@
             <w:noProof/>
             <w:webHidden/>
           </w:rPr>
-          <w:instrText xml:space="preserve"> PAGEREF _Toc212161367 \h </w:instrText>
+          <w:instrText xml:space="preserve"> PAGEREF _Toc212540917 \h </w:instrText>
         </w:r>
         <w:r>
           <w:rPr>
@@ -3666,7 +3666,7 @@
             <w:noProof/>
             <w:webHidden/>
           </w:rPr>
-          <w:t>16</w:t>
+          <w:t>17</w:t>
         </w:r>
         <w:r>
           <w:rPr>
@@ -3692,7 +3692,7 @@
           <w:lang w:eastAsia="es-MX"/>
         </w:rPr>
       </w:pPr>
-      <w:hyperlink w:anchor="_Toc212161368" w:history="1">
+      <w:hyperlink w:anchor="_Toc212540918" w:history="1">
         <w:r>
           <w:rPr>
             <w:rStyle w:val="Hipervnculo"/>
@@ -3738,7 +3738,7 @@
             <w:noProof/>
             <w:webHidden/>
           </w:rPr>
-          <w:instrText xml:space="preserve"> PAGEREF _Toc212161368 \h </w:instrText>
+          <w:instrText xml:space="preserve"> PAGEREF _Toc212540918 \h </w:instrText>
         </w:r>
         <w:r>
           <w:rPr>
@@ -3784,7 +3784,7 @@
           <w:lang w:eastAsia="es-MX"/>
         </w:rPr>
       </w:pPr>
-      <w:hyperlink w:anchor="_Toc212161369" w:history="1">
+      <w:hyperlink w:anchor="_Toc212540919" w:history="1">
         <w:r>
           <w:rPr>
             <w:rStyle w:val="Hipervnculo"/>
@@ -3830,7 +3830,7 @@
             <w:noProof/>
             <w:webHidden/>
           </w:rPr>
-          <w:instrText xml:space="preserve"> PAGEREF _Toc212161369 \h </w:instrText>
+          <w:instrText xml:space="preserve"> PAGEREF _Toc212540919 \h </w:instrText>
         </w:r>
         <w:r>
           <w:rPr>
@@ -3876,7 +3876,7 @@
           <w:lang w:eastAsia="es-MX"/>
         </w:rPr>
       </w:pPr>
-      <w:hyperlink w:anchor="_Toc212161370" w:history="1">
+      <w:hyperlink w:anchor="_Toc212540920" w:history="1">
         <w:r>
           <w:rPr>
             <w:rStyle w:val="Hipervnculo"/>
@@ -3922,7 +3922,7 @@
             <w:noProof/>
             <w:webHidden/>
           </w:rPr>
-          <w:instrText xml:space="preserve"> PAGEREF _Toc212161370 \h </w:instrText>
+          <w:instrText xml:space="preserve"> PAGEREF _Toc212540920 \h </w:instrText>
         </w:r>
         <w:r>
           <w:rPr>
@@ -3968,7 +3968,7 @@
           <w:lang w:eastAsia="es-MX"/>
         </w:rPr>
       </w:pPr>
-      <w:hyperlink w:anchor="_Toc212161371" w:history="1">
+      <w:hyperlink w:anchor="_Toc212540921" w:history="1">
         <w:r>
           <w:rPr>
             <w:rStyle w:val="Hipervnculo"/>
@@ -4014,7 +4014,7 @@
             <w:noProof/>
             <w:webHidden/>
           </w:rPr>
-          <w:instrText xml:space="preserve"> PAGEREF _Toc212161371 \h </w:instrText>
+          <w:instrText xml:space="preserve"> PAGEREF _Toc212540921 \h </w:instrText>
         </w:r>
         <w:r>
           <w:rPr>
@@ -4060,7 +4060,7 @@
           <w:lang w:eastAsia="es-MX"/>
         </w:rPr>
       </w:pPr>
-      <w:hyperlink w:anchor="_Toc212161372" w:history="1">
+      <w:hyperlink w:anchor="_Toc212540922" w:history="1">
         <w:r>
           <w:rPr>
             <w:rStyle w:val="Hipervnculo"/>
@@ -4106,7 +4106,7 @@
             <w:noProof/>
             <w:webHidden/>
           </w:rPr>
-          <w:instrText xml:space="preserve"> PAGEREF _Toc212161372 \h </w:instrText>
+          <w:instrText xml:space="preserve"> PAGEREF _Toc212540922 \h </w:instrText>
         </w:r>
         <w:r>
           <w:rPr>
@@ -4152,7 +4152,7 @@
           <w:lang w:eastAsia="es-MX"/>
         </w:rPr>
       </w:pPr>
-      <w:hyperlink w:anchor="_Toc212161373" w:history="1">
+      <w:hyperlink w:anchor="_Toc212540923" w:history="1">
         <w:r>
           <w:rPr>
             <w:rStyle w:val="Hipervnculo"/>
@@ -4198,7 +4198,7 @@
             <w:noProof/>
             <w:webHidden/>
           </w:rPr>
-          <w:instrText xml:space="preserve"> PAGEREF _Toc212161373 \h </w:instrText>
+          <w:instrText xml:space="preserve"> PAGEREF _Toc212540923 \h </w:instrText>
         </w:r>
         <w:r>
           <w:rPr>
@@ -4244,7 +4244,7 @@
           <w:lang w:eastAsia="es-MX"/>
         </w:rPr>
       </w:pPr>
-      <w:hyperlink w:anchor="_Toc212161374" w:history="1">
+      <w:hyperlink w:anchor="_Toc212540924" w:history="1">
         <w:r>
           <w:rPr>
             <w:rStyle w:val="Hipervnculo"/>
@@ -4290,7 +4290,7 @@
             <w:noProof/>
             <w:webHidden/>
           </w:rPr>
-          <w:instrText xml:space="preserve"> PAGEREF _Toc212161374 \h </w:instrText>
+          <w:instrText xml:space="preserve"> PAGEREF _Toc212540924 \h </w:instrText>
         </w:r>
         <w:r>
           <w:rPr>
@@ -4336,7 +4336,7 @@
           <w:lang w:eastAsia="es-MX"/>
         </w:rPr>
       </w:pPr>
-      <w:hyperlink w:anchor="_Toc212161375" w:history="1">
+      <w:hyperlink w:anchor="_Toc212540925" w:history="1">
         <w:r>
           <w:rPr>
             <w:rStyle w:val="Hipervnculo"/>
@@ -4382,7 +4382,7 @@
             <w:noProof/>
             <w:webHidden/>
           </w:rPr>
-          <w:instrText xml:space="preserve"> PAGEREF _Toc212161375 \h </w:instrText>
+          <w:instrText xml:space="preserve"> PAGEREF _Toc212540925 \h </w:instrText>
         </w:r>
         <w:r>
           <w:rPr>
@@ -4428,7 +4428,7 @@
           <w:lang w:eastAsia="es-MX"/>
         </w:rPr>
       </w:pPr>
-      <w:hyperlink w:anchor="_Toc212161376" w:history="1">
+      <w:hyperlink w:anchor="_Toc212540926" w:history="1">
         <w:r>
           <w:rPr>
             <w:rStyle w:val="Hipervnculo"/>
@@ -4474,7 +4474,7 @@
             <w:noProof/>
             <w:webHidden/>
           </w:rPr>
-          <w:instrText xml:space="preserve"> PAGEREF _Toc212161376 \h </w:instrText>
+          <w:instrText xml:space="preserve"> PAGEREF _Toc212540926 \h </w:instrText>
         </w:r>
         <w:r>
           <w:rPr>
@@ -4520,7 +4520,7 @@
           <w:lang w:eastAsia="es-MX"/>
         </w:rPr>
       </w:pPr>
-      <w:hyperlink w:anchor="_Toc212161377" w:history="1">
+      <w:hyperlink w:anchor="_Toc212540927" w:history="1">
         <w:r>
           <w:rPr>
             <w:rStyle w:val="Hipervnculo"/>
@@ -4566,7 +4566,7 @@
             <w:noProof/>
             <w:webHidden/>
           </w:rPr>
-          <w:instrText xml:space="preserve"> PAGEREF _Toc212161377 \h </w:instrText>
+          <w:instrText xml:space="preserve"> PAGEREF _Toc212540927 \h </w:instrText>
         </w:r>
         <w:r>
           <w:rPr>
@@ -4612,7 +4612,7 @@
           <w:lang w:eastAsia="es-MX"/>
         </w:rPr>
       </w:pPr>
-      <w:hyperlink w:anchor="_Toc212161378" w:history="1">
+      <w:hyperlink w:anchor="_Toc212540928" w:history="1">
         <w:r>
           <w:rPr>
             <w:rStyle w:val="Hipervnculo"/>
@@ -4658,7 +4658,7 @@
             <w:noProof/>
             <w:webHidden/>
           </w:rPr>
-          <w:instrText xml:space="preserve"> PAGEREF _Toc212161378 \h </w:instrText>
+          <w:instrText xml:space="preserve"> PAGEREF _Toc212540928 \h </w:instrText>
         </w:r>
         <w:r>
           <w:rPr>
@@ -4704,7 +4704,7 @@
           <w:lang w:eastAsia="es-MX"/>
         </w:rPr>
       </w:pPr>
-      <w:hyperlink w:anchor="_Toc212161379" w:history="1">
+      <w:hyperlink w:anchor="_Toc212540929" w:history="1">
         <w:r>
           <w:rPr>
             <w:rStyle w:val="Hipervnculo"/>
@@ -4750,7 +4750,7 @@
             <w:noProof/>
             <w:webHidden/>
           </w:rPr>
-          <w:instrText xml:space="preserve"> PAGEREF _Toc212161379 \h </w:instrText>
+          <w:instrText xml:space="preserve"> PAGEREF _Toc212540929 \h </w:instrText>
         </w:r>
         <w:r>
           <w:rPr>
@@ -4796,7 +4796,7 @@
           <w:lang w:eastAsia="es-MX"/>
         </w:rPr>
       </w:pPr>
-      <w:hyperlink w:anchor="_Toc212161380" w:history="1">
+      <w:hyperlink w:anchor="_Toc212540930" w:history="1">
         <w:r>
           <w:rPr>
             <w:rStyle w:val="Hipervnculo"/>
@@ -4842,7 +4842,7 @@
             <w:noProof/>
             <w:webHidden/>
           </w:rPr>
-          <w:instrText xml:space="preserve"> PAGEREF _Toc212161380 \h </w:instrText>
+          <w:instrText xml:space="preserve"> PAGEREF _Toc212540930 \h </w:instrText>
         </w:r>
         <w:r>
           <w:rPr>
@@ -4862,7 +4862,7 @@
             <w:noProof/>
             <w:webHidden/>
           </w:rPr>
-          <w:t>19</w:t>
+          <w:t>20</w:t>
         </w:r>
         <w:r>
           <w:rPr>
@@ -4888,7 +4888,7 @@
           <w:lang w:eastAsia="es-MX"/>
         </w:rPr>
       </w:pPr>
-      <w:hyperlink w:anchor="_Toc212161381" w:history="1">
+      <w:hyperlink w:anchor="_Toc212540931" w:history="1">
         <w:r>
           <w:rPr>
             <w:rStyle w:val="Hipervnculo"/>
@@ -4934,7 +4934,7 @@
             <w:noProof/>
             <w:webHidden/>
           </w:rPr>
-          <w:instrText xml:space="preserve"> PAGEREF _Toc212161381 \h </w:instrText>
+          <w:instrText xml:space="preserve"> PAGEREF _Toc212540931 \h </w:instrText>
         </w:r>
         <w:r>
           <w:rPr>
@@ -4954,7 +4954,7 @@
             <w:noProof/>
             <w:webHidden/>
           </w:rPr>
-          <w:t>20</w:t>
+          <w:t>21</w:t>
         </w:r>
         <w:r>
           <w:rPr>
@@ -4979,7 +4979,7 @@
           <w:lang w:eastAsia="es-MX"/>
         </w:rPr>
       </w:pPr>
-      <w:hyperlink w:anchor="_Toc212161382" w:history="1">
+      <w:hyperlink w:anchor="_Toc212540932" w:history="1">
         <w:r>
           <w:rPr>
             <w:rStyle w:val="Hipervnculo"/>
@@ -5006,7 +5006,7 @@
             <w:noProof/>
             <w:webHidden/>
           </w:rPr>
-          <w:instrText xml:space="preserve"> PAGEREF _Toc212161382 \h </w:instrText>
+          <w:instrText xml:space="preserve"> PAGEREF _Toc212540932 \h </w:instrText>
         </w:r>
         <w:r>
           <w:rPr>
@@ -5039,7 +5039,7 @@
     </w:p>
     <w:p>
       <w:pPr>
-        <w:pStyle w:val="TDC1"/>
+        <w:pStyle w:val="TDC3"/>
         <w:tabs>
           <w:tab w:val="right" w:leader="dot" w:pos="9350"/>
         </w:tabs>
@@ -5051,12 +5051,368 @@
           <w:lang w:eastAsia="es-MX"/>
         </w:rPr>
       </w:pPr>
-      <w:hyperlink w:anchor="_Toc212161383" w:history="1">
+      <w:hyperlink w:anchor="_Toc212540933" w:history="1">
         <w:r>
           <w:rPr>
             <w:rStyle w:val="Hipervnculo"/>
             <w:noProof/>
           </w:rPr>
+          <w:t>Propuestas de migración a Python.</w:t>
+        </w:r>
+        <w:r>
+          <w:rPr>
+            <w:noProof/>
+            <w:webHidden/>
+          </w:rPr>
+          <w:tab/>
+        </w:r>
+        <w:r>
+          <w:rPr>
+            <w:noProof/>
+            <w:webHidden/>
+          </w:rPr>
+          <w:fldChar w:fldCharType="begin"/>
+        </w:r>
+        <w:r>
+          <w:rPr>
+            <w:noProof/>
+            <w:webHidden/>
+          </w:rPr>
+          <w:instrText xml:space="preserve"> PAGEREF _Toc212540933 \h </w:instrText>
+        </w:r>
+        <w:r>
+          <w:rPr>
+            <w:noProof/>
+            <w:webHidden/>
+          </w:rPr>
+        </w:r>
+        <w:r>
+          <w:rPr>
+            <w:noProof/>
+            <w:webHidden/>
+          </w:rPr>
+          <w:fldChar w:fldCharType="separate"/>
+        </w:r>
+        <w:r>
+          <w:rPr>
+            <w:noProof/>
+            <w:webHidden/>
+          </w:rPr>
+          <w:t>22</w:t>
+        </w:r>
+        <w:r>
+          <w:rPr>
+            <w:noProof/>
+            <w:webHidden/>
+          </w:rPr>
+          <w:fldChar w:fldCharType="end"/>
+        </w:r>
+      </w:hyperlink>
+    </w:p>
+    <w:p>
+      <w:pPr>
+        <w:pStyle w:val="TDC4"/>
+        <w:tabs>
+          <w:tab w:val="left" w:pos="1200"/>
+          <w:tab w:val="right" w:leader="dot" w:pos="9350"/>
+        </w:tabs>
+        <w:rPr>
+          <w:rFonts w:eastAsiaTheme="minorEastAsia"/>
+          <w:noProof/>
+          <w:sz w:val="24"/>
+          <w:szCs w:val="24"/>
+          <w:lang w:eastAsia="es-MX"/>
+        </w:rPr>
+      </w:pPr>
+      <w:hyperlink w:anchor="_Toc212540934" w:history="1">
+        <w:r>
+          <w:rPr>
+            <w:rStyle w:val="Hipervnculo"/>
+            <w:noProof/>
+          </w:rPr>
+          <w:t>1.</w:t>
+        </w:r>
+        <w:r>
+          <w:rPr>
+            <w:rFonts w:eastAsiaTheme="minorEastAsia"/>
+            <w:noProof/>
+            <w:sz w:val="24"/>
+            <w:szCs w:val="24"/>
+            <w:lang w:eastAsia="es-MX"/>
+          </w:rPr>
+          <w:tab/>
+        </w:r>
+        <w:r>
+          <w:rPr>
+            <w:rStyle w:val="Hipervnculo"/>
+            <w:noProof/>
+          </w:rPr>
+          <w:t>Traducción directa</w:t>
+        </w:r>
+        <w:r>
+          <w:rPr>
+            <w:noProof/>
+            <w:webHidden/>
+          </w:rPr>
+          <w:tab/>
+        </w:r>
+        <w:r>
+          <w:rPr>
+            <w:noProof/>
+            <w:webHidden/>
+          </w:rPr>
+          <w:fldChar w:fldCharType="begin"/>
+        </w:r>
+        <w:r>
+          <w:rPr>
+            <w:noProof/>
+            <w:webHidden/>
+          </w:rPr>
+          <w:instrText xml:space="preserve"> PAGEREF _Toc212540934 \h </w:instrText>
+        </w:r>
+        <w:r>
+          <w:rPr>
+            <w:noProof/>
+            <w:webHidden/>
+          </w:rPr>
+        </w:r>
+        <w:r>
+          <w:rPr>
+            <w:noProof/>
+            <w:webHidden/>
+          </w:rPr>
+          <w:fldChar w:fldCharType="separate"/>
+        </w:r>
+        <w:r>
+          <w:rPr>
+            <w:noProof/>
+            <w:webHidden/>
+          </w:rPr>
+          <w:t>22</w:t>
+        </w:r>
+        <w:r>
+          <w:rPr>
+            <w:noProof/>
+            <w:webHidden/>
+          </w:rPr>
+          <w:fldChar w:fldCharType="end"/>
+        </w:r>
+      </w:hyperlink>
+    </w:p>
+    <w:p>
+      <w:pPr>
+        <w:pStyle w:val="TDC4"/>
+        <w:tabs>
+          <w:tab w:val="left" w:pos="1200"/>
+          <w:tab w:val="right" w:leader="dot" w:pos="9350"/>
+        </w:tabs>
+        <w:rPr>
+          <w:rFonts w:eastAsiaTheme="minorEastAsia"/>
+          <w:noProof/>
+          <w:sz w:val="24"/>
+          <w:szCs w:val="24"/>
+          <w:lang w:eastAsia="es-MX"/>
+        </w:rPr>
+      </w:pPr>
+      <w:hyperlink w:anchor="_Toc212540935" w:history="1">
+        <w:r>
+          <w:rPr>
+            <w:rStyle w:val="Hipervnculo"/>
+            <w:noProof/>
+          </w:rPr>
+          <w:t>2.</w:t>
+        </w:r>
+        <w:r>
+          <w:rPr>
+            <w:rFonts w:eastAsiaTheme="minorEastAsia"/>
+            <w:noProof/>
+            <w:sz w:val="24"/>
+            <w:szCs w:val="24"/>
+            <w:lang w:eastAsia="es-MX"/>
+          </w:rPr>
+          <w:tab/>
+        </w:r>
+        <w:r>
+          <w:rPr>
+            <w:rStyle w:val="Hipervnculo"/>
+            <w:noProof/>
+          </w:rPr>
+          <w:t>Reimplementación con librerías de Python</w:t>
+        </w:r>
+        <w:r>
+          <w:rPr>
+            <w:noProof/>
+            <w:webHidden/>
+          </w:rPr>
+          <w:tab/>
+        </w:r>
+        <w:r>
+          <w:rPr>
+            <w:noProof/>
+            <w:webHidden/>
+          </w:rPr>
+          <w:fldChar w:fldCharType="begin"/>
+        </w:r>
+        <w:r>
+          <w:rPr>
+            <w:noProof/>
+            <w:webHidden/>
+          </w:rPr>
+          <w:instrText xml:space="preserve"> PAGEREF _Toc212540935 \h </w:instrText>
+        </w:r>
+        <w:r>
+          <w:rPr>
+            <w:noProof/>
+            <w:webHidden/>
+          </w:rPr>
+        </w:r>
+        <w:r>
+          <w:rPr>
+            <w:noProof/>
+            <w:webHidden/>
+          </w:rPr>
+          <w:fldChar w:fldCharType="separate"/>
+        </w:r>
+        <w:r>
+          <w:rPr>
+            <w:noProof/>
+            <w:webHidden/>
+          </w:rPr>
+          <w:t>22</w:t>
+        </w:r>
+        <w:r>
+          <w:rPr>
+            <w:noProof/>
+            <w:webHidden/>
+          </w:rPr>
+          <w:fldChar w:fldCharType="end"/>
+        </w:r>
+      </w:hyperlink>
+    </w:p>
+    <w:p>
+      <w:pPr>
+        <w:pStyle w:val="TDC4"/>
+        <w:tabs>
+          <w:tab w:val="left" w:pos="1200"/>
+          <w:tab w:val="right" w:leader="dot" w:pos="9350"/>
+        </w:tabs>
+        <w:rPr>
+          <w:rFonts w:eastAsiaTheme="minorEastAsia"/>
+          <w:noProof/>
+          <w:sz w:val="24"/>
+          <w:szCs w:val="24"/>
+          <w:lang w:eastAsia="es-MX"/>
+        </w:rPr>
+      </w:pPr>
+      <w:hyperlink w:anchor="_Toc212540936" w:history="1">
+        <w:r>
+          <w:rPr>
+            <w:rStyle w:val="Hipervnculo"/>
+            <w:noProof/>
+          </w:rPr>
+          <w:t>3.</w:t>
+        </w:r>
+        <w:r>
+          <w:rPr>
+            <w:rFonts w:eastAsiaTheme="minorEastAsia"/>
+            <w:noProof/>
+            <w:sz w:val="24"/>
+            <w:szCs w:val="24"/>
+            <w:lang w:eastAsia="es-MX"/>
+          </w:rPr>
+          <w:tab/>
+        </w:r>
+        <w:r>
+          <w:rPr>
+            <w:rStyle w:val="Hipervnculo"/>
+            <w:noProof/>
+          </w:rPr>
+          <w:t>Integración nativa con APIs OID</w:t>
+        </w:r>
+        <w:r>
+          <w:rPr>
+            <w:rStyle w:val="Hipervnculo"/>
+            <w:noProof/>
+          </w:rPr>
+          <w:t>C</w:t>
+        </w:r>
+        <w:r>
+          <w:rPr>
+            <w:rStyle w:val="Hipervnculo"/>
+            <w:noProof/>
+          </w:rPr>
+          <w:t xml:space="preserve"> y HTCondor</w:t>
+        </w:r>
+        <w:r>
+          <w:rPr>
+            <w:noProof/>
+            <w:webHidden/>
+          </w:rPr>
+          <w:tab/>
+        </w:r>
+        <w:r>
+          <w:rPr>
+            <w:noProof/>
+            <w:webHidden/>
+          </w:rPr>
+          <w:fldChar w:fldCharType="begin"/>
+        </w:r>
+        <w:r>
+          <w:rPr>
+            <w:noProof/>
+            <w:webHidden/>
+          </w:rPr>
+          <w:instrText xml:space="preserve"> PAGEREF _Toc212540936 \h </w:instrText>
+        </w:r>
+        <w:r>
+          <w:rPr>
+            <w:noProof/>
+            <w:webHidden/>
+          </w:rPr>
+        </w:r>
+        <w:r>
+          <w:rPr>
+            <w:noProof/>
+            <w:webHidden/>
+          </w:rPr>
+          <w:fldChar w:fldCharType="separate"/>
+        </w:r>
+        <w:r>
+          <w:rPr>
+            <w:noProof/>
+            <w:webHidden/>
+          </w:rPr>
+          <w:t>23</w:t>
+        </w:r>
+        <w:r>
+          <w:rPr>
+            <w:noProof/>
+            <w:webHidden/>
+          </w:rPr>
+          <w:fldChar w:fldCharType="end"/>
+        </w:r>
+      </w:hyperlink>
+    </w:p>
+    <w:p>
+      <w:pPr>
+        <w:pStyle w:val="TDC1"/>
+        <w:tabs>
+          <w:tab w:val="right" w:leader="dot" w:pos="9350"/>
+        </w:tabs>
+        <w:rPr>
+          <w:rFonts w:eastAsiaTheme="minorEastAsia"/>
+          <w:noProof/>
+          <w:sz w:val="24"/>
+          <w:szCs w:val="24"/>
+          <w:lang w:eastAsia="es-MX"/>
+        </w:rPr>
+      </w:pPr>
+      <w:hyperlink w:anchor="_Toc212540937" w:history="1">
+        <w:r>
+          <w:rPr>
+            <w:rStyle w:val="Hipervnculo"/>
+            <w:noProof/>
+          </w:rPr>
           <w:t>BITACORA</w:t>
         </w:r>
         <w:r>
@@ -5078,7 +5434,7 @@
             <w:noProof/>
             <w:webHidden/>
           </w:rPr>
-          <w:instrText xml:space="preserve"> PAGEREF _Toc212161383 \h </w:instrText>
+          <w:instrText xml:space="preserve"> PAGEREF _Toc212540937 \h </w:instrText>
         </w:r>
         <w:r>
           <w:rPr>
@@ -5098,7 +5454,7 @@
             <w:noProof/>
             <w:webHidden/>
           </w:rPr>
-          <w:t>21</w:t>
+          <w:t>23</w:t>
         </w:r>
         <w:r>
           <w:rPr>
@@ -5122,7 +5478,7 @@
       <w:pPr>
         <w:pStyle w:val="Ttulo1"/>
       </w:pPr>
-      <w:bookmarkStart w:id="1" w:name="_Toc212161326"/>
+      <w:bookmarkStart w:id="1" w:name="_Toc212540876"/>
       <w:r>
         <w:lastRenderedPageBreak/>
         <w:t>APUNTES</w:t>
@@ -5133,7 +5489,7 @@
       <w:pPr>
         <w:pStyle w:val="Ttulo2"/>
       </w:pPr>
-      <w:bookmarkStart w:id="2" w:name="_Toc212161327"/>
+      <w:bookmarkStart w:id="2" w:name="_Toc212540877"/>
       <w:r>
         <w:t>Base de Datos de Series Temporales (TSDB)</w:t>
       </w:r>
@@ -5311,7 +5667,7 @@
       <w:pPr>
         <w:pStyle w:val="Ttulo3"/>
       </w:pPr>
-      <w:bookmarkStart w:id="3" w:name="_Toc212161328"/>
+      <w:bookmarkStart w:id="3" w:name="_Toc212540878"/>
       <w:r>
         <w:lastRenderedPageBreak/>
         <w:t>Características de las bases de datos de series temporales</w:t>
@@ -5322,7 +5678,7 @@
       <w:pPr>
         <w:pStyle w:val="Ttulo4"/>
       </w:pPr>
-      <w:bookmarkStart w:id="4" w:name="_Toc212161329"/>
+      <w:bookmarkStart w:id="4" w:name="_Toc212540879"/>
       <w:r>
         <w:t>Optimizado para datos con fecha y hora</w:t>
       </w:r>
@@ -5346,7 +5702,7 @@
       <w:pPr>
         <w:pStyle w:val="Ttulo4"/>
       </w:pPr>
-      <w:bookmarkStart w:id="5" w:name="_Toc212161330"/>
+      <w:bookmarkStart w:id="5" w:name="_Toc212540880"/>
       <w:r>
         <w:t>Tasas de ingestión elevadas</w:t>
       </w:r>
@@ -5394,7 +5750,7 @@
       <w:pPr>
         <w:pStyle w:val="Ttulo4"/>
       </w:pPr>
-      <w:bookmarkStart w:id="6" w:name="_Toc212161331"/>
+      <w:bookmarkStart w:id="6" w:name="_Toc212540881"/>
       <w:r>
         <w:t>Consultas eficientes para intervalos de tiempo</w:t>
       </w:r>
@@ -5418,7 +5774,7 @@
       <w:pPr>
         <w:pStyle w:val="Ttulo4"/>
       </w:pPr>
-      <w:bookmarkStart w:id="7" w:name="_Toc212161332"/>
+      <w:bookmarkStart w:id="7" w:name="_Toc212540882"/>
       <w:r>
         <w:t>Políticas de compresión y conservación de datos</w:t>
       </w:r>
@@ -5577,7 +5933,7 @@
           <w:szCs w:val="24"/>
         </w:rPr>
       </w:pPr>
-      <w:bookmarkStart w:id="8" w:name="_Toc212161333"/>
+      <w:bookmarkStart w:id="8" w:name="_Toc212540883"/>
       <w:r>
         <w:lastRenderedPageBreak/>
         <w:t>Software OpenSource</w:t>
@@ -5591,7 +5947,7 @@
           <w:rStyle w:val="Ttulo4Car"/>
         </w:rPr>
       </w:pPr>
-      <w:bookmarkStart w:id="9" w:name="_Toc212161334"/>
+      <w:bookmarkStart w:id="9" w:name="_Toc212540884"/>
       <w:proofErr w:type="spellStart"/>
       <w:r>
         <w:rPr>
@@ -5704,7 +6060,7 @@
           <w:rStyle w:val="Ttulo4Car"/>
         </w:rPr>
       </w:pPr>
-      <w:bookmarkStart w:id="10" w:name="_Toc212161335"/>
+      <w:bookmarkStart w:id="10" w:name="_Toc212540885"/>
       <w:proofErr w:type="spellStart"/>
       <w:r>
         <w:rPr>
@@ -5799,7 +6155,7 @@
           <w:rStyle w:val="Ttulo4Car"/>
         </w:rPr>
       </w:pPr>
-      <w:bookmarkStart w:id="11" w:name="_Toc212161336"/>
+      <w:bookmarkStart w:id="11" w:name="_Toc212540886"/>
       <w:proofErr w:type="spellStart"/>
       <w:r>
         <w:rPr>
@@ -5941,7 +6297,7 @@
       <w:pPr>
         <w:pStyle w:val="Ttulo3"/>
       </w:pPr>
-      <w:bookmarkStart w:id="12" w:name="_Toc212161337"/>
+      <w:bookmarkStart w:id="12" w:name="_Toc212540887"/>
       <w:proofErr w:type="gramStart"/>
       <w:r>
         <w:t>Agentes a Configurar</w:t>
@@ -5967,7 +6323,7 @@
       <w:pPr>
         <w:pStyle w:val="Ttulo4"/>
       </w:pPr>
-      <w:bookmarkStart w:id="13" w:name="_Toc212161338"/>
+      <w:bookmarkStart w:id="13" w:name="_Toc212540888"/>
       <w:r>
         <w:t xml:space="preserve">Propios de </w:t>
       </w:r>
@@ -6195,7 +6551,7 @@
       <w:pPr>
         <w:pStyle w:val="Ttulo4"/>
       </w:pPr>
-      <w:bookmarkStart w:id="14" w:name="_Toc212161339"/>
+      <w:bookmarkStart w:id="14" w:name="_Toc212540889"/>
       <w:r>
         <w:t>Independientes de la TSDB</w:t>
       </w:r>
@@ -6430,7 +6786,7 @@
       <w:pPr>
         <w:pStyle w:val="Ttulo3"/>
       </w:pPr>
-      <w:bookmarkStart w:id="15" w:name="_Toc212161340"/>
+      <w:bookmarkStart w:id="15" w:name="_Toc212540890"/>
       <w:r>
         <w:t>Graficadores</w:t>
       </w:r>
@@ -6454,7 +6810,7 @@
       <w:pPr>
         <w:pStyle w:val="Ttulo4"/>
       </w:pPr>
-      <w:bookmarkStart w:id="16" w:name="_Toc212161341"/>
+      <w:bookmarkStart w:id="16" w:name="_Toc212540891"/>
       <w:r>
         <w:t>Propios de la TSDB</w:t>
       </w:r>
@@ -6685,7 +7041,7 @@
       <w:pPr>
         <w:pStyle w:val="Ttulo4"/>
       </w:pPr>
-      <w:bookmarkStart w:id="17" w:name="_Toc212161342"/>
+      <w:bookmarkStart w:id="17" w:name="_Toc212540892"/>
       <w:r>
         <w:t>Independientes de la TSDB</w:t>
       </w:r>
@@ -6886,7 +7242,7 @@
       <w:pPr>
         <w:pStyle w:val="Ttulo2"/>
       </w:pPr>
-      <w:bookmarkStart w:id="18" w:name="_Toc212161343"/>
+      <w:bookmarkStart w:id="18" w:name="_Toc212540893"/>
       <w:r>
         <w:t>Contenedores</w:t>
       </w:r>
@@ -6946,7 +7302,7 @@
       <w:pPr>
         <w:pStyle w:val="Ttulo2"/>
       </w:pPr>
-      <w:bookmarkStart w:id="19" w:name="_Toc212161344"/>
+      <w:bookmarkStart w:id="19" w:name="_Toc212540894"/>
       <w:proofErr w:type="spellStart"/>
       <w:r>
         <w:t>Glances</w:t>
@@ -6988,7 +7344,7 @@
       <w:pPr>
         <w:pStyle w:val="Ttulo2"/>
       </w:pPr>
-      <w:bookmarkStart w:id="20" w:name="_Toc212161345"/>
+      <w:bookmarkStart w:id="20" w:name="_Toc212540895"/>
       <w:r>
         <w:lastRenderedPageBreak/>
         <w:t>OAuth</w:t>
@@ -7042,7 +7398,7 @@
       <w:pPr>
         <w:pStyle w:val="Ttulo3"/>
       </w:pPr>
-      <w:bookmarkStart w:id="21" w:name="_Toc212161346"/>
+      <w:bookmarkStart w:id="21" w:name="_Toc212540896"/>
       <w:r>
         <w:t>Principios de OAuth2.0</w:t>
       </w:r>
@@ -7126,7 +7482,7 @@
       <w:pPr>
         <w:pStyle w:val="Ttulo3"/>
       </w:pPr>
-      <w:bookmarkStart w:id="22" w:name="_Toc212161347"/>
+      <w:bookmarkStart w:id="22" w:name="_Toc212540897"/>
       <w:r>
         <w:t>Roles de OAuth2.0</w:t>
       </w:r>
@@ -7232,7 +7588,7 @@
       <w:pPr>
         <w:pStyle w:val="Ttulo3"/>
       </w:pPr>
-      <w:bookmarkStart w:id="23" w:name="_Toc212161348"/>
+      <w:bookmarkStart w:id="23" w:name="_Toc212540898"/>
       <w:r>
         <w:t>Tokens de acceso y código de autorización de OAuth 2.0</w:t>
       </w:r>
@@ -7256,7 +7612,7 @@
       <w:pPr>
         <w:pStyle w:val="Ttulo3"/>
       </w:pPr>
-      <w:bookmarkStart w:id="24" w:name="_Toc212161349"/>
+      <w:bookmarkStart w:id="24" w:name="_Toc212540899"/>
       <w:r>
         <w:lastRenderedPageBreak/>
         <w:t>¿Cómo funciona OAuth 2.0?</w:t>
@@ -7458,7 +7814,7 @@
       <w:pPr>
         <w:pStyle w:val="Ttulo3"/>
       </w:pPr>
-      <w:bookmarkStart w:id="25" w:name="_Toc212161350"/>
+      <w:bookmarkStart w:id="25" w:name="_Toc212540900"/>
       <w:r>
         <w:t>Tipos de concesión en OAuth 2.0</w:t>
       </w:r>
@@ -7714,7 +8070,7 @@
       <w:pPr>
         <w:pStyle w:val="Ttulo2"/>
       </w:pPr>
-      <w:bookmarkStart w:id="26" w:name="_Toc212161351"/>
+      <w:bookmarkStart w:id="26" w:name="_Toc212540901"/>
       <w:proofErr w:type="spellStart"/>
       <w:r>
         <w:t>Grid</w:t>
@@ -8011,7 +8367,7 @@
       <w:pPr>
         <w:pStyle w:val="Ttulo3"/>
       </w:pPr>
-      <w:bookmarkStart w:id="27" w:name="_Toc212161352"/>
+      <w:bookmarkStart w:id="27" w:name="_Toc212540902"/>
       <w:r>
         <w:lastRenderedPageBreak/>
         <w:t>Antecedentes</w:t>
@@ -8022,7 +8378,7 @@
       <w:pPr>
         <w:pStyle w:val="Ttulo4"/>
       </w:pPr>
-      <w:bookmarkStart w:id="28" w:name="_Toc212161353"/>
+      <w:bookmarkStart w:id="28" w:name="_Toc212540903"/>
       <w:r>
         <w:t>OIDC</w:t>
       </w:r>
@@ -8094,7 +8450,7 @@
       <w:pPr>
         <w:pStyle w:val="Ttulo4"/>
       </w:pPr>
-      <w:bookmarkStart w:id="29" w:name="_Toc212161354"/>
+      <w:bookmarkStart w:id="29" w:name="_Toc212540904"/>
       <w:proofErr w:type="spellStart"/>
       <w:r>
         <w:t>B</w:t>
@@ -8173,7 +8529,7 @@
       <w:pPr>
         <w:pStyle w:val="Ttulo4"/>
       </w:pPr>
-      <w:bookmarkStart w:id="30" w:name="_Toc212161355"/>
+      <w:bookmarkStart w:id="30" w:name="_Toc212540905"/>
       <w:proofErr w:type="spellStart"/>
       <w:r>
         <w:t>Bearer</w:t>
@@ -8302,7 +8658,7 @@
       <w:pPr>
         <w:pStyle w:val="Ttulo4"/>
       </w:pPr>
-      <w:bookmarkStart w:id="31" w:name="_Toc212161356"/>
+      <w:bookmarkStart w:id="31" w:name="_Toc212540906"/>
       <w:proofErr w:type="spellStart"/>
       <w:r>
         <w:t>HTCondor</w:t>
@@ -8406,7 +8762,7 @@
       <w:pPr>
         <w:pStyle w:val="Ttulo3"/>
       </w:pPr>
-      <w:bookmarkStart w:id="32" w:name="_Toc212161357"/>
+      <w:bookmarkStart w:id="32" w:name="_Toc212540907"/>
       <w:r>
         <w:lastRenderedPageBreak/>
         <w:t>Entendiendo los Scripts</w:t>
@@ -8424,7 +8780,7 @@
           <w:lang w:val="en-US"/>
         </w:rPr>
       </w:pPr>
-      <w:bookmarkStart w:id="33" w:name="_Toc212161358"/>
+      <w:bookmarkStart w:id="33" w:name="_Toc212540908"/>
       <w:r>
         <w:rPr>
           <w:lang w:val="en-US"/>
@@ -8581,14 +8937,7 @@
           <w:rFonts w:ascii="Aptos" w:hAnsi="Aptos" w:cs="ADLaM Display"/>
           <w:lang w:val="en-US"/>
         </w:rPr>
-        <w:t>E</w:t>
-      </w:r>
-      <w:r>
-        <w:rPr>
-          <w:rFonts w:ascii="Aptos" w:hAnsi="Aptos" w:cs="ADLaM Display"/>
-          <w:lang w:val="en-US"/>
-        </w:rPr>
-        <w:t>lse</w:t>
+        <w:t>Else</w:t>
       </w:r>
     </w:p>
     <w:p>
@@ -8628,13 +8977,11 @@
         <w:pStyle w:val="Prrafodelista"/>
         <w:rPr>
           <w:rFonts w:ascii="Aptos" w:hAnsi="Aptos" w:cs="ADLaM Display"/>
-          <w:lang w:val="en-US"/>
-        </w:rPr>
-      </w:pPr>
-      <w:r>
-        <w:rPr>
-          <w:rFonts w:ascii="Aptos" w:hAnsi="Aptos" w:cs="ADLaM Display"/>
-          <w:lang w:val="en-US"/>
+        </w:rPr>
+      </w:pPr>
+      <w:r>
+        <w:rPr>
+          <w:rFonts w:ascii="Aptos" w:hAnsi="Aptos" w:cs="ADLaM Display"/>
         </w:rPr>
         <w:t>fi}</w:t>
       </w:r>
@@ -8768,7 +9115,7 @@
           <w:lang w:val="en-US"/>
         </w:rPr>
       </w:pPr>
-      <w:bookmarkStart w:id="34" w:name="_Toc212161359"/>
+      <w:bookmarkStart w:id="34" w:name="_Toc212540909"/>
       <w:r>
         <w:rPr>
           <w:lang w:val="en-US"/>
@@ -8935,7 +9282,21 @@
         <w:rPr>
           <w:rFonts w:ascii="Aptos" w:hAnsi="Aptos" w:cs="ADLaM Display"/>
         </w:rPr>
-        <w:t>si esta corriendo, silenciando la salida, si el código de salida es 1 (no esta activo) llama a _</w:t>
+        <w:t xml:space="preserve">si </w:t>
+      </w:r>
+      <w:proofErr w:type="spellStart"/>
+      <w:r>
+        <w:rPr>
+          <w:rFonts w:ascii="Aptos" w:hAnsi="Aptos" w:cs="ADLaM Display"/>
+        </w:rPr>
+        <w:t>esta</w:t>
+      </w:r>
+      <w:proofErr w:type="spellEnd"/>
+      <w:r>
+        <w:rPr>
+          <w:rFonts w:ascii="Aptos" w:hAnsi="Aptos" w:cs="ADLaM Display"/>
+        </w:rPr>
+        <w:t xml:space="preserve"> corriendo, silenciando la salida, si el código de salida es 1 (no esta activo) llama a _</w:t>
       </w:r>
       <w:proofErr w:type="spellStart"/>
       <w:r>
@@ -8963,7 +9324,7 @@
           <w:lang w:val="en-US"/>
         </w:rPr>
       </w:pPr>
-      <w:bookmarkStart w:id="35" w:name="_Toc212161360"/>
+      <w:bookmarkStart w:id="35" w:name="_Toc212540910"/>
       <w:r>
         <w:rPr>
           <w:lang w:val="en-US"/>
@@ -9172,7 +9533,7 @@
           <w:lang w:val="en-US"/>
         </w:rPr>
       </w:pPr>
-      <w:bookmarkStart w:id="36" w:name="_Toc212161361"/>
+      <w:bookmarkStart w:id="36" w:name="_Toc212540911"/>
       <w:r>
         <w:rPr>
           <w:lang w:val="en-US"/>
@@ -9333,13 +9694,11 @@
         <w:jc w:val="both"/>
         <w:rPr>
           <w:rFonts w:ascii="Aptos" w:hAnsi="Aptos" w:cs="ADLaM Display"/>
-          <w:lang w:val="en-US"/>
-        </w:rPr>
-      </w:pPr>
-      <w:r>
-        <w:rPr>
-          <w:rFonts w:ascii="Aptos" w:hAnsi="Aptos" w:cs="ADLaM Display"/>
-          <w:lang w:val="en-US"/>
+        </w:rPr>
+      </w:pPr>
+      <w:r>
+        <w:rPr>
+          <w:rFonts w:ascii="Aptos" w:hAnsi="Aptos" w:cs="ADLaM Display"/>
         </w:rPr>
         <w:t>fi}</w:t>
       </w:r>
@@ -9375,13 +9734,7 @@
         <w:rPr>
           <w:rFonts w:ascii="Aptos" w:hAnsi="Aptos" w:cs="ADLaM Display"/>
         </w:rPr>
-        <w:t xml:space="preserve"> apuntando </w:t>
-      </w:r>
-      <w:r>
-        <w:rPr>
-          <w:rFonts w:ascii="Aptos" w:hAnsi="Aptos" w:cs="ADLaM Display"/>
-        </w:rPr>
-        <w:t>$HOME/.</w:t>
+        <w:t xml:space="preserve"> apuntando $HOME/.</w:t>
       </w:r>
       <w:proofErr w:type="spellStart"/>
       <w:r>
@@ -9423,13 +9776,7 @@
         <w:rPr>
           <w:rFonts w:ascii="Aptos" w:hAnsi="Aptos" w:cs="ADLaM Display"/>
         </w:rPr>
-        <w:t xml:space="preserve">, si no existe asume la ruta alternativa </w:t>
-      </w:r>
-      <w:r>
-        <w:rPr>
-          <w:rFonts w:ascii="Aptos" w:hAnsi="Aptos" w:cs="ADLaM Display"/>
-        </w:rPr>
-        <w:t>$HOME/.</w:t>
+        <w:t>, si no existe asume la ruta alternativa $HOME/.</w:t>
       </w:r>
       <w:proofErr w:type="spellStart"/>
       <w:r>
@@ -9498,7 +9845,7 @@
           <w:lang w:val="en-US"/>
         </w:rPr>
       </w:pPr>
-      <w:bookmarkStart w:id="37" w:name="_Toc212161362"/>
+      <w:bookmarkStart w:id="37" w:name="_Toc212540912"/>
       <w:r>
         <w:rPr>
           <w:lang w:val="en-US"/>
@@ -9677,13 +10024,11 @@
         <w:jc w:val="both"/>
         <w:rPr>
           <w:rFonts w:ascii="Aptos" w:hAnsi="Aptos" w:cs="ADLaM Display"/>
-          <w:lang w:val="en-US"/>
-        </w:rPr>
-      </w:pPr>
-      <w:r>
-        <w:rPr>
-          <w:rFonts w:ascii="Aptos" w:hAnsi="Aptos" w:cs="ADLaM Display"/>
-          <w:lang w:val="en-US"/>
+        </w:rPr>
+      </w:pPr>
+      <w:r>
+        <w:rPr>
+          <w:rFonts w:ascii="Aptos" w:hAnsi="Aptos" w:cs="ADLaM Display"/>
         </w:rPr>
         <w:t>fi}</w:t>
       </w:r>
@@ -9731,7 +10076,21 @@
         <w:rPr>
           <w:rFonts w:ascii="Aptos" w:hAnsi="Aptos" w:cs="ADLaM Display"/>
         </w:rPr>
-        <w:t xml:space="preserve"> filtrando la salida, si no se encontró la cuenta añade la cuenta al agente usando la contraseña que esta en </w:t>
+        <w:t xml:space="preserve"> filtrando la salida, si no se encontró la cuenta añade la cuenta al agente usando la contraseña que </w:t>
+      </w:r>
+      <w:proofErr w:type="spellStart"/>
+      <w:r>
+        <w:rPr>
+          <w:rFonts w:ascii="Aptos" w:hAnsi="Aptos" w:cs="ADLaM Display"/>
+        </w:rPr>
+        <w:t>esta</w:t>
+      </w:r>
+      <w:proofErr w:type="spellEnd"/>
+      <w:r>
+        <w:rPr>
+          <w:rFonts w:ascii="Aptos" w:hAnsi="Aptos" w:cs="ADLaM Display"/>
+        </w:rPr>
+        <w:t xml:space="preserve"> en </w:t>
       </w:r>
       <w:r>
         <w:rPr>
@@ -9765,7 +10124,7 @@
           <w:lang w:val="en-US"/>
         </w:rPr>
       </w:pPr>
-      <w:bookmarkStart w:id="38" w:name="_Toc212161363"/>
+      <w:bookmarkStart w:id="38" w:name="_Toc212540913"/>
       <w:r>
         <w:rPr>
           <w:lang w:val="en-US"/>
@@ -10162,46 +10521,26 @@
         <w:jc w:val="both"/>
         <w:rPr>
           <w:rFonts w:ascii="Aptos" w:hAnsi="Aptos" w:cs="ADLaM Display"/>
-          <w:lang w:val="en-US"/>
-        </w:rPr>
-      </w:pPr>
-      <w:r>
-        <w:rPr>
-          <w:rFonts w:ascii="Aptos" w:hAnsi="Aptos" w:cs="ADLaM Display"/>
-          <w:lang w:val="en-US"/>
-        </w:rPr>
-        <w:t xml:space="preserve">echo "Fue </w:t>
-      </w:r>
-      <w:proofErr w:type="spellStart"/>
-      <w:r>
-        <w:rPr>
-          <w:rFonts w:ascii="Aptos" w:hAnsi="Aptos" w:cs="ADLaM Display"/>
-          <w:lang w:val="en-US"/>
-        </w:rPr>
-        <w:t>creado</w:t>
-      </w:r>
-      <w:proofErr w:type="spellEnd"/>
-      <w:r>
-        <w:rPr>
-          <w:rFonts w:ascii="Aptos" w:hAnsi="Aptos" w:cs="ADLaM Display"/>
-          <w:lang w:val="en-US"/>
-        </w:rPr>
-        <w:t>";</w:t>
-      </w:r>
-    </w:p>
-    <w:p>
-      <w:pPr>
-        <w:pStyle w:val="Prrafodelista"/>
-        <w:jc w:val="both"/>
-        <w:rPr>
-          <w:rFonts w:ascii="Aptos" w:hAnsi="Aptos" w:cs="ADLaM Display"/>
-          <w:lang w:val="en-US"/>
-        </w:rPr>
-      </w:pPr>
-      <w:r>
-        <w:rPr>
-          <w:rFonts w:ascii="Aptos" w:hAnsi="Aptos" w:cs="ADLaM Display"/>
-          <w:lang w:val="en-US"/>
+        </w:rPr>
+      </w:pPr>
+      <w:r>
+        <w:rPr>
+          <w:rFonts w:ascii="Aptos" w:hAnsi="Aptos" w:cs="ADLaM Display"/>
+        </w:rPr>
+        <w:t>echo "Fue creado";</w:t>
+      </w:r>
+    </w:p>
+    <w:p>
+      <w:pPr>
+        <w:pStyle w:val="Prrafodelista"/>
+        <w:jc w:val="both"/>
+        <w:rPr>
+          <w:rFonts w:ascii="Aptos" w:hAnsi="Aptos" w:cs="ADLaM Display"/>
+        </w:rPr>
+      </w:pPr>
+      <w:r>
+        <w:rPr>
+          <w:rFonts w:ascii="Aptos" w:hAnsi="Aptos" w:cs="ADLaM Display"/>
         </w:rPr>
         <w:t>fi}</w:t>
       </w:r>
@@ -10487,7 +10826,21 @@
         <w:rPr>
           <w:rFonts w:ascii="Aptos" w:hAnsi="Aptos" w:cs="ADLaM Display"/>
         </w:rPr>
-        <w:t xml:space="preserve">”, si se creo correctamente, </w:t>
+        <w:t xml:space="preserve">”, si se </w:t>
+      </w:r>
+      <w:proofErr w:type="spellStart"/>
+      <w:r>
+        <w:rPr>
+          <w:rFonts w:ascii="Aptos" w:hAnsi="Aptos" w:cs="ADLaM Display"/>
+        </w:rPr>
+        <w:t>creo</w:t>
+      </w:r>
+      <w:proofErr w:type="spellEnd"/>
+      <w:r>
+        <w:rPr>
+          <w:rFonts w:ascii="Aptos" w:hAnsi="Aptos" w:cs="ADLaM Display"/>
+        </w:rPr>
+        <w:t xml:space="preserve"> correctamente, </w:t>
       </w:r>
       <w:proofErr w:type="spellStart"/>
       <w:r>
@@ -10543,7 +10896,7 @@
           <w:lang w:val="en-US"/>
         </w:rPr>
       </w:pPr>
-      <w:bookmarkStart w:id="39" w:name="_Toc212161364"/>
+      <w:bookmarkStart w:id="39" w:name="_Toc212540914"/>
       <w:r>
         <w:rPr>
           <w:lang w:val="en-US"/>
@@ -10972,14 +11325,12 @@
         <w:jc w:val="both"/>
         <w:rPr>
           <w:rFonts w:ascii="Aptos" w:hAnsi="Aptos" w:cs="ADLaM Display"/>
-          <w:lang w:val="en-US"/>
-        </w:rPr>
-      </w:pPr>
-      <w:proofErr w:type="spellStart"/>
-      <w:r>
-        <w:rPr>
-          <w:rFonts w:ascii="Aptos" w:hAnsi="Aptos" w:cs="ADLaM Display"/>
-          <w:lang w:val="en-US"/>
+        </w:rPr>
+      </w:pPr>
+      <w:proofErr w:type="spellStart"/>
+      <w:r>
+        <w:rPr>
+          <w:rFonts w:ascii="Aptos" w:hAnsi="Aptos" w:cs="ADLaM Display"/>
         </w:rPr>
         <w:t>generar_token</w:t>
       </w:r>
@@ -10987,7 +11338,6 @@
       <w:r>
         <w:rPr>
           <w:rFonts w:ascii="Aptos" w:hAnsi="Aptos" w:cs="ADLaM Display"/>
-          <w:lang w:val="en-US"/>
         </w:rPr>
         <w:t>;</w:t>
       </w:r>
@@ -10998,13 +11348,11 @@
         <w:jc w:val="both"/>
         <w:rPr>
           <w:rFonts w:ascii="Aptos" w:hAnsi="Aptos" w:cs="ADLaM Display"/>
-          <w:lang w:val="en-US"/>
-        </w:rPr>
-      </w:pPr>
-      <w:r>
-        <w:rPr>
-          <w:rFonts w:ascii="Aptos" w:hAnsi="Aptos" w:cs="ADLaM Display"/>
-          <w:lang w:val="en-US"/>
+        </w:rPr>
+      </w:pPr>
+      <w:r>
+        <w:rPr>
+          <w:rFonts w:ascii="Aptos" w:hAnsi="Aptos" w:cs="ADLaM Display"/>
         </w:rPr>
         <w:t>fi;</w:t>
       </w:r>
@@ -11015,13 +11363,11 @@
         <w:jc w:val="both"/>
         <w:rPr>
           <w:rFonts w:ascii="Aptos" w:hAnsi="Aptos" w:cs="ADLaM Display"/>
-          <w:lang w:val="en-US"/>
-        </w:rPr>
-      </w:pPr>
-      <w:r>
-        <w:rPr>
-          <w:rFonts w:ascii="Aptos" w:hAnsi="Aptos" w:cs="ADLaM Display"/>
-          <w:lang w:val="en-US"/>
+        </w:rPr>
+      </w:pPr>
+      <w:r>
+        <w:rPr>
+          <w:rFonts w:ascii="Aptos" w:hAnsi="Aptos" w:cs="ADLaM Display"/>
         </w:rPr>
         <w:t>fi}</w:t>
       </w:r>
@@ -11195,7 +11541,7 @@
           <w:lang w:val="en-US"/>
         </w:rPr>
       </w:pPr>
-      <w:bookmarkStart w:id="40" w:name="_Toc212161365"/>
+      <w:bookmarkStart w:id="40" w:name="_Toc212540915"/>
       <w:r>
         <w:rPr>
           <w:lang w:val="en-US"/>
@@ -11595,7 +11941,7 @@
           <w:lang w:val="en-US"/>
         </w:rPr>
       </w:pPr>
-      <w:bookmarkStart w:id="41" w:name="_Toc212161366"/>
+      <w:bookmarkStart w:id="41" w:name="_Toc212540916"/>
       <w:proofErr w:type="gramStart"/>
       <w:r>
         <w:rPr>
@@ -11964,7 +12310,6 @@
         <w:jc w:val="both"/>
         <w:rPr>
           <w:rFonts w:ascii="Aptos" w:hAnsi="Aptos" w:cs="ADLaM Display"/>
-          <w:lang w:val="en-US"/>
         </w:rPr>
       </w:pPr>
       <w:r>
@@ -12068,32 +12413,29 @@
           <w:rFonts w:ascii="Aptos" w:hAnsi="Aptos" w:cs="ADLaM Display"/>
           <w:lang w:val="en-US"/>
         </w:rPr>
-        <w:t>-agent.$$ "$@"`;</w:t>
-      </w:r>
-    </w:p>
-    <w:p>
-      <w:pPr>
-        <w:pStyle w:val="Prrafodelista"/>
-        <w:jc w:val="both"/>
-        <w:rPr>
-          <w:rFonts w:ascii="Aptos" w:hAnsi="Aptos" w:cs="ADLaM Display"/>
-          <w:lang w:val="en-US"/>
-        </w:rPr>
-      </w:pPr>
-      <w:r>
-        <w:rPr>
-          <w:rFonts w:ascii="Aptos" w:hAnsi="Aptos" w:cs="ADLaM Display"/>
-          <w:lang w:val="en-US"/>
+        <w:t xml:space="preserve">-agent.$$ </w:t>
+      </w:r>
+      <w:r>
+        <w:rPr>
+          <w:rFonts w:ascii="Aptos" w:hAnsi="Aptos" w:cs="ADLaM Display"/>
+        </w:rPr>
+        <w:t>"$@"`;</w:t>
+      </w:r>
+    </w:p>
+    <w:p>
+      <w:pPr>
+        <w:pStyle w:val="Prrafodelista"/>
+        <w:jc w:val="both"/>
+        <w:rPr>
+          <w:rFonts w:ascii="Aptos" w:hAnsi="Aptos" w:cs="ADLaM Display"/>
+        </w:rPr>
+      </w:pPr>
+      <w:r>
+        <w:rPr>
+          <w:rFonts w:ascii="Aptos" w:hAnsi="Aptos" w:cs="ADLaM Display"/>
         </w:rPr>
         <w:lastRenderedPageBreak/>
-        <w:t>fi</w:t>
-      </w:r>
-      <w:r>
-        <w:rPr>
-          <w:rFonts w:ascii="Aptos" w:hAnsi="Aptos" w:cs="ADLaM Display"/>
-          <w:lang w:val="en-US"/>
-        </w:rPr>
-        <w:t>}</w:t>
+        <w:t>fi}</w:t>
       </w:r>
     </w:p>
     <w:p>
@@ -12133,7 +12475,7 @@
           <w:lang w:val="en-US"/>
         </w:rPr>
       </w:pPr>
-      <w:bookmarkStart w:id="42" w:name="_Toc212161367"/>
+      <w:bookmarkStart w:id="42" w:name="_Toc212540917"/>
       <w:proofErr w:type="gramStart"/>
       <w:r>
         <w:rPr>
@@ -12664,13 +13006,11 @@
         <w:jc w:val="both"/>
         <w:rPr>
           <w:rFonts w:ascii="Aptos" w:hAnsi="Aptos" w:cs="ADLaM Display"/>
-          <w:lang w:val="en-US"/>
-        </w:rPr>
-      </w:pPr>
-      <w:r>
-        <w:rPr>
-          <w:rFonts w:ascii="Aptos" w:hAnsi="Aptos" w:cs="ADLaM Display"/>
-          <w:lang w:val="en-US"/>
+        </w:rPr>
+      </w:pPr>
+      <w:r>
+        <w:rPr>
+          <w:rFonts w:ascii="Aptos" w:hAnsi="Aptos" w:cs="ADLaM Display"/>
         </w:rPr>
         <w:t>fi}</w:t>
       </w:r>
@@ -12776,7 +13116,7 @@
           <w:lang w:val="en-US"/>
         </w:rPr>
       </w:pPr>
-      <w:bookmarkStart w:id="43" w:name="_Toc212161368"/>
+      <w:bookmarkStart w:id="43" w:name="_Toc212540918"/>
       <w:proofErr w:type="gramStart"/>
       <w:r>
         <w:rPr>
@@ -12974,13 +13314,11 @@
         <w:jc w:val="both"/>
         <w:rPr>
           <w:rFonts w:ascii="Aptos" w:hAnsi="Aptos" w:cs="ADLaM Display"/>
-          <w:lang w:val="en-US"/>
-        </w:rPr>
-      </w:pPr>
-      <w:r>
-        <w:rPr>
-          <w:rFonts w:ascii="Aptos" w:hAnsi="Aptos" w:cs="ADLaM Display"/>
-          <w:lang w:val="en-US"/>
+        </w:rPr>
+      </w:pPr>
+      <w:r>
+        <w:rPr>
+          <w:rFonts w:ascii="Aptos" w:hAnsi="Aptos" w:cs="ADLaM Display"/>
         </w:rPr>
         <w:t>fi}</w:t>
       </w:r>
@@ -13016,7 +13354,7 @@
           <w:lang w:val="en-US"/>
         </w:rPr>
       </w:pPr>
-      <w:bookmarkStart w:id="44" w:name="_Toc212161369"/>
+      <w:bookmarkStart w:id="44" w:name="_Toc212540919"/>
       <w:proofErr w:type="gramStart"/>
       <w:r>
         <w:rPr>
@@ -13509,21 +13847,15 @@
         <w:jc w:val="both"/>
         <w:rPr>
           <w:rFonts w:ascii="Aptos" w:hAnsi="Aptos" w:cs="ADLaM Display"/>
-        </w:rPr>
-      </w:pPr>
-      <w:proofErr w:type="spellStart"/>
-      <w:r>
-        <w:rPr>
-          <w:rFonts w:ascii="Aptos" w:hAnsi="Aptos" w:cs="ADLaM Display"/>
-        </w:rPr>
-        <w:t>unset</w:t>
-      </w:r>
-      <w:proofErr w:type="spellEnd"/>
-      <w:r>
-        <w:rPr>
-          <w:rFonts w:ascii="Aptos" w:hAnsi="Aptos" w:cs="ADLaM Display"/>
-        </w:rPr>
-        <w:t xml:space="preserve"> OIDC_SOCK;</w:t>
+          <w:lang w:val="en-US"/>
+        </w:rPr>
+      </w:pPr>
+      <w:r>
+        <w:rPr>
+          <w:rFonts w:ascii="Aptos" w:hAnsi="Aptos" w:cs="ADLaM Display"/>
+          <w:lang w:val="en-US"/>
+        </w:rPr>
+        <w:t>unset OIDC_SOCK;</w:t>
       </w:r>
     </w:p>
     <w:p>
@@ -13566,11 +13898,13 @@
         <w:jc w:val="both"/>
         <w:rPr>
           <w:rFonts w:ascii="Aptos" w:hAnsi="Aptos" w:cs="ADLaM Display"/>
-        </w:rPr>
-      </w:pPr>
-      <w:r>
-        <w:rPr>
-          <w:rFonts w:ascii="Aptos" w:hAnsi="Aptos" w:cs="ADLaM Display"/>
+          <w:lang w:val="en-US"/>
+        </w:rPr>
+      </w:pPr>
+      <w:r>
+        <w:rPr>
+          <w:rFonts w:ascii="Aptos" w:hAnsi="Aptos" w:cs="ADLaM Display"/>
+          <w:lang w:val="en-US"/>
         </w:rPr>
         <w:t>_</w:t>
       </w:r>
@@ -13578,6 +13912,7 @@
       <w:r>
         <w:rPr>
           <w:rFonts w:ascii="Aptos" w:hAnsi="Aptos" w:cs="ADLaM Display"/>
+          <w:lang w:val="en-US"/>
         </w:rPr>
         <w:t>create_agent</w:t>
       </w:r>
@@ -13585,6 +13920,7 @@
       <w:r>
         <w:rPr>
           <w:rFonts w:ascii="Aptos" w:hAnsi="Aptos" w:cs="ADLaM Display"/>
+          <w:lang w:val="en-US"/>
         </w:rPr>
         <w:t>;</w:t>
       </w:r>
@@ -13723,13 +14059,11 @@
         <w:jc w:val="both"/>
         <w:rPr>
           <w:rFonts w:ascii="Aptos" w:hAnsi="Aptos" w:cs="ADLaM Display"/>
-          <w:lang w:val="en-US"/>
-        </w:rPr>
-      </w:pPr>
-      <w:r>
-        <w:rPr>
-          <w:rFonts w:ascii="Aptos" w:hAnsi="Aptos" w:cs="ADLaM Display"/>
-          <w:lang w:val="en-US"/>
+        </w:rPr>
+      </w:pPr>
+      <w:r>
+        <w:rPr>
+          <w:rFonts w:ascii="Aptos" w:hAnsi="Aptos" w:cs="ADLaM Display"/>
         </w:rPr>
         <w:t>fi}</w:t>
       </w:r>
@@ -13875,7 +14209,7 @@
           <w:lang w:val="en-US"/>
         </w:rPr>
       </w:pPr>
-      <w:bookmarkStart w:id="45" w:name="_Toc212161370"/>
+      <w:bookmarkStart w:id="45" w:name="_Toc212540920"/>
       <w:r>
         <w:rPr>
           <w:lang w:val="en-US"/>
@@ -13904,13 +14238,11 @@
         <w:jc w:val="both"/>
         <w:rPr>
           <w:rFonts w:ascii="Aptos" w:hAnsi="Aptos" w:cs="ADLaM Display"/>
-          <w:lang w:val="en-US"/>
-        </w:rPr>
-      </w:pPr>
-      <w:r>
-        <w:rPr>
-          <w:rFonts w:ascii="Aptos" w:hAnsi="Aptos" w:cs="ADLaM Display"/>
-          <w:lang w:val="en-US"/>
+        </w:rPr>
+      </w:pPr>
+      <w:r>
+        <w:rPr>
+          <w:rFonts w:ascii="Aptos" w:hAnsi="Aptos" w:cs="ADLaM Display"/>
         </w:rPr>
         <w:t>__</w:t>
       </w:r>
@@ -13918,7 +14250,6 @@
       <w:r>
         <w:rPr>
           <w:rFonts w:ascii="Aptos" w:hAnsi="Aptos" w:cs="ADLaM Display"/>
-          <w:lang w:val="en-US"/>
         </w:rPr>
         <w:t>check_token</w:t>
       </w:r>
@@ -13926,7 +14257,6 @@
       <w:r>
         <w:rPr>
           <w:rFonts w:ascii="Aptos" w:hAnsi="Aptos" w:cs="ADLaM Display"/>
-          <w:lang w:val="en-US"/>
         </w:rPr>
         <w:t>}</w:t>
       </w:r>
@@ -13962,7 +14292,7 @@
           <w:lang w:val="en-US"/>
         </w:rPr>
       </w:pPr>
-      <w:bookmarkStart w:id="46" w:name="_Toc212161371"/>
+      <w:bookmarkStart w:id="46" w:name="_Toc212540921"/>
       <w:r>
         <w:rPr>
           <w:lang w:val="en-US"/>
@@ -14204,7 +14534,7 @@
           <w:lang w:val="en-US"/>
         </w:rPr>
       </w:pPr>
-      <w:bookmarkStart w:id="47" w:name="_Toc212161372"/>
+      <w:bookmarkStart w:id="47" w:name="_Toc212540922"/>
       <w:r>
         <w:rPr>
           <w:lang w:val="en-US"/>
@@ -14291,7 +14621,7 @@
           <w:lang w:val="en-US"/>
         </w:rPr>
       </w:pPr>
-      <w:bookmarkStart w:id="48" w:name="_Toc212161373"/>
+      <w:bookmarkStart w:id="48" w:name="_Toc212540923"/>
       <w:r>
         <w:rPr>
           <w:lang w:val="en-US"/>
@@ -14587,7 +14917,7 @@
           <w:lang w:val="en-US"/>
         </w:rPr>
       </w:pPr>
-      <w:bookmarkStart w:id="49" w:name="_Toc212161374"/>
+      <w:bookmarkStart w:id="49" w:name="_Toc212540924"/>
       <w:r>
         <w:rPr>
           <w:lang w:val="en-US"/>
@@ -14909,7 +15239,7 @@
           <w:lang w:val="en-US"/>
         </w:rPr>
       </w:pPr>
-      <w:bookmarkStart w:id="50" w:name="_Toc212161375"/>
+      <w:bookmarkStart w:id="50" w:name="_Toc212540925"/>
       <w:r>
         <w:rPr>
           <w:lang w:val="en-US"/>
@@ -15104,7 +15434,7 @@
           <w:lang w:val="en-US"/>
         </w:rPr>
       </w:pPr>
-      <w:bookmarkStart w:id="51" w:name="_Toc212161376"/>
+      <w:bookmarkStart w:id="51" w:name="_Toc212540926"/>
       <w:r>
         <w:rPr>
           <w:lang w:val="en-US"/>
@@ -15312,7 +15642,7 @@
           <w:lang w:val="en-US"/>
         </w:rPr>
       </w:pPr>
-      <w:bookmarkStart w:id="52" w:name="_Toc212161377"/>
+      <w:bookmarkStart w:id="52" w:name="_Toc212540927"/>
       <w:r>
         <w:rPr>
           <w:lang w:val="en-US"/>
@@ -15462,7 +15792,7 @@
           <w:lang w:val="en-US"/>
         </w:rPr>
       </w:pPr>
-      <w:bookmarkStart w:id="53" w:name="_Toc212161378"/>
+      <w:bookmarkStart w:id="53" w:name="_Toc212540928"/>
       <w:r>
         <w:rPr>
           <w:lang w:val="en-US"/>
@@ -15664,7 +15994,7 @@
           <w:lang w:val="en-US"/>
         </w:rPr>
       </w:pPr>
-      <w:bookmarkStart w:id="54" w:name="_Toc212161379"/>
+      <w:bookmarkStart w:id="54" w:name="_Toc212540929"/>
       <w:proofErr w:type="gramStart"/>
       <w:r>
         <w:rPr>
@@ -15867,7 +16197,7 @@
           <w:lang w:val="en-US"/>
         </w:rPr>
       </w:pPr>
-      <w:bookmarkStart w:id="55" w:name="_Toc212161380"/>
+      <w:bookmarkStart w:id="55" w:name="_Toc212540930"/>
       <w:r>
         <w:rPr>
           <w:lang w:val="en-US"/>
@@ -16179,13 +16509,47 @@
         <w:jc w:val="both"/>
         <w:rPr>
           <w:rFonts w:ascii="Aptos" w:hAnsi="Aptos" w:cs="ADLaM Display"/>
-        </w:rPr>
-      </w:pPr>
-      <w:r>
-        <w:rPr>
-          <w:rFonts w:ascii="Aptos" w:hAnsi="Aptos" w:cs="ADLaM Display"/>
-        </w:rPr>
-        <w:t>echo "Consultando ${color} $i ${normal}";</w:t>
+          <w:lang w:val="en-US"/>
+        </w:rPr>
+      </w:pPr>
+      <w:r>
+        <w:rPr>
+          <w:rFonts w:ascii="Aptos" w:hAnsi="Aptos" w:cs="ADLaM Display"/>
+          <w:lang w:val="en-US"/>
+        </w:rPr>
+        <w:t>echo "</w:t>
+      </w:r>
+      <w:proofErr w:type="spellStart"/>
+      <w:r>
+        <w:rPr>
+          <w:rFonts w:ascii="Aptos" w:hAnsi="Aptos" w:cs="ADLaM Display"/>
+          <w:lang w:val="en-US"/>
+        </w:rPr>
+        <w:t>Consultando</w:t>
+      </w:r>
+      <w:proofErr w:type="spellEnd"/>
+      <w:r>
+        <w:rPr>
+          <w:rFonts w:ascii="Aptos" w:hAnsi="Aptos" w:cs="ADLaM Display"/>
+          <w:lang w:val="en-US"/>
+        </w:rPr>
+        <w:t xml:space="preserve"> ${color} $</w:t>
+      </w:r>
+      <w:proofErr w:type="spellStart"/>
+      <w:r>
+        <w:rPr>
+          <w:rFonts w:ascii="Aptos" w:hAnsi="Aptos" w:cs="ADLaM Display"/>
+          <w:lang w:val="en-US"/>
+        </w:rPr>
+        <w:t>i</w:t>
+      </w:r>
+      <w:proofErr w:type="spellEnd"/>
+      <w:r>
+        <w:rPr>
+          <w:rFonts w:ascii="Aptos" w:hAnsi="Aptos" w:cs="ADLaM Display"/>
+          <w:lang w:val="en-US"/>
+        </w:rPr>
+        <w:t xml:space="preserve"> ${normal}";</w:t>
       </w:r>
     </w:p>
     <w:p>
@@ -16385,37 +16749,18 @@
         <w:jc w:val="both"/>
         <w:rPr>
           <w:rFonts w:ascii="Aptos" w:hAnsi="Aptos" w:cs="ADLaM Display"/>
-          <w:lang w:val="en-US"/>
-        </w:rPr>
-      </w:pPr>
-      <w:r>
-        <w:rPr>
-          <w:rFonts w:ascii="Aptos" w:hAnsi="Aptos" w:cs="ADLaM Display"/>
-          <w:lang w:val="en-US"/>
-        </w:rPr>
-        <w:t xml:space="preserve">grep </w:t>
-      </w:r>
-      <w:proofErr w:type="spellStart"/>
-      <w:r>
-        <w:rPr>
-          <w:rFonts w:ascii="Aptos" w:hAnsi="Aptos" w:cs="ADLaM Display"/>
-          <w:lang w:val="en-US"/>
-        </w:rPr>
-        <w:t>totales</w:t>
-      </w:r>
-      <w:proofErr w:type="spellEnd"/>
-      <w:r>
-        <w:rPr>
-          <w:rFonts w:ascii="Aptos" w:hAnsi="Aptos" w:cs="ADLaM Display"/>
-          <w:lang w:val="en-US"/>
-        </w:rPr>
-        <w:t xml:space="preserve"> ${</w:t>
-      </w:r>
-      <w:proofErr w:type="spellStart"/>
-      <w:r>
-        <w:rPr>
-          <w:rFonts w:ascii="Aptos" w:hAnsi="Aptos" w:cs="ADLaM Display"/>
-          <w:lang w:val="en-US"/>
+        </w:rPr>
+      </w:pPr>
+      <w:r>
+        <w:rPr>
+          <w:rFonts w:ascii="Aptos" w:hAnsi="Aptos" w:cs="ADLaM Display"/>
+        </w:rPr>
+        <w:t>grep totales ${</w:t>
+      </w:r>
+      <w:proofErr w:type="spellStart"/>
+      <w:r>
+        <w:rPr>
+          <w:rFonts w:ascii="Aptos" w:hAnsi="Aptos" w:cs="ADLaM Display"/>
         </w:rPr>
         <w:t>fquery_all_cpus</w:t>
       </w:r>
@@ -16423,9 +16768,64 @@
       <w:r>
         <w:rPr>
           <w:rFonts w:ascii="Aptos" w:hAnsi="Aptos" w:cs="ADLaM Display"/>
-          <w:lang w:val="en-US"/>
-        </w:rPr>
-        <w:t>} | awk '{print $1 "\t" $6}' | sed 's/\x1B[@A-Z\\\]^_]\|\x1B\[[0-9:;&lt;=&gt;?]*[-!"#$%&amp;'"'"'()*+,.\/]*[][\\@A-Z^_`a-z{|}~]//g' | awk '</w:t>
+        </w:rPr>
+        <w:t xml:space="preserve">} | </w:t>
+      </w:r>
+      <w:proofErr w:type="spellStart"/>
+      <w:r>
+        <w:rPr>
+          <w:rFonts w:ascii="Aptos" w:hAnsi="Aptos" w:cs="ADLaM Display"/>
+        </w:rPr>
+        <w:t>awk</w:t>
+      </w:r>
+      <w:proofErr w:type="spellEnd"/>
+      <w:r>
+        <w:rPr>
+          <w:rFonts w:ascii="Aptos" w:hAnsi="Aptos" w:cs="ADLaM Display"/>
+        </w:rPr>
+        <w:t xml:space="preserve"> '{</w:t>
+      </w:r>
+      <w:proofErr w:type="spellStart"/>
+      <w:r>
+        <w:rPr>
+          <w:rFonts w:ascii="Aptos" w:hAnsi="Aptos" w:cs="ADLaM Display"/>
+        </w:rPr>
+        <w:t>print</w:t>
+      </w:r>
+      <w:proofErr w:type="spellEnd"/>
+      <w:r>
+        <w:rPr>
+          <w:rFonts w:ascii="Aptos" w:hAnsi="Aptos" w:cs="ADLaM Display"/>
+        </w:rPr>
+        <w:t xml:space="preserve"> $1 "\t" $6}' | sed 's/\x1B[@A-Z\\\]^_]\|\x1B\[[0-9:;&lt;=&gt;?]*[-!"#$%&amp;'"'"'()*</w:t>
+      </w:r>
+      <w:proofErr w:type="gramStart"/>
+      <w:r>
+        <w:rPr>
+          <w:rFonts w:ascii="Aptos" w:hAnsi="Aptos" w:cs="ADLaM Display"/>
+        </w:rPr>
+        <w:t>+,.</w:t>
+      </w:r>
+      <w:proofErr w:type="gramEnd"/>
+      <w:r>
+        <w:rPr>
+          <w:rFonts w:ascii="Aptos" w:hAnsi="Aptos" w:cs="ADLaM Display"/>
+        </w:rPr>
+        <w:t xml:space="preserve">\/]*[][\\@A-Z^_`a-z{|}~]//g' | </w:t>
+      </w:r>
+      <w:proofErr w:type="spellStart"/>
+      <w:r>
+        <w:rPr>
+          <w:rFonts w:ascii="Aptos" w:hAnsi="Aptos" w:cs="ADLaM Display"/>
+        </w:rPr>
+        <w:t>awk</w:t>
+      </w:r>
+      <w:proofErr w:type="spellEnd"/>
+      <w:r>
+        <w:rPr>
+          <w:rFonts w:ascii="Aptos" w:hAnsi="Aptos" w:cs="ADLaM Display"/>
+        </w:rPr>
+        <w:t xml:space="preserve"> '</w:t>
       </w:r>
     </w:p>
     <w:p>
@@ -17162,7 +17562,7 @@
           <w:lang w:val="en-US"/>
         </w:rPr>
       </w:pPr>
-      <w:bookmarkStart w:id="56" w:name="_Toc212161381"/>
+      <w:bookmarkStart w:id="56" w:name="_Toc212540931"/>
       <w:r>
         <w:rPr>
           <w:lang w:val="en-US"/>
@@ -18216,14 +18616,12 @@
         </w:rPr>
         <w:t xml:space="preserve"> en </w:t>
       </w:r>
-      <w:proofErr w:type="spellStart"/>
-      <w:r>
-        <w:rPr>
-          <w:rFonts w:ascii="Aptos" w:hAnsi="Aptos" w:cs="ADLaM Display"/>
-        </w:rPr>
-        <w:t>especifico</w:t>
-      </w:r>
-      <w:proofErr w:type="spellEnd"/>
+      <w:r>
+        <w:rPr>
+          <w:rFonts w:ascii="Aptos" w:hAnsi="Aptos" w:cs="ADLaM Display"/>
+        </w:rPr>
+        <w:t>específico</w:t>
+      </w:r>
       <w:r>
         <w:rPr>
           <w:rFonts w:ascii="Aptos" w:hAnsi="Aptos" w:cs="ADLaM Display"/>
@@ -18235,7 +18633,7 @@
       <w:pPr>
         <w:pStyle w:val="Ttulo3"/>
       </w:pPr>
-      <w:bookmarkStart w:id="57" w:name="_Toc212161382"/>
+      <w:bookmarkStart w:id="57" w:name="_Toc212540932"/>
       <w:r>
         <w:t>Flujo</w:t>
       </w:r>
@@ -18432,11 +18830,1599 @@
     </w:p>
     <w:p>
       <w:pPr>
-        <w:jc w:val="both"/>
-        <w:rPr>
-          <w:rFonts w:ascii="Aptos" w:hAnsi="Aptos" w:cs="ADLaM Display"/>
-        </w:rPr>
-      </w:pPr>
+        <w:pStyle w:val="Prrafodelista"/>
+        <w:jc w:val="both"/>
+        <w:rPr>
+          <w:rFonts w:ascii="Aptos" w:hAnsi="Aptos" w:cs="ADLaM Display"/>
+        </w:rPr>
+      </w:pPr>
+    </w:p>
+    <w:p>
+      <w:pPr>
+        <w:pStyle w:val="Ttulo3"/>
+      </w:pPr>
+      <w:bookmarkStart w:id="58" w:name="_Toc212540933"/>
+      <w:r>
+        <w:lastRenderedPageBreak/>
+        <w:t>Propuestas de migración a Python.</w:t>
+      </w:r>
+      <w:bookmarkEnd w:id="58"/>
+    </w:p>
+    <w:p>
+      <w:pPr>
+        <w:jc w:val="both"/>
+        <w:rPr>
+          <w:rFonts w:ascii="Aptos" w:hAnsi="Aptos" w:cs="ADLaM Display"/>
+        </w:rPr>
+      </w:pPr>
+      <w:r>
+        <w:rPr>
+          <w:rFonts w:ascii="Aptos" w:hAnsi="Aptos" w:cs="ADLaM Display"/>
+        </w:rPr>
+        <w:t>He revisado l</w:t>
+      </w:r>
+      <w:r>
+        <w:rPr>
+          <w:rFonts w:ascii="Aptos" w:hAnsi="Aptos" w:cs="ADLaM Display"/>
+        </w:rPr>
+        <w:t xml:space="preserve">os scripts actuales del módulo </w:t>
+      </w:r>
+      <w:proofErr w:type="spellStart"/>
+      <w:r>
+        <w:rPr>
+          <w:rFonts w:ascii="Aptos" w:hAnsi="Aptos" w:cs="ADLaM Display"/>
+        </w:rPr>
+        <w:t>gridunam</w:t>
+      </w:r>
+      <w:r>
+        <w:rPr>
+          <w:rFonts w:ascii="Aptos" w:hAnsi="Aptos" w:cs="ADLaM Display"/>
+        </w:rPr>
+        <w:t>UI</w:t>
+      </w:r>
+      <w:proofErr w:type="spellEnd"/>
+      <w:r>
+        <w:rPr>
+          <w:rFonts w:ascii="Aptos" w:hAnsi="Aptos" w:cs="ADLaM Display"/>
+        </w:rPr>
+        <w:t xml:space="preserve"> </w:t>
+      </w:r>
+      <w:r>
+        <w:rPr>
+          <w:rFonts w:ascii="Aptos" w:hAnsi="Aptos" w:cs="ADLaM Display"/>
+        </w:rPr>
+        <w:t xml:space="preserve">los cuales </w:t>
+      </w:r>
+      <w:r>
+        <w:rPr>
+          <w:rFonts w:ascii="Aptos" w:hAnsi="Aptos" w:cs="ADLaM Display"/>
+        </w:rPr>
+        <w:t xml:space="preserve">implementan una serie de funciones en </w:t>
+      </w:r>
+      <w:proofErr w:type="spellStart"/>
+      <w:r>
+        <w:rPr>
+          <w:rFonts w:ascii="Aptos" w:hAnsi="Aptos" w:cs="ADLaM Display"/>
+        </w:rPr>
+        <w:t>Bash</w:t>
+      </w:r>
+      <w:proofErr w:type="spellEnd"/>
+      <w:r>
+        <w:rPr>
+          <w:rFonts w:ascii="Aptos" w:hAnsi="Aptos" w:cs="ADLaM Display"/>
+        </w:rPr>
+        <w:t xml:space="preserve"> para automatizar la autenticación OIDC (</w:t>
+      </w:r>
+      <w:proofErr w:type="spellStart"/>
+      <w:r>
+        <w:rPr>
+          <w:rFonts w:ascii="Aptos" w:hAnsi="Aptos" w:cs="ADLaM Display"/>
+        </w:rPr>
+        <w:t>OpenID</w:t>
+      </w:r>
+      <w:proofErr w:type="spellEnd"/>
+      <w:r>
+        <w:rPr>
+          <w:rFonts w:ascii="Aptos" w:hAnsi="Aptos" w:cs="ADLaM Display"/>
+        </w:rPr>
+        <w:t xml:space="preserve"> </w:t>
+      </w:r>
+      <w:proofErr w:type="spellStart"/>
+      <w:r>
+        <w:rPr>
+          <w:rFonts w:ascii="Aptos" w:hAnsi="Aptos" w:cs="ADLaM Display"/>
+        </w:rPr>
+        <w:t>Connect</w:t>
+      </w:r>
+      <w:proofErr w:type="spellEnd"/>
+      <w:r>
+        <w:rPr>
+          <w:rFonts w:ascii="Aptos" w:hAnsi="Aptos" w:cs="ADLaM Display"/>
+        </w:rPr>
+        <w:t xml:space="preserve">) y la interacción con el sistema de colas </w:t>
+      </w:r>
+      <w:proofErr w:type="spellStart"/>
+      <w:r>
+        <w:rPr>
+          <w:rFonts w:ascii="Aptos" w:hAnsi="Aptos" w:cs="ADLaM Display"/>
+        </w:rPr>
+        <w:t>HTCondor</w:t>
+      </w:r>
+      <w:proofErr w:type="spellEnd"/>
+      <w:r>
+        <w:rPr>
+          <w:rFonts w:ascii="Aptos" w:hAnsi="Aptos" w:cs="ADLaM Display"/>
+        </w:rPr>
+        <w:t>-CE.</w:t>
+      </w:r>
+    </w:p>
+    <w:p>
+      <w:pPr>
+        <w:jc w:val="both"/>
+        <w:rPr>
+          <w:rFonts w:ascii="Aptos" w:hAnsi="Aptos" w:cs="ADLaM Display"/>
+        </w:rPr>
+      </w:pPr>
+      <w:r>
+        <w:rPr>
+          <w:rFonts w:ascii="Aptos" w:hAnsi="Aptos" w:cs="ADLaM Display"/>
+        </w:rPr>
+        <w:t>Considero que</w:t>
+      </w:r>
+      <w:r>
+        <w:rPr>
+          <w:rFonts w:ascii="Aptos" w:hAnsi="Aptos" w:cs="ADLaM Display"/>
+        </w:rPr>
+        <w:t xml:space="preserve"> </w:t>
+      </w:r>
+      <w:proofErr w:type="spellStart"/>
+      <w:r>
+        <w:rPr>
+          <w:rFonts w:ascii="Aptos" w:hAnsi="Aptos" w:cs="ADLaM Display"/>
+        </w:rPr>
+        <w:t>Bash</w:t>
+      </w:r>
+      <w:proofErr w:type="spellEnd"/>
+      <w:r>
+        <w:rPr>
+          <w:rFonts w:ascii="Aptos" w:hAnsi="Aptos" w:cs="ADLaM Display"/>
+        </w:rPr>
+        <w:t xml:space="preserve"> es adecuado para la automatización en terminales Linux, </w:t>
+      </w:r>
+      <w:r>
+        <w:rPr>
+          <w:rFonts w:ascii="Aptos" w:hAnsi="Aptos" w:cs="ADLaM Display"/>
+        </w:rPr>
+        <w:t xml:space="preserve">pero al mismo tiempo </w:t>
+      </w:r>
+      <w:r>
+        <w:rPr>
+          <w:rFonts w:ascii="Aptos" w:hAnsi="Aptos" w:cs="ADLaM Display"/>
+        </w:rPr>
+        <w:t>su capacidad de estructuración, manejo de errores y mantenimiento a largo plazo es limitada.</w:t>
+      </w:r>
+    </w:p>
+    <w:p>
+      <w:pPr>
+        <w:jc w:val="both"/>
+        <w:rPr>
+          <w:rFonts w:ascii="Aptos" w:hAnsi="Aptos" w:cs="ADLaM Display"/>
+        </w:rPr>
+      </w:pPr>
+      <w:r>
+        <w:rPr>
+          <w:rFonts w:ascii="Aptos" w:hAnsi="Aptos" w:cs="ADLaM Display"/>
+        </w:rPr>
+        <w:t xml:space="preserve">Por ello, </w:t>
+      </w:r>
+      <w:r>
+        <w:rPr>
+          <w:rFonts w:ascii="Aptos" w:hAnsi="Aptos" w:cs="ADLaM Display"/>
+        </w:rPr>
+        <w:t>estoy implementando</w:t>
+      </w:r>
+      <w:r>
+        <w:rPr>
+          <w:rFonts w:ascii="Aptos" w:hAnsi="Aptos" w:cs="ADLaM Display"/>
+        </w:rPr>
+        <w:t xml:space="preserve"> </w:t>
+      </w:r>
+      <w:r>
+        <w:rPr>
+          <w:rFonts w:ascii="Aptos" w:hAnsi="Aptos" w:cs="ADLaM Display"/>
+        </w:rPr>
+        <w:t>algunas propuestas de</w:t>
+      </w:r>
+      <w:r>
+        <w:rPr>
+          <w:rFonts w:ascii="Aptos" w:hAnsi="Aptos" w:cs="ADLaM Display"/>
+        </w:rPr>
+        <w:t xml:space="preserve"> migración gradual a Python, un lenguaje con soporte nativo para programación estructurada, control de procesos, manipulación de archivos y comunicación con </w:t>
+      </w:r>
+      <w:proofErr w:type="spellStart"/>
+      <w:r>
+        <w:rPr>
+          <w:rFonts w:ascii="Aptos" w:hAnsi="Aptos" w:cs="ADLaM Display"/>
+        </w:rPr>
+        <w:t>APIs</w:t>
+      </w:r>
+      <w:proofErr w:type="spellEnd"/>
+      <w:r>
+        <w:rPr>
+          <w:rFonts w:ascii="Aptos" w:hAnsi="Aptos" w:cs="ADLaM Display"/>
+        </w:rPr>
+        <w:t xml:space="preserve">, además de contar con bibliotecas específicas para OIDC y </w:t>
+      </w:r>
+      <w:proofErr w:type="spellStart"/>
+      <w:r>
+        <w:rPr>
+          <w:rFonts w:ascii="Aptos" w:hAnsi="Aptos" w:cs="ADLaM Display"/>
+        </w:rPr>
+        <w:t>HTCondor</w:t>
+      </w:r>
+      <w:proofErr w:type="spellEnd"/>
+      <w:r>
+        <w:rPr>
+          <w:rFonts w:ascii="Aptos" w:hAnsi="Aptos" w:cs="ADLaM Display"/>
+        </w:rPr>
+        <w:t>.</w:t>
+      </w:r>
+    </w:p>
+    <w:p>
+      <w:pPr>
+        <w:jc w:val="both"/>
+        <w:rPr>
+          <w:rFonts w:ascii="Aptos" w:hAnsi="Aptos" w:cs="ADLaM Display"/>
+        </w:rPr>
+      </w:pPr>
+      <w:r>
+        <w:rPr>
+          <w:rFonts w:ascii="Aptos" w:hAnsi="Aptos" w:cs="ADLaM Display"/>
+        </w:rPr>
+        <w:t xml:space="preserve">La migración </w:t>
+      </w:r>
+      <w:r>
+        <w:rPr>
+          <w:rFonts w:ascii="Aptos" w:hAnsi="Aptos" w:cs="ADLaM Display"/>
+        </w:rPr>
+        <w:t xml:space="preserve">que planeo es </w:t>
+      </w:r>
+      <w:r>
+        <w:rPr>
+          <w:rFonts w:ascii="Aptos" w:hAnsi="Aptos" w:cs="ADLaM Display"/>
+        </w:rPr>
+        <w:t>en tres niveles de complejidad, que permiten avanzar progresivamente sin comprometer la compatibilidad con el entorno actual del clúster</w:t>
+      </w:r>
+      <w:r>
+        <w:rPr>
+          <w:rFonts w:ascii="Aptos" w:hAnsi="Aptos" w:cs="ADLaM Display"/>
+        </w:rPr>
+        <w:t>, los cuales son los siguientes:</w:t>
+      </w:r>
+    </w:p>
+    <w:p>
+      <w:pPr>
+        <w:pStyle w:val="Ttulo4"/>
+        <w:numPr>
+          <w:ilvl w:val="0"/>
+          <w:numId w:val="29"/>
+        </w:numPr>
+      </w:pPr>
+      <w:bookmarkStart w:id="59" w:name="_Toc212540934"/>
+      <w:r>
+        <w:t>Traducción directa</w:t>
+      </w:r>
+      <w:bookmarkEnd w:id="59"/>
+    </w:p>
+    <w:p>
+      <w:pPr>
+        <w:jc w:val="both"/>
+        <w:rPr>
+          <w:rFonts w:ascii="Aptos" w:hAnsi="Aptos" w:cs="ADLaM Display"/>
+        </w:rPr>
+      </w:pPr>
+      <w:r>
+        <w:rPr>
+          <w:rFonts w:ascii="Aptos" w:hAnsi="Aptos" w:cs="ADLaM Display"/>
+        </w:rPr>
+        <w:t>E</w:t>
+      </w:r>
+      <w:r>
+        <w:rPr>
+          <w:rFonts w:ascii="Aptos" w:hAnsi="Aptos" w:cs="ADLaM Display"/>
+        </w:rPr>
+        <w:t>n e</w:t>
+      </w:r>
+      <w:r>
+        <w:rPr>
+          <w:rFonts w:ascii="Aptos" w:hAnsi="Aptos" w:cs="ADLaM Display"/>
+        </w:rPr>
+        <w:t xml:space="preserve">ste primer nivel </w:t>
+      </w:r>
+      <w:r>
+        <w:rPr>
+          <w:rFonts w:ascii="Aptos" w:hAnsi="Aptos" w:cs="ADLaM Display"/>
+        </w:rPr>
+        <w:t>propongo</w:t>
+      </w:r>
+      <w:r>
+        <w:rPr>
+          <w:rFonts w:ascii="Aptos" w:hAnsi="Aptos" w:cs="ADLaM Display"/>
+        </w:rPr>
+        <w:t xml:space="preserve"> una traducción literal de los scripts </w:t>
+      </w:r>
+      <w:proofErr w:type="spellStart"/>
+      <w:r>
+        <w:rPr>
+          <w:rFonts w:ascii="Aptos" w:hAnsi="Aptos" w:cs="ADLaM Display"/>
+        </w:rPr>
+        <w:t>Bash</w:t>
+      </w:r>
+      <w:proofErr w:type="spellEnd"/>
+      <w:r>
+        <w:rPr>
+          <w:rFonts w:ascii="Aptos" w:hAnsi="Aptos" w:cs="ADLaM Display"/>
+        </w:rPr>
+        <w:t xml:space="preserve"> al lenguaje Python, manteniendo la lógica y los comandos originales.</w:t>
+      </w:r>
+    </w:p>
+    <w:p>
+      <w:pPr>
+        <w:jc w:val="both"/>
+        <w:rPr>
+          <w:rFonts w:ascii="Aptos" w:hAnsi="Aptos" w:cs="ADLaM Display"/>
+        </w:rPr>
+      </w:pPr>
+      <w:r>
+        <w:rPr>
+          <w:rFonts w:ascii="Aptos" w:hAnsi="Aptos" w:cs="ADLaM Display"/>
+        </w:rPr>
+        <w:t xml:space="preserve">El objetivo principal es preservar la compatibilidad total con el entorno del módulo </w:t>
+      </w:r>
+      <w:proofErr w:type="spellStart"/>
+      <w:r>
+        <w:rPr>
+          <w:rFonts w:ascii="Aptos" w:hAnsi="Aptos" w:cs="ADLaM Display"/>
+        </w:rPr>
+        <w:t>gridunam</w:t>
+      </w:r>
+      <w:r>
+        <w:rPr>
+          <w:rFonts w:ascii="Aptos" w:hAnsi="Aptos" w:cs="ADLaM Display"/>
+        </w:rPr>
+        <w:t>UI</w:t>
+      </w:r>
+      <w:proofErr w:type="spellEnd"/>
+      <w:r>
+        <w:rPr>
+          <w:rFonts w:ascii="Aptos" w:hAnsi="Aptos" w:cs="ADLaM Display"/>
+        </w:rPr>
+        <w:t>, evitando romper las dependencias con las herramientas ya instaladas (</w:t>
+      </w:r>
+      <w:proofErr w:type="spellStart"/>
+      <w:r>
+        <w:rPr>
+          <w:rFonts w:ascii="Aptos" w:hAnsi="Aptos" w:cs="ADLaM Display"/>
+        </w:rPr>
+        <w:t>oidc-agent</w:t>
+      </w:r>
+      <w:proofErr w:type="spellEnd"/>
+      <w:r>
+        <w:rPr>
+          <w:rFonts w:ascii="Aptos" w:hAnsi="Aptos" w:cs="ADLaM Display"/>
+        </w:rPr>
+        <w:t xml:space="preserve">, </w:t>
+      </w:r>
+      <w:proofErr w:type="spellStart"/>
+      <w:r>
+        <w:rPr>
+          <w:rFonts w:ascii="Aptos" w:hAnsi="Aptos" w:cs="ADLaM Display"/>
+        </w:rPr>
+        <w:t>condor_ce</w:t>
+      </w:r>
+      <w:proofErr w:type="spellEnd"/>
+      <w:r>
+        <w:rPr>
+          <w:rFonts w:ascii="Aptos" w:hAnsi="Aptos" w:cs="ADLaM Display"/>
+        </w:rPr>
+        <w:t xml:space="preserve">_*, </w:t>
+      </w:r>
+      <w:proofErr w:type="spellStart"/>
+      <w:r>
+        <w:rPr>
+          <w:rFonts w:ascii="Aptos" w:hAnsi="Aptos" w:cs="ADLaM Display"/>
+        </w:rPr>
+        <w:t>jq</w:t>
+      </w:r>
+      <w:proofErr w:type="spellEnd"/>
+      <w:r>
+        <w:rPr>
+          <w:rFonts w:ascii="Aptos" w:hAnsi="Aptos" w:cs="ADLaM Display"/>
+        </w:rPr>
+        <w:t xml:space="preserve">, </w:t>
+      </w:r>
+      <w:proofErr w:type="spellStart"/>
+      <w:r>
+        <w:rPr>
+          <w:rFonts w:ascii="Aptos" w:hAnsi="Aptos" w:cs="ADLaM Display"/>
+        </w:rPr>
+        <w:t>awk</w:t>
+      </w:r>
+      <w:proofErr w:type="spellEnd"/>
+      <w:r>
+        <w:rPr>
+          <w:rFonts w:ascii="Aptos" w:hAnsi="Aptos" w:cs="ADLaM Display"/>
+        </w:rPr>
+        <w:t>, etc.).</w:t>
+      </w:r>
+    </w:p>
+    <w:p>
+      <w:pPr>
+        <w:jc w:val="both"/>
+        <w:rPr>
+          <w:rFonts w:ascii="Aptos" w:hAnsi="Aptos" w:cs="ADLaM Display"/>
+        </w:rPr>
+      </w:pPr>
+      <w:r>
+        <w:rPr>
+          <w:rFonts w:ascii="Aptos" w:hAnsi="Aptos" w:cs="ADLaM Display"/>
+        </w:rPr>
+        <w:t xml:space="preserve">Para ejecutar comandos del sistema, se </w:t>
+      </w:r>
+      <w:r>
+        <w:rPr>
+          <w:rFonts w:ascii="Aptos" w:hAnsi="Aptos" w:cs="ADLaM Display"/>
+        </w:rPr>
+        <w:t>utiliza</w:t>
+      </w:r>
+      <w:r>
+        <w:rPr>
+          <w:rFonts w:ascii="Aptos" w:hAnsi="Aptos" w:cs="ADLaM Display"/>
+        </w:rPr>
+        <w:t>ría</w:t>
+      </w:r>
+      <w:r>
+        <w:rPr>
+          <w:rFonts w:ascii="Aptos" w:hAnsi="Aptos" w:cs="ADLaM Display"/>
+        </w:rPr>
+        <w:t xml:space="preserve"> el módulo estándar de Python </w:t>
+      </w:r>
+      <w:proofErr w:type="spellStart"/>
+      <w:r>
+        <w:rPr>
+          <w:rFonts w:ascii="Aptos" w:hAnsi="Aptos" w:cs="ADLaM Display"/>
+          <w:b/>
+          <w:bCs/>
+        </w:rPr>
+        <w:t>subprocess</w:t>
+      </w:r>
+      <w:proofErr w:type="spellEnd"/>
+      <w:r>
+        <w:rPr>
+          <w:rFonts w:ascii="Aptos" w:hAnsi="Aptos" w:cs="ADLaM Display"/>
+        </w:rPr>
+        <w:t>, que permite invocar procesos externos y capturar su salida o códigos de retorno.</w:t>
+      </w:r>
+    </w:p>
+    <w:p>
+      <w:pPr>
+        <w:jc w:val="both"/>
+        <w:rPr>
+          <w:rFonts w:ascii="Aptos" w:hAnsi="Aptos" w:cs="ADLaM Display"/>
+        </w:rPr>
+      </w:pPr>
+      <w:r>
+        <w:rPr>
+          <w:rFonts w:ascii="Aptos" w:hAnsi="Aptos" w:cs="ADLaM Display"/>
+        </w:rPr>
+        <w:t>De esta manera, cada set-</w:t>
+      </w:r>
+      <w:proofErr w:type="spellStart"/>
+      <w:r>
+        <w:rPr>
+          <w:rFonts w:ascii="Aptos" w:hAnsi="Aptos" w:cs="ADLaM Display"/>
+        </w:rPr>
+        <w:t>function</w:t>
+      </w:r>
+      <w:proofErr w:type="spellEnd"/>
+      <w:r>
+        <w:rPr>
+          <w:rFonts w:ascii="Aptos" w:hAnsi="Aptos" w:cs="ADLaM Display"/>
+        </w:rPr>
+        <w:t xml:space="preserve"> definida en </w:t>
+      </w:r>
+      <w:proofErr w:type="spellStart"/>
+      <w:r>
+        <w:rPr>
+          <w:rFonts w:ascii="Aptos" w:hAnsi="Aptos" w:cs="ADLaM Display"/>
+        </w:rPr>
+        <w:t>Bash</w:t>
+      </w:r>
+      <w:proofErr w:type="spellEnd"/>
+      <w:r>
+        <w:rPr>
+          <w:rFonts w:ascii="Aptos" w:hAnsi="Aptos" w:cs="ADLaM Display"/>
+        </w:rPr>
+        <w:t xml:space="preserve"> se transforma directamente en una función Python con la misma lógica condicional y los mismos flujos de validación.</w:t>
+      </w:r>
+    </w:p>
+    <w:p>
+      <w:pPr>
+        <w:jc w:val="both"/>
+        <w:rPr>
+          <w:rFonts w:ascii="Aptos" w:hAnsi="Aptos" w:cs="ADLaM Display"/>
+        </w:rPr>
+      </w:pPr>
+      <w:r>
+        <w:rPr>
+          <w:rFonts w:ascii="Aptos" w:hAnsi="Aptos" w:cs="ADLaM Display"/>
+        </w:rPr>
+        <w:t>Hacerlo de esta manera tiene varias ventajas como la r</w:t>
+      </w:r>
+      <w:r>
+        <w:rPr>
+          <w:rFonts w:ascii="Aptos" w:hAnsi="Aptos" w:cs="ADLaM Display"/>
+        </w:rPr>
+        <w:t>eutiliza</w:t>
+      </w:r>
+      <w:r>
+        <w:rPr>
+          <w:rFonts w:ascii="Aptos" w:hAnsi="Aptos" w:cs="ADLaM Display"/>
+        </w:rPr>
+        <w:t>ción</w:t>
+      </w:r>
+      <w:r>
+        <w:rPr>
+          <w:rFonts w:ascii="Aptos" w:hAnsi="Aptos" w:cs="ADLaM Display"/>
+        </w:rPr>
+        <w:t xml:space="preserve"> complet</w:t>
+      </w:r>
+      <w:r>
+        <w:rPr>
+          <w:rFonts w:ascii="Aptos" w:hAnsi="Aptos" w:cs="ADLaM Display"/>
+        </w:rPr>
+        <w:t>a de</w:t>
+      </w:r>
+      <w:r>
+        <w:rPr>
+          <w:rFonts w:ascii="Aptos" w:hAnsi="Aptos" w:cs="ADLaM Display"/>
+        </w:rPr>
+        <w:t xml:space="preserve"> la infraestructura existente del clúster</w:t>
+      </w:r>
+      <w:r>
+        <w:rPr>
+          <w:rFonts w:ascii="Aptos" w:hAnsi="Aptos" w:cs="ADLaM Display"/>
+        </w:rPr>
+        <w:t xml:space="preserve">, </w:t>
+      </w:r>
+      <w:r>
+        <w:rPr>
+          <w:rFonts w:ascii="Aptos" w:hAnsi="Aptos" w:cs="ADLaM Display"/>
+        </w:rPr>
+        <w:t xml:space="preserve">conserva la lógica </w:t>
+      </w:r>
+      <w:r>
+        <w:rPr>
+          <w:rFonts w:ascii="Aptos" w:hAnsi="Aptos" w:cs="ADLaM Display"/>
+        </w:rPr>
+        <w:t xml:space="preserve">de </w:t>
+      </w:r>
+      <w:proofErr w:type="spellStart"/>
+      <w:r>
+        <w:rPr>
+          <w:rFonts w:ascii="Aptos" w:hAnsi="Aptos" w:cs="ADLaM Display"/>
+        </w:rPr>
+        <w:t>Bash</w:t>
+      </w:r>
+      <w:proofErr w:type="spellEnd"/>
+      <w:r>
+        <w:rPr>
+          <w:rFonts w:ascii="Aptos" w:hAnsi="Aptos" w:cs="ADLaM Display"/>
+        </w:rPr>
+        <w:t xml:space="preserve"> ya existente, p</w:t>
+      </w:r>
+      <w:r>
+        <w:rPr>
+          <w:rFonts w:ascii="Aptos" w:hAnsi="Aptos" w:cs="ADLaM Display"/>
+        </w:rPr>
+        <w:t>ermite validar paso a paso cada componente sin modificar el flujo operativo</w:t>
+      </w:r>
+      <w:r>
+        <w:rPr>
+          <w:rFonts w:ascii="Aptos" w:hAnsi="Aptos" w:cs="ADLaM Display"/>
+        </w:rPr>
+        <w:t xml:space="preserve"> y considero que e</w:t>
+      </w:r>
+      <w:r>
+        <w:rPr>
+          <w:rFonts w:ascii="Aptos" w:hAnsi="Aptos" w:cs="ADLaM Display"/>
+        </w:rPr>
+        <w:t xml:space="preserve">s el enfoque más seguro para comenzar la migración en un entorno </w:t>
+      </w:r>
+      <w:r>
+        <w:rPr>
+          <w:rFonts w:ascii="Aptos" w:hAnsi="Aptos" w:cs="ADLaM Display"/>
+        </w:rPr>
+        <w:t>de suma importancia</w:t>
+      </w:r>
+      <w:r>
+        <w:rPr>
+          <w:rFonts w:ascii="Aptos" w:hAnsi="Aptos" w:cs="ADLaM Display"/>
+        </w:rPr>
+        <w:t>.</w:t>
+      </w:r>
+    </w:p>
+    <w:p>
+      <w:pPr>
+        <w:jc w:val="both"/>
+        <w:rPr>
+          <w:rFonts w:ascii="Aptos" w:hAnsi="Aptos" w:cs="ADLaM Display"/>
+        </w:rPr>
+      </w:pPr>
+      <w:r>
+        <w:rPr>
+          <w:rFonts w:ascii="Aptos" w:hAnsi="Aptos" w:cs="ADLaM Display"/>
+        </w:rPr>
+        <w:t>De igual manera considero que tiene algunas limitaciones como d</w:t>
+      </w:r>
+      <w:r>
+        <w:rPr>
+          <w:rFonts w:ascii="Aptos" w:hAnsi="Aptos" w:cs="ADLaM Display"/>
+        </w:rPr>
+        <w:t>epende</w:t>
+      </w:r>
+      <w:r>
+        <w:rPr>
+          <w:rFonts w:ascii="Aptos" w:hAnsi="Aptos" w:cs="ADLaM Display"/>
+        </w:rPr>
+        <w:t>r</w:t>
+      </w:r>
+      <w:r>
+        <w:rPr>
+          <w:rFonts w:ascii="Aptos" w:hAnsi="Aptos" w:cs="ADLaM Display"/>
+        </w:rPr>
+        <w:t xml:space="preserve"> de las mismas herramientas externas</w:t>
+      </w:r>
+      <w:r>
+        <w:rPr>
+          <w:rFonts w:ascii="Aptos" w:hAnsi="Aptos" w:cs="ADLaM Display"/>
+        </w:rPr>
+        <w:t xml:space="preserve"> y n</w:t>
+      </w:r>
+      <w:r>
+        <w:rPr>
+          <w:rFonts w:ascii="Aptos" w:hAnsi="Aptos" w:cs="ADLaM Display"/>
+        </w:rPr>
+        <w:t xml:space="preserve">o </w:t>
+      </w:r>
+      <w:r>
+        <w:rPr>
+          <w:rFonts w:ascii="Aptos" w:hAnsi="Aptos" w:cs="ADLaM Display"/>
+        </w:rPr>
+        <w:t xml:space="preserve">se </w:t>
+      </w:r>
+      <w:r>
+        <w:rPr>
+          <w:rFonts w:ascii="Aptos" w:hAnsi="Aptos" w:cs="ADLaM Display"/>
+        </w:rPr>
+        <w:t>aprovecha</w:t>
+      </w:r>
+      <w:r>
+        <w:rPr>
+          <w:rFonts w:ascii="Aptos" w:hAnsi="Aptos" w:cs="ADLaM Display"/>
+        </w:rPr>
+        <w:t>ría</w:t>
+      </w:r>
+      <w:r>
+        <w:rPr>
+          <w:rFonts w:ascii="Aptos" w:hAnsi="Aptos" w:cs="ADLaM Display"/>
+        </w:rPr>
+        <w:t xml:space="preserve"> las ventajas estructurales ni de manejo de errores de Python.</w:t>
+      </w:r>
+    </w:p>
+    <w:p>
+      <w:pPr>
+        <w:jc w:val="both"/>
+        <w:rPr>
+          <w:rFonts w:ascii="Aptos" w:hAnsi="Aptos" w:cs="ADLaM Display"/>
+        </w:rPr>
+      </w:pPr>
+      <w:r>
+        <w:rPr>
+          <w:rFonts w:ascii="Aptos" w:hAnsi="Aptos" w:cs="ADLaM Display"/>
+        </w:rPr>
+        <w:t>R</w:t>
+      </w:r>
+      <w:r>
+        <w:rPr>
+          <w:rFonts w:ascii="Aptos" w:hAnsi="Aptos" w:cs="ADLaM Display"/>
+        </w:rPr>
+        <w:t>ecom</w:t>
+      </w:r>
+      <w:r>
+        <w:rPr>
+          <w:rFonts w:ascii="Aptos" w:hAnsi="Aptos" w:cs="ADLaM Display"/>
+        </w:rPr>
+        <w:t>iendo usar esta propuesta de migración si es la primera vez que se migrara de lenguaje de programación, ya que estaremos sustituyendo progresivamente los scripts sin modificar el comportamiento observable.</w:t>
+      </w:r>
+    </w:p>
+    <w:p>
+      <w:pPr>
+        <w:pStyle w:val="Ttulo4"/>
+        <w:numPr>
+          <w:ilvl w:val="0"/>
+          <w:numId w:val="29"/>
+        </w:numPr>
+      </w:pPr>
+      <w:bookmarkStart w:id="60" w:name="_Toc212540935"/>
+      <w:r>
+        <w:t>Reimplementación con librerías de Python</w:t>
+      </w:r>
+      <w:bookmarkEnd w:id="60"/>
+    </w:p>
+    <w:p>
+      <w:pPr>
+        <w:jc w:val="both"/>
+        <w:rPr>
+          <w:rFonts w:ascii="Aptos" w:hAnsi="Aptos" w:cs="ADLaM Display"/>
+        </w:rPr>
+      </w:pPr>
+      <w:r>
+        <w:rPr>
+          <w:rFonts w:ascii="Aptos" w:hAnsi="Aptos" w:cs="ADLaM Display"/>
+        </w:rPr>
+        <w:t xml:space="preserve">En este nivel </w:t>
+      </w:r>
+      <w:r>
+        <w:rPr>
+          <w:rFonts w:ascii="Aptos" w:hAnsi="Aptos" w:cs="ADLaM Display"/>
+        </w:rPr>
+        <w:t>propongo que algunas partes del código original se reescriban, modifiquen o se sustituyan para optimizar el funcionamiento o para integrarlos con nuevas herramientas sin la necesidad de hacerlo todo desde cero</w:t>
+      </w:r>
+      <w:r>
+        <w:rPr>
+          <w:rFonts w:ascii="Aptos" w:hAnsi="Aptos" w:cs="ADLaM Display"/>
+        </w:rPr>
+        <w:t xml:space="preserve">, reemplazando progresivamente los comandos </w:t>
+      </w:r>
+      <w:proofErr w:type="spellStart"/>
+      <w:r>
+        <w:rPr>
+          <w:rFonts w:ascii="Aptos" w:hAnsi="Aptos" w:cs="ADLaM Display"/>
+        </w:rPr>
+        <w:t>Bash</w:t>
+      </w:r>
+      <w:proofErr w:type="spellEnd"/>
+      <w:r>
+        <w:rPr>
+          <w:rFonts w:ascii="Aptos" w:hAnsi="Aptos" w:cs="ADLaM Display"/>
+        </w:rPr>
+        <w:t xml:space="preserve"> por librerías </w:t>
+      </w:r>
+      <w:r>
+        <w:rPr>
+          <w:rFonts w:ascii="Aptos" w:hAnsi="Aptos" w:cs="ADLaM Display"/>
+        </w:rPr>
+        <w:t xml:space="preserve">de </w:t>
+      </w:r>
+      <w:r>
+        <w:rPr>
+          <w:rFonts w:ascii="Aptos" w:hAnsi="Aptos" w:cs="ADLaM Display"/>
+        </w:rPr>
+        <w:t>Python especializadas.</w:t>
+      </w:r>
+    </w:p>
+    <w:p>
+      <w:pPr>
+        <w:jc w:val="both"/>
+        <w:rPr>
+          <w:rFonts w:ascii="Aptos" w:hAnsi="Aptos" w:cs="ADLaM Display"/>
+        </w:rPr>
+      </w:pPr>
+      <w:r>
+        <w:rPr>
+          <w:rFonts w:ascii="Aptos" w:hAnsi="Aptos" w:cs="ADLaM Display"/>
+        </w:rPr>
+        <w:t xml:space="preserve">El objetivo </w:t>
+      </w:r>
+      <w:r>
+        <w:rPr>
+          <w:rFonts w:ascii="Aptos" w:hAnsi="Aptos" w:cs="ADLaM Display"/>
+        </w:rPr>
+        <w:t xml:space="preserve">aquí </w:t>
+      </w:r>
+      <w:r>
+        <w:rPr>
+          <w:rFonts w:ascii="Aptos" w:hAnsi="Aptos" w:cs="ADLaM Display"/>
+        </w:rPr>
+        <w:t xml:space="preserve">es mejorar </w:t>
+      </w:r>
+      <w:r>
+        <w:rPr>
+          <w:rFonts w:ascii="Aptos" w:hAnsi="Aptos" w:cs="ADLaM Display"/>
+        </w:rPr>
+        <w:t>el</w:t>
+      </w:r>
+      <w:r>
+        <w:rPr>
+          <w:rFonts w:ascii="Aptos" w:hAnsi="Aptos" w:cs="ADLaM Display"/>
+        </w:rPr>
+        <w:t xml:space="preserve"> código y reducir la dependencia del intérprete </w:t>
+      </w:r>
+      <w:proofErr w:type="spellStart"/>
+      <w:r>
+        <w:rPr>
+          <w:rFonts w:ascii="Aptos" w:hAnsi="Aptos" w:cs="ADLaM Display"/>
+        </w:rPr>
+        <w:t>Bash</w:t>
+      </w:r>
+      <w:proofErr w:type="spellEnd"/>
+      <w:r>
+        <w:rPr>
+          <w:rFonts w:ascii="Aptos" w:hAnsi="Aptos" w:cs="ADLaM Display"/>
+        </w:rPr>
+        <w:t>.</w:t>
+      </w:r>
+    </w:p>
+    <w:p>
+      <w:pPr>
+        <w:jc w:val="both"/>
+        <w:rPr>
+          <w:rFonts w:ascii="Aptos" w:hAnsi="Aptos" w:cs="ADLaM Display"/>
+        </w:rPr>
+      </w:pPr>
+      <w:r>
+        <w:rPr>
+          <w:rFonts w:ascii="Aptos" w:hAnsi="Aptos" w:cs="ADLaM Display"/>
+        </w:rPr>
+        <w:lastRenderedPageBreak/>
+        <w:t>En este caso se podrían</w:t>
+      </w:r>
+      <w:r>
+        <w:rPr>
+          <w:rFonts w:ascii="Aptos" w:hAnsi="Aptos" w:cs="ADLaM Display"/>
+        </w:rPr>
+        <w:t xml:space="preserve"> utilizar bibliotecas compatibles como</w:t>
+      </w:r>
+      <w:r>
+        <w:rPr>
+          <w:rFonts w:ascii="Aptos" w:hAnsi="Aptos" w:cs="ADLaM Display"/>
+        </w:rPr>
+        <w:t xml:space="preserve"> por ejemplo</w:t>
+      </w:r>
+      <w:r>
+        <w:rPr>
+          <w:rFonts w:ascii="Aptos" w:hAnsi="Aptos" w:cs="ADLaM Display"/>
+        </w:rPr>
+        <w:t>:</w:t>
+      </w:r>
+    </w:p>
+    <w:p>
+      <w:pPr>
+        <w:pStyle w:val="Prrafodelista"/>
+        <w:numPr>
+          <w:ilvl w:val="0"/>
+          <w:numId w:val="21"/>
+        </w:numPr>
+        <w:jc w:val="both"/>
+        <w:rPr>
+          <w:rFonts w:ascii="Aptos" w:hAnsi="Aptos" w:cs="ADLaM Display"/>
+        </w:rPr>
+      </w:pPr>
+      <w:proofErr w:type="spellStart"/>
+      <w:r>
+        <w:rPr>
+          <w:rFonts w:ascii="Aptos" w:hAnsi="Aptos" w:cs="ADLaM Display"/>
+        </w:rPr>
+        <w:t>python-oidc-agent</w:t>
+      </w:r>
+      <w:proofErr w:type="spellEnd"/>
+      <w:r>
+        <w:rPr>
+          <w:rFonts w:ascii="Aptos" w:hAnsi="Aptos" w:cs="ADLaM Display"/>
+        </w:rPr>
+        <w:t xml:space="preserve"> o </w:t>
+      </w:r>
+      <w:proofErr w:type="spellStart"/>
+      <w:r>
+        <w:rPr>
+          <w:rFonts w:ascii="Aptos" w:hAnsi="Aptos" w:cs="ADLaM Display"/>
+        </w:rPr>
+        <w:t>requests-oauthlib</w:t>
+      </w:r>
+      <w:proofErr w:type="spellEnd"/>
+      <w:r>
+        <w:rPr>
+          <w:rFonts w:ascii="Aptos" w:hAnsi="Aptos" w:cs="ADLaM Display"/>
+        </w:rPr>
+        <w:t>, para autenticación OIDC y gestión de tokens.</w:t>
+      </w:r>
+    </w:p>
+    <w:p>
+      <w:pPr>
+        <w:pStyle w:val="Prrafodelista"/>
+        <w:numPr>
+          <w:ilvl w:val="0"/>
+          <w:numId w:val="21"/>
+        </w:numPr>
+        <w:jc w:val="both"/>
+        <w:rPr>
+          <w:rFonts w:ascii="Aptos" w:hAnsi="Aptos" w:cs="ADLaM Display"/>
+        </w:rPr>
+      </w:pPr>
+      <w:proofErr w:type="spellStart"/>
+      <w:r>
+        <w:rPr>
+          <w:rFonts w:ascii="Aptos" w:hAnsi="Aptos" w:cs="ADLaM Display"/>
+        </w:rPr>
+        <w:t>htcondor</w:t>
+      </w:r>
+      <w:proofErr w:type="spellEnd"/>
+      <w:r>
+        <w:rPr>
+          <w:rFonts w:ascii="Aptos" w:hAnsi="Aptos" w:cs="ADLaM Display"/>
+        </w:rPr>
+        <w:t>, para interactuar directamente con el sistema de colas sin usar comandos externos (</w:t>
+      </w:r>
+      <w:proofErr w:type="spellStart"/>
+      <w:r>
+        <w:rPr>
+          <w:rFonts w:ascii="Aptos" w:hAnsi="Aptos" w:cs="ADLaM Display"/>
+        </w:rPr>
+        <w:t>condor_ce_submit</w:t>
+      </w:r>
+      <w:proofErr w:type="spellEnd"/>
+      <w:r>
+        <w:rPr>
+          <w:rFonts w:ascii="Aptos" w:hAnsi="Aptos" w:cs="ADLaM Display"/>
+        </w:rPr>
+        <w:t xml:space="preserve">, </w:t>
+      </w:r>
+      <w:proofErr w:type="spellStart"/>
+      <w:r>
+        <w:rPr>
+          <w:rFonts w:ascii="Aptos" w:hAnsi="Aptos" w:cs="ADLaM Display"/>
+        </w:rPr>
+        <w:t>condor_ce_status</w:t>
+      </w:r>
+      <w:proofErr w:type="spellEnd"/>
+      <w:r>
+        <w:rPr>
+          <w:rFonts w:ascii="Aptos" w:hAnsi="Aptos" w:cs="ADLaM Display"/>
+        </w:rPr>
+        <w:t>, etc.).</w:t>
+      </w:r>
+    </w:p>
+    <w:p>
+      <w:pPr>
+        <w:pStyle w:val="Prrafodelista"/>
+        <w:numPr>
+          <w:ilvl w:val="0"/>
+          <w:numId w:val="21"/>
+        </w:numPr>
+        <w:jc w:val="both"/>
+        <w:rPr>
+          <w:rFonts w:ascii="Aptos" w:hAnsi="Aptos" w:cs="ADLaM Display"/>
+        </w:rPr>
+      </w:pPr>
+      <w:r>
+        <w:rPr>
+          <w:rFonts w:ascii="Aptos" w:hAnsi="Aptos" w:cs="ADLaM Display"/>
+        </w:rPr>
+        <w:t xml:space="preserve">Módulos estándar de Python (os, </w:t>
+      </w:r>
+      <w:proofErr w:type="spellStart"/>
+      <w:r>
+        <w:rPr>
+          <w:rFonts w:ascii="Aptos" w:hAnsi="Aptos" w:cs="ADLaM Display"/>
+        </w:rPr>
+        <w:t>pathlib</w:t>
+      </w:r>
+      <w:proofErr w:type="spellEnd"/>
+      <w:r>
+        <w:rPr>
+          <w:rFonts w:ascii="Aptos" w:hAnsi="Aptos" w:cs="ADLaM Display"/>
+        </w:rPr>
+        <w:t xml:space="preserve">, </w:t>
+      </w:r>
+      <w:proofErr w:type="spellStart"/>
+      <w:r>
+        <w:rPr>
+          <w:rFonts w:ascii="Aptos" w:hAnsi="Aptos" w:cs="ADLaM Display"/>
+        </w:rPr>
+        <w:t>json</w:t>
+      </w:r>
+      <w:proofErr w:type="spellEnd"/>
+      <w:r>
+        <w:rPr>
+          <w:rFonts w:ascii="Aptos" w:hAnsi="Aptos" w:cs="ADLaM Display"/>
+        </w:rPr>
+        <w:t xml:space="preserve">, base64, time) para reemplazar utilidades de </w:t>
+      </w:r>
+      <w:proofErr w:type="spellStart"/>
+      <w:r>
+        <w:rPr>
+          <w:rFonts w:ascii="Aptos" w:hAnsi="Aptos" w:cs="ADLaM Display"/>
+        </w:rPr>
+        <w:t>shell</w:t>
+      </w:r>
+      <w:proofErr w:type="spellEnd"/>
+      <w:r>
+        <w:rPr>
+          <w:rFonts w:ascii="Aptos" w:hAnsi="Aptos" w:cs="ADLaM Display"/>
+        </w:rPr>
+        <w:t xml:space="preserve"> (grep, </w:t>
+      </w:r>
+      <w:proofErr w:type="spellStart"/>
+      <w:r>
+        <w:rPr>
+          <w:rFonts w:ascii="Aptos" w:hAnsi="Aptos" w:cs="ADLaM Display"/>
+        </w:rPr>
+        <w:t>awk</w:t>
+      </w:r>
+      <w:proofErr w:type="spellEnd"/>
+      <w:r>
+        <w:rPr>
+          <w:rFonts w:ascii="Aptos" w:hAnsi="Aptos" w:cs="ADLaM Display"/>
+        </w:rPr>
+        <w:t xml:space="preserve">, </w:t>
+      </w:r>
+      <w:proofErr w:type="spellStart"/>
+      <w:r>
+        <w:rPr>
+          <w:rFonts w:ascii="Aptos" w:hAnsi="Aptos" w:cs="ADLaM Display"/>
+        </w:rPr>
+        <w:t>jq</w:t>
+      </w:r>
+      <w:proofErr w:type="spellEnd"/>
+      <w:r>
+        <w:rPr>
+          <w:rFonts w:ascii="Aptos" w:hAnsi="Aptos" w:cs="ADLaM Display"/>
+        </w:rPr>
+        <w:t>, date, etc.).</w:t>
+      </w:r>
+    </w:p>
+    <w:p>
+      <w:pPr>
+        <w:jc w:val="both"/>
+        <w:rPr>
+          <w:rFonts w:ascii="Aptos" w:hAnsi="Aptos" w:cs="ADLaM Display"/>
+        </w:rPr>
+      </w:pPr>
+      <w:r>
+        <w:rPr>
+          <w:rFonts w:ascii="Aptos" w:hAnsi="Aptos" w:cs="ADLaM Display"/>
+        </w:rPr>
+        <w:t>Aquí tendríamos de igual manera varias ventajas, como el hecho de que e</w:t>
+      </w:r>
+      <w:r>
+        <w:rPr>
+          <w:rFonts w:ascii="Aptos" w:hAnsi="Aptos" w:cs="ADLaM Display"/>
+        </w:rPr>
+        <w:t xml:space="preserve">l código </w:t>
+      </w:r>
+      <w:r>
+        <w:rPr>
+          <w:rFonts w:ascii="Aptos" w:hAnsi="Aptos" w:cs="ADLaM Display"/>
+        </w:rPr>
+        <w:t>sería</w:t>
+      </w:r>
+      <w:r>
+        <w:rPr>
+          <w:rFonts w:ascii="Aptos" w:hAnsi="Aptos" w:cs="ADLaM Display"/>
+        </w:rPr>
+        <w:t xml:space="preserve"> completamente portable entre sistemas sin depender de utilidades Unix</w:t>
+      </w:r>
+      <w:r>
+        <w:rPr>
+          <w:rFonts w:ascii="Aptos" w:hAnsi="Aptos" w:cs="ADLaM Display"/>
+        </w:rPr>
+        <w:t>, s</w:t>
+      </w:r>
+      <w:r>
+        <w:rPr>
+          <w:rFonts w:ascii="Aptos" w:hAnsi="Aptos" w:cs="ADLaM Display"/>
+        </w:rPr>
+        <w:t>e mejora</w:t>
+      </w:r>
+      <w:r>
+        <w:rPr>
+          <w:rFonts w:ascii="Aptos" w:hAnsi="Aptos" w:cs="ADLaM Display"/>
+        </w:rPr>
+        <w:t>ría</w:t>
+      </w:r>
+      <w:r>
+        <w:rPr>
+          <w:rFonts w:ascii="Aptos" w:hAnsi="Aptos" w:cs="ADLaM Display"/>
+        </w:rPr>
+        <w:t xml:space="preserve"> la seguridad y la legibilidad del código</w:t>
+      </w:r>
+      <w:r>
+        <w:rPr>
+          <w:rFonts w:ascii="Aptos" w:hAnsi="Aptos" w:cs="ADLaM Display"/>
+        </w:rPr>
+        <w:t xml:space="preserve"> y se nos pe</w:t>
+      </w:r>
+      <w:r>
+        <w:rPr>
+          <w:rFonts w:ascii="Aptos" w:hAnsi="Aptos" w:cs="ADLaM Display"/>
+        </w:rPr>
+        <w:t>rmit</w:t>
+      </w:r>
+      <w:r>
+        <w:rPr>
+          <w:rFonts w:ascii="Aptos" w:hAnsi="Aptos" w:cs="ADLaM Display"/>
+        </w:rPr>
+        <w:t>iría</w:t>
+      </w:r>
+      <w:r>
+        <w:rPr>
+          <w:rFonts w:ascii="Aptos" w:hAnsi="Aptos" w:cs="ADLaM Display"/>
+        </w:rPr>
+        <w:t xml:space="preserve"> un control más fino de excepciones y errores.</w:t>
+      </w:r>
+    </w:p>
+    <w:p>
+      <w:pPr>
+        <w:jc w:val="both"/>
+        <w:rPr>
+          <w:rFonts w:ascii="Aptos" w:hAnsi="Aptos" w:cs="ADLaM Display"/>
+        </w:rPr>
+      </w:pPr>
+      <w:r>
+        <w:rPr>
+          <w:rFonts w:ascii="Aptos" w:hAnsi="Aptos" w:cs="ADLaM Display"/>
+        </w:rPr>
+        <w:t>En cuanto a las l</w:t>
+      </w:r>
+      <w:r>
+        <w:rPr>
+          <w:rFonts w:ascii="Aptos" w:hAnsi="Aptos" w:cs="ADLaM Display"/>
+        </w:rPr>
+        <w:t>imitaciones</w:t>
+      </w:r>
+      <w:r>
+        <w:rPr>
+          <w:rFonts w:ascii="Aptos" w:hAnsi="Aptos" w:cs="ADLaM Display"/>
+        </w:rPr>
+        <w:t xml:space="preserve"> se r</w:t>
+      </w:r>
+      <w:r>
+        <w:rPr>
+          <w:rFonts w:ascii="Aptos" w:hAnsi="Aptos" w:cs="ADLaM Display"/>
+        </w:rPr>
+        <w:t>equ</w:t>
+      </w:r>
+      <w:r>
+        <w:rPr>
+          <w:rFonts w:ascii="Aptos" w:hAnsi="Aptos" w:cs="ADLaM Display"/>
+        </w:rPr>
+        <w:t>eriría</w:t>
+      </w:r>
+      <w:r>
+        <w:rPr>
+          <w:rFonts w:ascii="Aptos" w:hAnsi="Aptos" w:cs="ADLaM Display"/>
+        </w:rPr>
+        <w:t xml:space="preserve"> validar la equivalencia funcional con las herramientas de </w:t>
+      </w:r>
+      <w:proofErr w:type="spellStart"/>
+      <w:r>
+        <w:rPr>
+          <w:rFonts w:ascii="Aptos" w:hAnsi="Aptos" w:cs="ADLaM Display"/>
+        </w:rPr>
+        <w:t>Bash</w:t>
+      </w:r>
+      <w:proofErr w:type="spellEnd"/>
+      <w:r>
+        <w:rPr>
+          <w:rFonts w:ascii="Aptos" w:hAnsi="Aptos" w:cs="ADLaM Display"/>
+        </w:rPr>
+        <w:t xml:space="preserve"> y e</w:t>
+      </w:r>
+      <w:r>
+        <w:rPr>
+          <w:rFonts w:ascii="Aptos" w:hAnsi="Aptos" w:cs="ADLaM Display"/>
+        </w:rPr>
+        <w:t>xige instalar y mantener dependencias Python adicionales</w:t>
+      </w:r>
+      <w:r>
+        <w:rPr>
+          <w:rFonts w:ascii="Aptos" w:hAnsi="Aptos" w:cs="ADLaM Display"/>
+        </w:rPr>
+        <w:t xml:space="preserve"> en dado caso de que no se encuentren disponibles en el clúster.</w:t>
+      </w:r>
+    </w:p>
+    <w:p>
+      <w:pPr>
+        <w:pStyle w:val="Ttulo4"/>
+        <w:numPr>
+          <w:ilvl w:val="0"/>
+          <w:numId w:val="29"/>
+        </w:numPr>
+      </w:pPr>
+      <w:bookmarkStart w:id="61" w:name="_Toc212540936"/>
+      <w:r>
+        <w:t xml:space="preserve">Integración nativa con </w:t>
+      </w:r>
+      <w:proofErr w:type="spellStart"/>
+      <w:r>
+        <w:t>APIs</w:t>
+      </w:r>
+      <w:proofErr w:type="spellEnd"/>
+      <w:r>
+        <w:t xml:space="preserve"> OIDC y HTCondor</w:t>
+      </w:r>
+      <w:bookmarkEnd w:id="61"/>
+    </w:p>
+    <w:p>
+      <w:pPr>
+        <w:jc w:val="both"/>
+        <w:rPr>
+          <w:rFonts w:ascii="Aptos" w:hAnsi="Aptos" w:cs="ADLaM Display"/>
+        </w:rPr>
+      </w:pPr>
+      <w:r>
+        <w:rPr>
+          <w:rFonts w:ascii="Aptos" w:hAnsi="Aptos" w:cs="ADLaM Display"/>
+        </w:rPr>
+        <w:t>Aquí p</w:t>
+      </w:r>
+      <w:r>
+        <w:rPr>
+          <w:rFonts w:ascii="Aptos" w:hAnsi="Aptos" w:cs="ADLaM Display"/>
+        </w:rPr>
+        <w:t>lante</w:t>
+      </w:r>
+      <w:r>
+        <w:rPr>
+          <w:rFonts w:ascii="Aptos" w:hAnsi="Aptos" w:cs="ADLaM Display"/>
+        </w:rPr>
+        <w:t>o</w:t>
+      </w:r>
+      <w:r>
+        <w:rPr>
+          <w:rFonts w:ascii="Aptos" w:hAnsi="Aptos" w:cs="ADLaM Display"/>
+        </w:rPr>
+        <w:t xml:space="preserve"> una reingeniería completa del flujo operativo, utilizando exclusivamente interfaces de programación (</w:t>
+      </w:r>
+      <w:proofErr w:type="spellStart"/>
+      <w:r>
+        <w:rPr>
+          <w:rFonts w:ascii="Aptos" w:hAnsi="Aptos" w:cs="ADLaM Display"/>
+        </w:rPr>
+        <w:t>APIs</w:t>
+      </w:r>
+      <w:proofErr w:type="spellEnd"/>
+      <w:r>
+        <w:rPr>
+          <w:rFonts w:ascii="Aptos" w:hAnsi="Aptos" w:cs="ADLaM Display"/>
+        </w:rPr>
+        <w:t>) o librerías oficiales en Python.</w:t>
+      </w:r>
+    </w:p>
+    <w:p>
+      <w:pPr>
+        <w:jc w:val="both"/>
+        <w:rPr>
+          <w:rFonts w:ascii="Aptos" w:hAnsi="Aptos" w:cs="ADLaM Display"/>
+        </w:rPr>
+      </w:pPr>
+      <w:r>
+        <w:rPr>
+          <w:rFonts w:ascii="Aptos" w:hAnsi="Aptos" w:cs="ADLaM Display"/>
+        </w:rPr>
+        <w:t>L</w:t>
+      </w:r>
+      <w:r>
+        <w:rPr>
+          <w:rFonts w:ascii="Aptos" w:hAnsi="Aptos" w:cs="ADLaM Display"/>
+        </w:rPr>
+        <w:t xml:space="preserve">as llamadas a herramientas de línea de comandos </w:t>
+      </w:r>
+      <w:r>
+        <w:rPr>
+          <w:rFonts w:ascii="Aptos" w:hAnsi="Aptos" w:cs="ADLaM Display"/>
+        </w:rPr>
+        <w:t xml:space="preserve">desaparecerían </w:t>
+      </w:r>
+      <w:r>
+        <w:rPr>
+          <w:rFonts w:ascii="Aptos" w:hAnsi="Aptos" w:cs="ADLaM Display"/>
+        </w:rPr>
+        <w:t xml:space="preserve">por completo, siendo reemplazadas por invocaciones directas a las bibliotecas de OIDC y </w:t>
+      </w:r>
+      <w:proofErr w:type="spellStart"/>
+      <w:r>
+        <w:rPr>
+          <w:rFonts w:ascii="Aptos" w:hAnsi="Aptos" w:cs="ADLaM Display"/>
+        </w:rPr>
+        <w:t>HTCondor</w:t>
+      </w:r>
+      <w:proofErr w:type="spellEnd"/>
+      <w:r>
+        <w:rPr>
+          <w:rFonts w:ascii="Aptos" w:hAnsi="Aptos" w:cs="ADLaM Display"/>
+        </w:rPr>
+        <w:t>.</w:t>
+      </w:r>
+    </w:p>
+    <w:p>
+      <w:pPr>
+        <w:jc w:val="both"/>
+        <w:rPr>
+          <w:rFonts w:ascii="Aptos" w:hAnsi="Aptos" w:cs="ADLaM Display"/>
+        </w:rPr>
+      </w:pPr>
+      <w:r>
+        <w:rPr>
+          <w:rFonts w:ascii="Aptos" w:hAnsi="Aptos" w:cs="ADLaM Display"/>
+        </w:rPr>
+        <w:t>Por ejemplo, la gestión de tokens se realiza</w:t>
+      </w:r>
+      <w:r>
+        <w:rPr>
+          <w:rFonts w:ascii="Aptos" w:hAnsi="Aptos" w:cs="ADLaM Display"/>
+        </w:rPr>
+        <w:t>ría</w:t>
+      </w:r>
+      <w:r>
+        <w:rPr>
+          <w:rFonts w:ascii="Aptos" w:hAnsi="Aptos" w:cs="ADLaM Display"/>
+        </w:rPr>
+        <w:t xml:space="preserve"> directamente a través de la API OIDC, mientras que la interacción con el sistema de colas </w:t>
+      </w:r>
+      <w:r>
+        <w:rPr>
+          <w:rFonts w:ascii="Aptos" w:hAnsi="Aptos" w:cs="ADLaM Display"/>
+        </w:rPr>
+        <w:t>podría ser manejada</w:t>
+      </w:r>
+      <w:r>
+        <w:rPr>
+          <w:rFonts w:ascii="Aptos" w:hAnsi="Aptos" w:cs="ADLaM Display"/>
+        </w:rPr>
+        <w:t xml:space="preserve"> mediante las Python </w:t>
+      </w:r>
+      <w:proofErr w:type="spellStart"/>
+      <w:r>
+        <w:rPr>
+          <w:rFonts w:ascii="Aptos" w:hAnsi="Aptos" w:cs="ADLaM Display"/>
+        </w:rPr>
+        <w:t>bindings</w:t>
+      </w:r>
+      <w:proofErr w:type="spellEnd"/>
+      <w:r>
+        <w:rPr>
+          <w:rFonts w:ascii="Aptos" w:hAnsi="Aptos" w:cs="ADLaM Display"/>
+        </w:rPr>
+        <w:t xml:space="preserve"> de </w:t>
+      </w:r>
+      <w:proofErr w:type="spellStart"/>
+      <w:r>
+        <w:rPr>
+          <w:rFonts w:ascii="Aptos" w:hAnsi="Aptos" w:cs="ADLaM Display"/>
+        </w:rPr>
+        <w:t>HTCondor</w:t>
+      </w:r>
+      <w:proofErr w:type="spellEnd"/>
+      <w:r>
+        <w:rPr>
+          <w:rFonts w:ascii="Aptos" w:hAnsi="Aptos" w:cs="ADLaM Display"/>
+        </w:rPr>
+        <w:t>.</w:t>
+      </w:r>
+    </w:p>
+    <w:p>
+      <w:pPr>
+        <w:jc w:val="both"/>
+        <w:rPr>
+          <w:rFonts w:ascii="Aptos" w:hAnsi="Aptos" w:cs="ADLaM Display"/>
+        </w:rPr>
+      </w:pPr>
+      <w:r>
+        <w:rPr>
+          <w:rFonts w:ascii="Aptos" w:hAnsi="Aptos" w:cs="ADLaM Display"/>
+        </w:rPr>
+        <w:t>De esta forma,</w:t>
+      </w:r>
+      <w:r>
+        <w:rPr>
+          <w:rFonts w:ascii="Aptos" w:hAnsi="Aptos" w:cs="ADLaM Display"/>
+        </w:rPr>
+        <w:t xml:space="preserve"> considero que</w:t>
+      </w:r>
+      <w:r>
+        <w:rPr>
+          <w:rFonts w:ascii="Aptos" w:hAnsi="Aptos" w:cs="ADLaM Display"/>
+        </w:rPr>
+        <w:t xml:space="preserve"> Python dej</w:t>
+      </w:r>
+      <w:r>
+        <w:rPr>
+          <w:rFonts w:ascii="Aptos" w:hAnsi="Aptos" w:cs="ADLaM Display"/>
+        </w:rPr>
+        <w:t>aría</w:t>
+      </w:r>
+      <w:r>
+        <w:rPr>
+          <w:rFonts w:ascii="Aptos" w:hAnsi="Aptos" w:cs="ADLaM Display"/>
+        </w:rPr>
+        <w:t xml:space="preserve"> de actuar como intermediario entre el usuario y el </w:t>
+      </w:r>
+      <w:proofErr w:type="spellStart"/>
+      <w:r>
+        <w:rPr>
+          <w:rFonts w:ascii="Aptos" w:hAnsi="Aptos" w:cs="ADLaM Display"/>
+        </w:rPr>
+        <w:t>shell</w:t>
+      </w:r>
+      <w:proofErr w:type="spellEnd"/>
+      <w:r>
+        <w:rPr>
+          <w:rFonts w:ascii="Aptos" w:hAnsi="Aptos" w:cs="ADLaM Display"/>
+        </w:rPr>
+        <w:t>, convirtiéndose en un cliente nativo del clúster.</w:t>
+      </w:r>
+    </w:p>
+    <w:p>
+      <w:pPr>
+        <w:jc w:val="both"/>
+        <w:rPr>
+          <w:rFonts w:ascii="Aptos" w:hAnsi="Aptos" w:cs="ADLaM Display"/>
+        </w:rPr>
+      </w:pPr>
+      <w:r>
+        <w:rPr>
+          <w:rFonts w:ascii="Aptos" w:hAnsi="Aptos" w:cs="ADLaM Display"/>
+        </w:rPr>
+        <w:t>Hay muchas ventajas al implementar una migración de esta manera, ya que e</w:t>
+      </w:r>
+      <w:r>
+        <w:rPr>
+          <w:rFonts w:ascii="Aptos" w:hAnsi="Aptos" w:cs="ADLaM Display"/>
+        </w:rPr>
+        <w:t>limina</w:t>
+      </w:r>
+      <w:r>
+        <w:rPr>
+          <w:rFonts w:ascii="Aptos" w:hAnsi="Aptos" w:cs="ADLaM Display"/>
+        </w:rPr>
+        <w:t>mos</w:t>
+      </w:r>
+      <w:r>
+        <w:rPr>
+          <w:rFonts w:ascii="Aptos" w:hAnsi="Aptos" w:cs="ADLaM Display"/>
+        </w:rPr>
+        <w:t xml:space="preserve"> la dependencia total de los scripts y comandos </w:t>
+      </w:r>
+      <w:proofErr w:type="spellStart"/>
+      <w:r>
+        <w:rPr>
+          <w:rFonts w:ascii="Aptos" w:hAnsi="Aptos" w:cs="ADLaM Display"/>
+        </w:rPr>
+        <w:t>Bash</w:t>
+      </w:r>
+      <w:proofErr w:type="spellEnd"/>
+      <w:r>
+        <w:rPr>
+          <w:rFonts w:ascii="Aptos" w:hAnsi="Aptos" w:cs="ADLaM Display"/>
+        </w:rPr>
+        <w:t>, se f</w:t>
+      </w:r>
+      <w:r>
+        <w:rPr>
+          <w:rFonts w:ascii="Aptos" w:hAnsi="Aptos" w:cs="ADLaM Display"/>
+        </w:rPr>
+        <w:t>acilita la integración con servicios externos</w:t>
+      </w:r>
+      <w:r>
+        <w:rPr>
+          <w:rFonts w:ascii="Aptos" w:hAnsi="Aptos" w:cs="ADLaM Display"/>
+        </w:rPr>
+        <w:t>, m</w:t>
+      </w:r>
+      <w:r>
+        <w:rPr>
+          <w:rFonts w:ascii="Aptos" w:hAnsi="Aptos" w:cs="ADLaM Display"/>
+        </w:rPr>
+        <w:t>ejora la eficiencia al evitar procesos intermedios</w:t>
+      </w:r>
+      <w:r>
+        <w:rPr>
+          <w:rFonts w:ascii="Aptos" w:hAnsi="Aptos" w:cs="ADLaM Display"/>
+        </w:rPr>
+        <w:t xml:space="preserve"> y se nos p</w:t>
+      </w:r>
+      <w:r>
+        <w:rPr>
+          <w:rFonts w:ascii="Aptos" w:hAnsi="Aptos" w:cs="ADLaM Display"/>
+        </w:rPr>
+        <w:t>ermit</w:t>
+      </w:r>
+      <w:r>
+        <w:rPr>
+          <w:rFonts w:ascii="Aptos" w:hAnsi="Aptos" w:cs="ADLaM Display"/>
+        </w:rPr>
+        <w:t>irá</w:t>
+      </w:r>
+      <w:r>
+        <w:rPr>
+          <w:rFonts w:ascii="Aptos" w:hAnsi="Aptos" w:cs="ADLaM Display"/>
+        </w:rPr>
+        <w:t xml:space="preserve"> incorporar pruebas unitarias y control de excepciones más avanzado.</w:t>
+      </w:r>
+    </w:p>
+    <w:p>
+      <w:pPr>
+        <w:jc w:val="both"/>
+        <w:rPr>
+          <w:rFonts w:ascii="Aptos" w:hAnsi="Aptos" w:cs="ADLaM Display"/>
+        </w:rPr>
+      </w:pPr>
+      <w:r>
+        <w:rPr>
+          <w:rFonts w:ascii="Aptos" w:hAnsi="Aptos" w:cs="ADLaM Display"/>
+        </w:rPr>
+        <w:t>A pesar de lo anterior, se r</w:t>
+      </w:r>
+      <w:r>
+        <w:rPr>
+          <w:rFonts w:ascii="Aptos" w:hAnsi="Aptos" w:cs="ADLaM Display"/>
+        </w:rPr>
+        <w:t>equiere modificar significativamente la arquitectura del módulo</w:t>
+      </w:r>
+      <w:r>
+        <w:rPr>
+          <w:rFonts w:ascii="Aptos" w:hAnsi="Aptos" w:cs="ADLaM Display"/>
+        </w:rPr>
+        <w:t>, además de que d</w:t>
+      </w:r>
+      <w:r>
+        <w:rPr>
+          <w:rFonts w:ascii="Aptos" w:hAnsi="Aptos" w:cs="ADLaM Display"/>
+        </w:rPr>
+        <w:t xml:space="preserve">emanda mayor conocimiento técnico sobre las </w:t>
+      </w:r>
+      <w:proofErr w:type="spellStart"/>
+      <w:r>
+        <w:rPr>
+          <w:rFonts w:ascii="Aptos" w:hAnsi="Aptos" w:cs="ADLaM Display"/>
+        </w:rPr>
+        <w:t>APIs</w:t>
+      </w:r>
+      <w:proofErr w:type="spellEnd"/>
+      <w:r>
+        <w:rPr>
+          <w:rFonts w:ascii="Aptos" w:hAnsi="Aptos" w:cs="ADLaM Display"/>
+        </w:rPr>
+        <w:t xml:space="preserve"> internas de </w:t>
+      </w:r>
+      <w:proofErr w:type="spellStart"/>
+      <w:r>
+        <w:rPr>
+          <w:rFonts w:ascii="Aptos" w:hAnsi="Aptos" w:cs="ADLaM Display"/>
+        </w:rPr>
+        <w:t>HTCondor</w:t>
+      </w:r>
+      <w:proofErr w:type="spellEnd"/>
+      <w:r>
+        <w:rPr>
+          <w:rFonts w:ascii="Aptos" w:hAnsi="Aptos" w:cs="ADLaM Display"/>
+        </w:rPr>
+        <w:t xml:space="preserve"> y OIDC</w:t>
+      </w:r>
+      <w:r>
+        <w:rPr>
+          <w:rFonts w:ascii="Aptos" w:hAnsi="Aptos" w:cs="ADLaM Display"/>
+        </w:rPr>
+        <w:t xml:space="preserve"> y sin olvidar que p</w:t>
+      </w:r>
+      <w:r>
+        <w:rPr>
+          <w:rFonts w:ascii="Aptos" w:hAnsi="Aptos" w:cs="ADLaM Display"/>
+        </w:rPr>
+        <w:t>uede requerir permisos o configuraciones especiales en el clúster.</w:t>
+      </w:r>
     </w:p>
     <w:p>
       <w:pPr>
@@ -18446,12 +20432,11 @@
           <w:szCs w:val="24"/>
         </w:rPr>
       </w:pPr>
-      <w:bookmarkStart w:id="58" w:name="_Toc212161383"/>
-      <w:r>
-        <w:lastRenderedPageBreak/>
+      <w:bookmarkStart w:id="62" w:name="_Toc212540937"/>
+      <w:r>
         <w:t>BITACORA</w:t>
       </w:r>
-      <w:bookmarkEnd w:id="58"/>
+      <w:bookmarkEnd w:id="62"/>
     </w:p>
     <w:sectPr>
       <w:footerReference w:type="default" r:id="rId15"/>
@@ -20441,6 +22426,181 @@
     </w:lvl>
   </w:abstractNum>
   <w:abstractNum w:abstractNumId="18" w15:restartNumberingAfterBreak="0">
+    <w:nsid w:val="308C37AD"/>
+    <w:multiLevelType w:val="hybridMultilevel"/>
+    <w:tmpl w:val="AD484DBE"/>
+    <w:lvl w:ilvl="0" w:tplc="080A000F">
+      <w:start w:val="1"/>
+      <w:numFmt w:val="decimal"/>
+      <w:lvlText w:val="%1."/>
+      <w:lvlJc w:val="left"/>
+      <w:pPr>
+        <w:ind w:left="720" w:hanging="360"/>
+      </w:pPr>
+      <w:rPr>
+        <w:rFonts w:hint="default"/>
+      </w:rPr>
+    </w:lvl>
+    <w:lvl w:ilvl="1" w:tplc="080A0019" w:tentative="1">
+      <w:start w:val="1"/>
+      <w:numFmt w:val="lowerLetter"/>
+      <w:lvlText w:val="%2."/>
+      <w:lvlJc w:val="left"/>
+      <w:pPr>
+        <w:ind w:left="1440" w:hanging="360"/>
+      </w:pPr>
+    </w:lvl>
+    <w:lvl w:ilvl="2" w:tplc="080A001B" w:tentative="1">
+      <w:start w:val="1"/>
+      <w:numFmt w:val="lowerRoman"/>
+      <w:lvlText w:val="%3."/>
+      <w:lvlJc w:val="right"/>
+      <w:pPr>
+        <w:ind w:left="2160" w:hanging="180"/>
+      </w:pPr>
+    </w:lvl>
+    <w:lvl w:ilvl="3" w:tplc="080A000F" w:tentative="1">
+      <w:start w:val="1"/>
+      <w:numFmt w:val="decimal"/>
+      <w:lvlText w:val="%4."/>
+      <w:lvlJc w:val="left"/>
+      <w:pPr>
+        <w:ind w:left="2880" w:hanging="360"/>
+      </w:pPr>
+    </w:lvl>
+    <w:lvl w:ilvl="4" w:tplc="080A0019" w:tentative="1">
+      <w:start w:val="1"/>
+      <w:numFmt w:val="lowerLetter"/>
+      <w:lvlText w:val="%5."/>
+      <w:lvlJc w:val="left"/>
+      <w:pPr>
+        <w:ind w:left="3600" w:hanging="360"/>
+      </w:pPr>
+    </w:lvl>
+    <w:lvl w:ilvl="5" w:tplc="080A001B" w:tentative="1">
+      <w:start w:val="1"/>
+      <w:numFmt w:val="lowerRoman"/>
+      <w:lvlText w:val="%6."/>
+      <w:lvlJc w:val="right"/>
+      <w:pPr>
+        <w:ind w:left="4320" w:hanging="180"/>
+      </w:pPr>
+    </w:lvl>
+    <w:lvl w:ilvl="6" w:tplc="080A000F" w:tentative="1">
+      <w:start w:val="1"/>
+      <w:numFmt w:val="decimal"/>
+      <w:lvlText w:val="%7."/>
+      <w:lvlJc w:val="left"/>
+      <w:pPr>
+        <w:ind w:left="5040" w:hanging="360"/>
+      </w:pPr>
+    </w:lvl>
+    <w:lvl w:ilvl="7" w:tplc="080A0019" w:tentative="1">
+      <w:start w:val="1"/>
+      <w:numFmt w:val="lowerLetter"/>
+      <w:lvlText w:val="%8."/>
+      <w:lvlJc w:val="left"/>
+      <w:pPr>
+        <w:ind w:left="5760" w:hanging="360"/>
+      </w:pPr>
+    </w:lvl>
+    <w:lvl w:ilvl="8" w:tplc="080A001B" w:tentative="1">
+      <w:start w:val="1"/>
+      <w:numFmt w:val="lowerRoman"/>
+      <w:lvlText w:val="%9."/>
+      <w:lvlJc w:val="right"/>
+      <w:pPr>
+        <w:ind w:left="6480" w:hanging="180"/>
+      </w:pPr>
+    </w:lvl>
+  </w:abstractNum>
+  <w:abstractNum w:abstractNumId="19" w15:restartNumberingAfterBreak="0">
+    <w:nsid w:val="36C97E81"/>
+    <w:multiLevelType w:val="hybridMultilevel"/>
+    <w:tmpl w:val="DE866126"/>
+    <w:lvl w:ilvl="0" w:tplc="080A000F">
+      <w:start w:val="1"/>
+      <w:numFmt w:val="decimal"/>
+      <w:lvlText w:val="%1."/>
+      <w:lvlJc w:val="left"/>
+      <w:pPr>
+        <w:ind w:left="720" w:hanging="360"/>
+      </w:pPr>
+    </w:lvl>
+    <w:lvl w:ilvl="1" w:tplc="080A0019" w:tentative="1">
+      <w:start w:val="1"/>
+      <w:numFmt w:val="lowerLetter"/>
+      <w:lvlText w:val="%2."/>
+      <w:lvlJc w:val="left"/>
+      <w:pPr>
+        <w:ind w:left="1440" w:hanging="360"/>
+      </w:pPr>
+    </w:lvl>
+    <w:lvl w:ilvl="2" w:tplc="080A001B" w:tentative="1">
+      <w:start w:val="1"/>
+      <w:numFmt w:val="lowerRoman"/>
+      <w:lvlText w:val="%3."/>
+      <w:lvlJc w:val="right"/>
+      <w:pPr>
+        <w:ind w:left="2160" w:hanging="180"/>
+      </w:pPr>
+    </w:lvl>
+    <w:lvl w:ilvl="3" w:tplc="080A000F" w:tentative="1">
+      <w:start w:val="1"/>
+      <w:numFmt w:val="decimal"/>
+      <w:lvlText w:val="%4."/>
+      <w:lvlJc w:val="left"/>
+      <w:pPr>
+        <w:ind w:left="2880" w:hanging="360"/>
+      </w:pPr>
+    </w:lvl>
+    <w:lvl w:ilvl="4" w:tplc="080A0019" w:tentative="1">
+      <w:start w:val="1"/>
+      <w:numFmt w:val="lowerLetter"/>
+      <w:lvlText w:val="%5."/>
+      <w:lvlJc w:val="left"/>
+      <w:pPr>
+        <w:ind w:left="3600" w:hanging="360"/>
+      </w:pPr>
+    </w:lvl>
+    <w:lvl w:ilvl="5" w:tplc="080A001B" w:tentative="1">
+      <w:start w:val="1"/>
+      <w:numFmt w:val="lowerRoman"/>
+      <w:lvlText w:val="%6."/>
+      <w:lvlJc w:val="right"/>
+      <w:pPr>
+        <w:ind w:left="4320" w:hanging="180"/>
+      </w:pPr>
+    </w:lvl>
+    <w:lvl w:ilvl="6" w:tplc="080A000F" w:tentative="1">
+      <w:start w:val="1"/>
+      <w:numFmt w:val="decimal"/>
+      <w:lvlText w:val="%7."/>
+      <w:lvlJc w:val="left"/>
+      <w:pPr>
+        <w:ind w:left="5040" w:hanging="360"/>
+      </w:pPr>
+    </w:lvl>
+    <w:lvl w:ilvl="7" w:tplc="080A0019" w:tentative="1">
+      <w:start w:val="1"/>
+      <w:numFmt w:val="lowerLetter"/>
+      <w:lvlText w:val="%8."/>
+      <w:lvlJc w:val="left"/>
+      <w:pPr>
+        <w:ind w:left="5760" w:hanging="360"/>
+      </w:pPr>
+    </w:lvl>
+    <w:lvl w:ilvl="8" w:tplc="080A001B" w:tentative="1">
+      <w:start w:val="1"/>
+      <w:numFmt w:val="lowerRoman"/>
+      <w:lvlText w:val="%9."/>
+      <w:lvlJc w:val="right"/>
+      <w:pPr>
+        <w:ind w:left="6480" w:hanging="180"/>
+      </w:pPr>
+    </w:lvl>
+  </w:abstractNum>
+  <w:abstractNum w:abstractNumId="20" w15:restartNumberingAfterBreak="0">
     <w:nsid w:val="37B13EDF"/>
     <w:multiLevelType w:val="hybridMultilevel"/>
     <w:tmpl w:val="421A33F0"/>
@@ -20529,7 +22689,7 @@
       </w:pPr>
     </w:lvl>
   </w:abstractNum>
-  <w:abstractNum w:abstractNumId="19" w15:restartNumberingAfterBreak="0">
+  <w:abstractNum w:abstractNumId="21" w15:restartNumberingAfterBreak="0">
     <w:nsid w:val="3BBA1B3A"/>
     <w:multiLevelType w:val="hybridMultilevel"/>
     <w:tmpl w:val="3DEE286E"/>
@@ -20642,7 +22802,7 @@
       </w:rPr>
     </w:lvl>
   </w:abstractNum>
-  <w:abstractNum w:abstractNumId="20" w15:restartNumberingAfterBreak="0">
+  <w:abstractNum w:abstractNumId="22" w15:restartNumberingAfterBreak="0">
     <w:nsid w:val="42822E6E"/>
     <w:multiLevelType w:val="hybridMultilevel"/>
     <w:tmpl w:val="7ED89D9C"/>
@@ -20732,7 +22892,7 @@
       </w:pPr>
     </w:lvl>
   </w:abstractNum>
-  <w:abstractNum w:abstractNumId="21" w15:restartNumberingAfterBreak="0">
+  <w:abstractNum w:abstractNumId="23" w15:restartNumberingAfterBreak="0">
     <w:nsid w:val="4C0B10F7"/>
     <w:multiLevelType w:val="hybridMultilevel"/>
     <w:tmpl w:val="3418E97A"/>
@@ -20845,7 +23005,7 @@
       </w:rPr>
     </w:lvl>
   </w:abstractNum>
-  <w:abstractNum w:abstractNumId="22" w15:restartNumberingAfterBreak="0">
+  <w:abstractNum w:abstractNumId="24" w15:restartNumberingAfterBreak="0">
     <w:nsid w:val="57C6066D"/>
     <w:multiLevelType w:val="hybridMultilevel"/>
     <w:tmpl w:val="7690DC7A"/>
@@ -20957,7 +23117,7 @@
       </w:rPr>
     </w:lvl>
   </w:abstractNum>
-  <w:abstractNum w:abstractNumId="23" w15:restartNumberingAfterBreak="0">
+  <w:abstractNum w:abstractNumId="25" w15:restartNumberingAfterBreak="0">
     <w:nsid w:val="69541098"/>
     <w:multiLevelType w:val="hybridMultilevel"/>
     <w:tmpl w:val="7180C110"/>
@@ -21043,7 +23203,7 @@
       </w:pPr>
     </w:lvl>
   </w:abstractNum>
-  <w:abstractNum w:abstractNumId="24" w15:restartNumberingAfterBreak="0">
+  <w:abstractNum w:abstractNumId="26" w15:restartNumberingAfterBreak="0">
     <w:nsid w:val="6A4352B5"/>
     <w:multiLevelType w:val="hybridMultilevel"/>
     <w:tmpl w:val="4FA84DC0"/>
@@ -21155,7 +23315,7 @@
       </w:rPr>
     </w:lvl>
   </w:abstractNum>
-  <w:abstractNum w:abstractNumId="25" w15:restartNumberingAfterBreak="0">
+  <w:abstractNum w:abstractNumId="27" w15:restartNumberingAfterBreak="0">
     <w:nsid w:val="7461775A"/>
     <w:multiLevelType w:val="hybridMultilevel"/>
     <w:tmpl w:val="C220C114"/>
@@ -21267,7 +23427,7 @@
       </w:rPr>
     </w:lvl>
   </w:abstractNum>
-  <w:abstractNum w:abstractNumId="26" w15:restartNumberingAfterBreak="0">
+  <w:abstractNum w:abstractNumId="28" w15:restartNumberingAfterBreak="0">
     <w:nsid w:val="755D36CA"/>
     <w:multiLevelType w:val="hybridMultilevel"/>
     <w:tmpl w:val="ED3A6ABC"/>
@@ -21381,7 +23541,7 @@
     </w:lvl>
   </w:abstractNum>
   <w:num w:numId="1" w16cid:durableId="802313144">
-    <w:abstractNumId w:val="25"/>
+    <w:abstractNumId w:val="27"/>
   </w:num>
   <w:num w:numId="2" w16cid:durableId="1498497723">
     <w:abstractNumId w:val="14"/>
@@ -21393,7 +23553,7 @@
     <w:abstractNumId w:val="7"/>
   </w:num>
   <w:num w:numId="5" w16cid:durableId="1504972317">
-    <w:abstractNumId w:val="19"/>
+    <w:abstractNumId w:val="21"/>
   </w:num>
   <w:num w:numId="6" w16cid:durableId="267347270">
     <w:abstractNumId w:val="0"/>
@@ -21411,13 +23571,13 @@
     <w:abstractNumId w:val="17"/>
   </w:num>
   <w:num w:numId="11" w16cid:durableId="320547184">
-    <w:abstractNumId w:val="26"/>
+    <w:abstractNumId w:val="28"/>
   </w:num>
   <w:num w:numId="12" w16cid:durableId="1756511501">
     <w:abstractNumId w:val="6"/>
   </w:num>
   <w:num w:numId="13" w16cid:durableId="1339314517">
-    <w:abstractNumId w:val="22"/>
+    <w:abstractNumId w:val="24"/>
   </w:num>
   <w:num w:numId="14" w16cid:durableId="1166480566">
     <w:abstractNumId w:val="3"/>
@@ -21426,7 +23586,7 @@
     <w:abstractNumId w:val="16"/>
   </w:num>
   <w:num w:numId="16" w16cid:durableId="952984011">
-    <w:abstractNumId w:val="24"/>
+    <w:abstractNumId w:val="26"/>
   </w:num>
   <w:num w:numId="17" w16cid:durableId="1007558431">
     <w:abstractNumId w:val="9"/>
@@ -21441,25 +23601,31 @@
     <w:abstractNumId w:val="4"/>
   </w:num>
   <w:num w:numId="21" w16cid:durableId="188954912">
-    <w:abstractNumId w:val="21"/>
+    <w:abstractNumId w:val="23"/>
   </w:num>
   <w:num w:numId="22" w16cid:durableId="2076968732">
-    <w:abstractNumId w:val="20"/>
+    <w:abstractNumId w:val="22"/>
   </w:num>
   <w:num w:numId="23" w16cid:durableId="262689537">
     <w:abstractNumId w:val="11"/>
   </w:num>
   <w:num w:numId="24" w16cid:durableId="1125466909">
-    <w:abstractNumId w:val="23"/>
+    <w:abstractNumId w:val="25"/>
   </w:num>
   <w:num w:numId="25" w16cid:durableId="536504274">
     <w:abstractNumId w:val="12"/>
   </w:num>
   <w:num w:numId="26" w16cid:durableId="683898322">
-    <w:abstractNumId w:val="18"/>
+    <w:abstractNumId w:val="20"/>
   </w:num>
   <w:num w:numId="27" w16cid:durableId="1056926472">
     <w:abstractNumId w:val="5"/>
+  </w:num>
+  <w:num w:numId="28" w16cid:durableId="897976635">
+    <w:abstractNumId w:val="18"/>
+  </w:num>
+  <w:num w:numId="29" w16cid:durableId="1797945466">
+    <w:abstractNumId w:val="19"/>
   </w:num>
 </w:numbering>
 </file>
@@ -21873,7 +24039,7 @@
     <w:link w:val="Ttulo1Car"/>
     <w:uiPriority w:val="9"/>
     <w:qFormat/>
-    <w:rsid w:val="00C8194C"/>
+    <w:rsid w:val="0006534A"/>
     <w:pPr>
       <w:keepNext/>
       <w:keepLines/>
@@ -21882,6 +24048,7 @@
     </w:pPr>
     <w:rPr>
       <w:rFonts w:asciiTheme="majorHAnsi" w:eastAsiaTheme="majorEastAsia" w:hAnsiTheme="majorHAnsi" w:cstheme="majorBidi"/>
+      <w:b/>
       <w:color w:val="0F4761" w:themeColor="accent1" w:themeShade="BF"/>
       <w:sz w:val="40"/>
       <w:szCs w:val="40"/>
@@ -21895,7 +24062,7 @@
     <w:uiPriority w:val="9"/>
     <w:unhideWhenUsed/>
     <w:qFormat/>
-    <w:rsid w:val="00C8194C"/>
+    <w:rsid w:val="0006534A"/>
     <w:pPr>
       <w:keepNext/>
       <w:keepLines/>
@@ -21904,6 +24071,7 @@
     </w:pPr>
     <w:rPr>
       <w:rFonts w:asciiTheme="majorHAnsi" w:eastAsiaTheme="majorEastAsia" w:hAnsiTheme="majorHAnsi" w:cstheme="majorBidi"/>
+      <w:b/>
       <w:color w:val="0F4761" w:themeColor="accent1" w:themeShade="BF"/>
       <w:sz w:val="32"/>
       <w:szCs w:val="32"/>
@@ -21917,7 +24085,7 @@
     <w:uiPriority w:val="9"/>
     <w:unhideWhenUsed/>
     <w:qFormat/>
-    <w:rsid w:val="00C8194C"/>
+    <w:rsid w:val="0006534A"/>
     <w:pPr>
       <w:keepNext/>
       <w:keepLines/>
@@ -21926,6 +24094,7 @@
     </w:pPr>
     <w:rPr>
       <w:rFonts w:eastAsiaTheme="majorEastAsia" w:cstheme="majorBidi"/>
+      <w:b/>
       <w:color w:val="0F4761" w:themeColor="accent1" w:themeShade="BF"/>
       <w:sz w:val="28"/>
       <w:szCs w:val="28"/>
@@ -21939,7 +24108,7 @@
     <w:uiPriority w:val="9"/>
     <w:unhideWhenUsed/>
     <w:qFormat/>
-    <w:rsid w:val="00C8194C"/>
+    <w:rsid w:val="0006534A"/>
     <w:pPr>
       <w:keepNext/>
       <w:keepLines/>
@@ -21948,6 +24117,7 @@
     </w:pPr>
     <w:rPr>
       <w:rFonts w:eastAsiaTheme="majorEastAsia" w:cstheme="majorBidi"/>
+      <w:b/>
       <w:i/>
       <w:iCs/>
       <w:color w:val="0F4761" w:themeColor="accent1" w:themeShade="BF"/>
@@ -22092,9 +24262,10 @@
     <w:basedOn w:val="Fuentedeprrafopredeter"/>
     <w:link w:val="Ttulo1"/>
     <w:uiPriority w:val="9"/>
-    <w:rsid w:val="00C8194C"/>
+    <w:rsid w:val="0006534A"/>
     <w:rPr>
       <w:rFonts w:asciiTheme="majorHAnsi" w:eastAsiaTheme="majorEastAsia" w:hAnsiTheme="majorHAnsi" w:cstheme="majorBidi"/>
+      <w:b/>
       <w:color w:val="0F4761" w:themeColor="accent1" w:themeShade="BF"/>
       <w:sz w:val="40"/>
       <w:szCs w:val="40"/>
@@ -22105,9 +24276,10 @@
     <w:basedOn w:val="Fuentedeprrafopredeter"/>
     <w:link w:val="Ttulo2"/>
     <w:uiPriority w:val="9"/>
-    <w:rsid w:val="00C8194C"/>
+    <w:rsid w:val="0006534A"/>
     <w:rPr>
       <w:rFonts w:asciiTheme="majorHAnsi" w:eastAsiaTheme="majorEastAsia" w:hAnsiTheme="majorHAnsi" w:cstheme="majorBidi"/>
+      <w:b/>
       <w:color w:val="0F4761" w:themeColor="accent1" w:themeShade="BF"/>
       <w:sz w:val="32"/>
       <w:szCs w:val="32"/>
@@ -22118,9 +24290,10 @@
     <w:basedOn w:val="Fuentedeprrafopredeter"/>
     <w:link w:val="Ttulo3"/>
     <w:uiPriority w:val="9"/>
-    <w:rsid w:val="00C8194C"/>
+    <w:rsid w:val="0006534A"/>
     <w:rPr>
       <w:rFonts w:eastAsiaTheme="majorEastAsia" w:cstheme="majorBidi"/>
+      <w:b/>
       <w:color w:val="0F4761" w:themeColor="accent1" w:themeShade="BF"/>
       <w:sz w:val="28"/>
       <w:szCs w:val="28"/>
@@ -22131,9 +24304,10 @@
     <w:basedOn w:val="Fuentedeprrafopredeter"/>
     <w:link w:val="Ttulo4"/>
     <w:uiPriority w:val="9"/>
-    <w:rsid w:val="00C8194C"/>
+    <w:rsid w:val="0006534A"/>
     <w:rPr>
       <w:rFonts w:eastAsiaTheme="majorEastAsia" w:cstheme="majorBidi"/>
+      <w:b/>
       <w:i/>
       <w:iCs/>
       <w:color w:val="0F4761" w:themeColor="accent1" w:themeShade="BF"/>

</xml_diff>

<commit_message>
DOCS: Orden de Migración
</commit_message>
<xml_diff>
--- a/docs/ACTIVIDADES - Proyecto DGTIC.docx
+++ b/docs/ACTIVIDADES - Proyecto DGTIC.docx
@@ -8818,7 +8818,7 @@
         <w:rPr>
           <w:rFonts w:ascii="Aptos" w:hAnsi="Aptos" w:cs="ADLaM Display"/>
         </w:rPr>
-        <w:t>La autorización de portador es un esquema de autenticación HTTP comúnmente utilizado con OAuth 2.0 . En este enfoque, el cliente incluye un token de acceso en el encabezado "Authorization" utilizando el esquema "Bearer", lo que otorga permiso para acceder a recursos protegidos. El servidor valida el token para la autorización. Es un método ampliamente utilizado para proteger el acceso a la API, especialmente en escenarios que involucran aplicaciones de terceros.</w:t>
+        <w:t>La autorización de portador es un esquema de autenticación HTTP comúnmente utilizado con OAuth 2.0. En este enfoque, el cliente incluye un token de acceso en el encabezado "Authorization" utilizando el esquema "Bearer", lo que otorga permiso para acceder a recursos protegidos. El servidor valida el token para la autorización. Es un método ampliamente utilizado para proteger el acceso a la API, especialmente en escenarios que involucran aplicaciones de terceros.</w:t>
       </w:r>
     </w:p>
     <w:p>
@@ -14059,13 +14059,7 @@
               <w:rPr>
                 <w:rFonts w:ascii="Aptos" w:hAnsi="Aptos" w:cs="ADLaM Display"/>
               </w:rPr>
-              <w:t>Explicación</w:t>
-            </w:r>
-            <w:r>
-              <w:rPr>
-                <w:rFonts w:ascii="Aptos" w:hAnsi="Aptos" w:cs="ADLaM Display"/>
-              </w:rPr>
-              <w:t xml:space="preserve"> Detallada</w:t>
+              <w:t>Explicación Detallada</w:t>
             </w:r>
           </w:p>
         </w:tc>
@@ -15075,21 +15069,7 @@
         <w:rPr>
           <w:rFonts w:ascii="Aptos" w:hAnsi="Aptos" w:cs="ADLaM Display"/>
         </w:rPr>
-        <w:t xml:space="preserve">Estos scripts garantizan la existencia, validez y actualización de los tokens de autenticación, necesarios para interactuar con el sistema </w:t>
-      </w:r>
-      <w:proofErr w:type="spellStart"/>
-      <w:r>
-        <w:rPr>
-          <w:rFonts w:ascii="Aptos" w:hAnsi="Aptos" w:cs="ADLaM Display"/>
-        </w:rPr>
-        <w:t>GridUNAM</w:t>
-      </w:r>
-      <w:proofErr w:type="spellEnd"/>
-      <w:r>
-        <w:rPr>
-          <w:rFonts w:ascii="Aptos" w:hAnsi="Aptos" w:cs="ADLaM Display"/>
-        </w:rPr>
-        <w:t>.</w:t>
+        <w:t>Estos scripts garantizan la existencia, validez y actualización de los tokens de autenticación, necesarios para interactuar con el sistema GridUNAM.</w:t>
       </w:r>
     </w:p>
     <w:tbl>
@@ -15527,21 +15507,7 @@
               <w:rPr>
                 <w:rFonts w:ascii="Aptos" w:hAnsi="Aptos" w:cs="ADLaM Display"/>
               </w:rPr>
-              <w:t xml:space="preserve">Ejecuta la verificación de token antes de iniciar acciones en el entorno </w:t>
-            </w:r>
-            <w:proofErr w:type="spellStart"/>
-            <w:r>
-              <w:rPr>
-                <w:rFonts w:ascii="Aptos" w:hAnsi="Aptos" w:cs="ADLaM Display"/>
-              </w:rPr>
-              <w:t>GridUNAM</w:t>
-            </w:r>
-            <w:proofErr w:type="spellEnd"/>
-            <w:r>
-              <w:rPr>
-                <w:rFonts w:ascii="Aptos" w:hAnsi="Aptos" w:cs="ADLaM Display"/>
-              </w:rPr>
-              <w:t>.</w:t>
+              <w:t>Ejecuta la verificación de token antes de iniciar acciones en el entorno GridUNAM.</w:t>
             </w:r>
           </w:p>
         </w:tc>
@@ -16136,23 +16102,7 @@
       <w:bookmarkStart w:id="64" w:name="_Toc213070193"/>
       <w:r>
         <w:lastRenderedPageBreak/>
-        <w:t xml:space="preserve">Ejecución de trabajos en el </w:t>
-      </w:r>
-      <w:proofErr w:type="spellStart"/>
-      <w:r>
-        <w:t>Grid</w:t>
-      </w:r>
-      <w:proofErr w:type="spellEnd"/>
-      <w:r>
-        <w:t xml:space="preserve"> (</w:t>
-      </w:r>
-      <w:proofErr w:type="spellStart"/>
-      <w:r>
-        <w:t>HTCondor</w:t>
-      </w:r>
-      <w:proofErr w:type="spellEnd"/>
-      <w:r>
-        <w:t>-CE)</w:t>
+        <w:t>Ejecución de trabajos en el Grid (HTCondor-CE)</w:t>
       </w:r>
       <w:bookmarkEnd w:id="64"/>
     </w:p>
@@ -16629,14 +16579,97 @@
               <w:rPr>
                 <w:rFonts w:ascii="Aptos" w:hAnsi="Aptos" w:cs="ADLaM Display"/>
               </w:rPr>
-              <w:t xml:space="preserve">Muestra el estado de los recursos y nodos disponibles en una entidad del </w:t>
+              <w:t>Muestra el estado de los recursos y nodos disponibles en una entidad del Grid.</w:t>
+            </w:r>
+          </w:p>
+        </w:tc>
+      </w:tr>
+      <w:tr>
+        <w:trPr>
+          <w:jc w:val="center"/>
+        </w:trPr>
+        <w:tc>
+          <w:tcPr>
+            <w:tcW w:w="588" w:type="dxa"/>
+          </w:tcPr>
+          <w:p>
+            <w:pPr>
+              <w:jc w:val="both"/>
+              <w:rPr>
+                <w:rFonts w:ascii="Aptos" w:hAnsi="Aptos" w:cs="ADLaM Display"/>
+              </w:rPr>
+            </w:pPr>
+            <w:r>
+              <w:rPr>
+                <w:rFonts w:ascii="Aptos" w:hAnsi="Aptos" w:cs="ADLaM Display"/>
+              </w:rPr>
+              <w:t>21</w:t>
+            </w:r>
+          </w:p>
+        </w:tc>
+        <w:tc>
+          <w:tcPr>
+            <w:tcW w:w="2101" w:type="dxa"/>
+          </w:tcPr>
+          <w:p>
+            <w:pPr>
+              <w:jc w:val="both"/>
+              <w:rPr>
+                <w:rFonts w:ascii="Aptos" w:hAnsi="Aptos" w:cs="ADLaM Display"/>
+              </w:rPr>
+            </w:pPr>
+            <w:proofErr w:type="spellStart"/>
+            <w:r>
+              <w:rPr>
+                <w:rFonts w:ascii="Aptos" w:hAnsi="Aptos" w:cs="ADLaM Display"/>
+              </w:rPr>
+              <w:t>ping_cluster</w:t>
+            </w:r>
+            <w:proofErr w:type="spellEnd"/>
+          </w:p>
+        </w:tc>
+        <w:tc>
+          <w:tcPr>
+            <w:tcW w:w="2835" w:type="dxa"/>
+          </w:tcPr>
+          <w:p>
+            <w:pPr>
+              <w:jc w:val="both"/>
+              <w:rPr>
+                <w:rFonts w:ascii="Aptos" w:hAnsi="Aptos" w:cs="ADLaM Display"/>
+              </w:rPr>
+            </w:pPr>
+            <w:r>
+              <w:rPr>
+                <w:rFonts w:ascii="Aptos" w:hAnsi="Aptos" w:cs="ADLaM Display"/>
+              </w:rPr>
+              <w:t>Verificar conectividad con el clúster</w:t>
+            </w:r>
+          </w:p>
+        </w:tc>
+        <w:tc>
+          <w:tcPr>
+            <w:tcW w:w="2551" w:type="dxa"/>
+          </w:tcPr>
+          <w:p>
+            <w:pPr>
+              <w:jc w:val="both"/>
+              <w:rPr>
+                <w:rFonts w:ascii="Aptos" w:hAnsi="Aptos" w:cs="ADLaM Display"/>
+              </w:rPr>
+            </w:pPr>
+            <w:r>
+              <w:rPr>
+                <w:rFonts w:ascii="Aptos" w:hAnsi="Aptos" w:cs="ADLaM Display"/>
+              </w:rPr>
+              <w:t xml:space="preserve">Prueba la comunicación con el planificador remoto (SCHEDD) usando </w:t>
             </w:r>
             <w:proofErr w:type="spellStart"/>
             <w:r>
               <w:rPr>
                 <w:rFonts w:ascii="Aptos" w:hAnsi="Aptos" w:cs="ADLaM Display"/>
               </w:rPr>
-              <w:t>Grid</w:t>
+              <w:t>condor_ce_ping</w:t>
             </w:r>
             <w:proofErr w:type="spellEnd"/>
             <w:r>
@@ -16667,103 +16700,6 @@
               <w:rPr>
                 <w:rFonts w:ascii="Aptos" w:hAnsi="Aptos" w:cs="ADLaM Display"/>
               </w:rPr>
-              <w:t>21</w:t>
-            </w:r>
-          </w:p>
-        </w:tc>
-        <w:tc>
-          <w:tcPr>
-            <w:tcW w:w="2101" w:type="dxa"/>
-          </w:tcPr>
-          <w:p>
-            <w:pPr>
-              <w:jc w:val="both"/>
-              <w:rPr>
-                <w:rFonts w:ascii="Aptos" w:hAnsi="Aptos" w:cs="ADLaM Display"/>
-              </w:rPr>
-            </w:pPr>
-            <w:proofErr w:type="spellStart"/>
-            <w:r>
-              <w:rPr>
-                <w:rFonts w:ascii="Aptos" w:hAnsi="Aptos" w:cs="ADLaM Display"/>
-              </w:rPr>
-              <w:t>ping_cluster</w:t>
-            </w:r>
-            <w:proofErr w:type="spellEnd"/>
-          </w:p>
-        </w:tc>
-        <w:tc>
-          <w:tcPr>
-            <w:tcW w:w="2835" w:type="dxa"/>
-          </w:tcPr>
-          <w:p>
-            <w:pPr>
-              <w:jc w:val="both"/>
-              <w:rPr>
-                <w:rFonts w:ascii="Aptos" w:hAnsi="Aptos" w:cs="ADLaM Display"/>
-              </w:rPr>
-            </w:pPr>
-            <w:r>
-              <w:rPr>
-                <w:rFonts w:ascii="Aptos" w:hAnsi="Aptos" w:cs="ADLaM Display"/>
-              </w:rPr>
-              <w:t>Verificar conectividad con el clúster</w:t>
-            </w:r>
-          </w:p>
-        </w:tc>
-        <w:tc>
-          <w:tcPr>
-            <w:tcW w:w="2551" w:type="dxa"/>
-          </w:tcPr>
-          <w:p>
-            <w:pPr>
-              <w:jc w:val="both"/>
-              <w:rPr>
-                <w:rFonts w:ascii="Aptos" w:hAnsi="Aptos" w:cs="ADLaM Display"/>
-              </w:rPr>
-            </w:pPr>
-            <w:r>
-              <w:rPr>
-                <w:rFonts w:ascii="Aptos" w:hAnsi="Aptos" w:cs="ADLaM Display"/>
-              </w:rPr>
-              <w:t xml:space="preserve">Prueba la comunicación con el planificador remoto (SCHEDD) usando </w:t>
-            </w:r>
-            <w:proofErr w:type="spellStart"/>
-            <w:r>
-              <w:rPr>
-                <w:rFonts w:ascii="Aptos" w:hAnsi="Aptos" w:cs="ADLaM Display"/>
-              </w:rPr>
-              <w:t>condor_ce_ping</w:t>
-            </w:r>
-            <w:proofErr w:type="spellEnd"/>
-            <w:r>
-              <w:rPr>
-                <w:rFonts w:ascii="Aptos" w:hAnsi="Aptos" w:cs="ADLaM Display"/>
-              </w:rPr>
-              <w:t>.</w:t>
-            </w:r>
-          </w:p>
-        </w:tc>
-      </w:tr>
-      <w:tr>
-        <w:trPr>
-          <w:jc w:val="center"/>
-        </w:trPr>
-        <w:tc>
-          <w:tcPr>
-            <w:tcW w:w="588" w:type="dxa"/>
-          </w:tcPr>
-          <w:p>
-            <w:pPr>
-              <w:jc w:val="both"/>
-              <w:rPr>
-                <w:rFonts w:ascii="Aptos" w:hAnsi="Aptos" w:cs="ADLaM Display"/>
-              </w:rPr>
-            </w:pPr>
-            <w:r>
-              <w:rPr>
-                <w:rFonts w:ascii="Aptos" w:hAnsi="Aptos" w:cs="ADLaM Display"/>
-              </w:rPr>
               <w:t>22</w:t>
             </w:r>
           </w:p>
@@ -16847,14 +16783,9 @@
       </w:pPr>
       <w:bookmarkStart w:id="65" w:name="_Toc213070194"/>
       <w:r>
-        <w:t xml:space="preserve">Monitoreo de recursos del </w:t>
-      </w:r>
-      <w:proofErr w:type="spellStart"/>
-      <w:r>
-        <w:t>GridUNAM</w:t>
+        <w:t>Monitoreo de recursos del GridUNAM</w:t>
       </w:r>
       <w:bookmarkEnd w:id="65"/>
-      <w:proofErr w:type="spellEnd"/>
     </w:p>
     <w:p>
       <w:pPr>
@@ -18282,6 +18213,496 @@
         <w:t>uede requerir permisos o configuraciones especiales en el clúster.</w:t>
       </w:r>
     </w:p>
+    <w:p>
+      <w:pPr>
+        <w:pStyle w:val="Ttulo3"/>
+      </w:pPr>
+      <w:r>
+        <w:t>Orden Propuesto de Migración</w:t>
+      </w:r>
+    </w:p>
+    <w:p>
+      <w:r>
+        <w:t xml:space="preserve">Antes de empezar a diseñar los programas en Python es necesario establecer en que orden se van a programar, </w:t>
+      </w:r>
+      <w:r>
+        <w:t xml:space="preserve">independientemente de que propuesta se elija, </w:t>
+      </w:r>
+      <w:r>
+        <w:t>por eso he dividido los scripts en un orden lógico de tal manera que</w:t>
+      </w:r>
+      <w:r>
+        <w:t xml:space="preserve"> a la hora de estar trabajando con ellos no tenga ningún tipo de problema.</w:t>
+      </w:r>
+    </w:p>
+    <w:p>
+      <w:r>
+        <w:t>Para eso, los he dividido en 4 niveles los cuales tienen un objetivo en específico; e</w:t>
+      </w:r>
+      <w:r>
+        <w:t>l primer nivel es la “Base del Entorno”, el cual a</w:t>
+      </w:r>
+      <w:r>
+        <w:t>segura que el entorno mínimo del usuario (agente, rutas, archivos de autenticación) funcione antes de integrar funciones mayores.</w:t>
+      </w:r>
+      <w:r>
+        <w:t xml:space="preserve"> El segundo nivel es el de las “Cuentas OIDC”, donde se e</w:t>
+      </w:r>
+      <w:r>
+        <w:t>stablece el ciclo completo de creación, carga y uso de cuentas OIDC.</w:t>
+      </w:r>
+      <w:r>
+        <w:t xml:space="preserve"> </w:t>
+      </w:r>
+      <w:r>
+        <w:lastRenderedPageBreak/>
+        <w:t>El tercer nivel es el de los “Tokens”, el cual nos tiene que g</w:t>
+      </w:r>
+      <w:r>
+        <w:t>arantizar la validez de los tokens antes de ejecutar acciones críticas.</w:t>
+      </w:r>
+      <w:r>
+        <w:t xml:space="preserve"> Y por último pero no menos importante tenemos el nivel 4 llamado “Grid/Clusters”, donde se a</w:t>
+      </w:r>
+      <w:r>
+        <w:t>ctiva</w:t>
+      </w:r>
+      <w:r>
+        <w:t>n</w:t>
+      </w:r>
+      <w:r>
+        <w:t xml:space="preserve"> todas las operaciones con HTCondor-CE y clusters </w:t>
+      </w:r>
+      <w:r>
+        <w:t>“</w:t>
+      </w:r>
+      <w:r>
+        <w:t>GridUNAM</w:t>
+      </w:r>
+      <w:r>
+        <w:t>”</w:t>
+      </w:r>
+      <w:r>
+        <w:t>, ya con autenticación funcional.</w:t>
+      </w:r>
+    </w:p>
+    <w:p>
+      <w:r>
+        <w:t xml:space="preserve">En cada nivel esperamos un resultado deseado </w:t>
+      </w:r>
+      <w:r>
+        <w:t>ya que por ejemplo, d</w:t>
+      </w:r>
+      <w:r>
+        <w:t>espués de</w:t>
+      </w:r>
+      <w:r>
+        <w:t>l primer nivel</w:t>
+      </w:r>
+      <w:r>
+        <w:t>, el entorno puede iniciar, verificar y reiniciar agentes OIDC sin errores</w:t>
+      </w:r>
+      <w:r>
+        <w:t>, sentando</w:t>
+      </w:r>
+      <w:r>
+        <w:t xml:space="preserve"> las bases para probar cuentas, tokens y posterior comunicación con los clusters</w:t>
+      </w:r>
+      <w:r>
+        <w:t>. Al concluir el nivel dos e</w:t>
+      </w:r>
+      <w:r>
+        <w:t>l sistema puede crear, cargar y autenticar una cuenta OIDC válida, generando un token funcional y exportándolo al entorno</w:t>
+      </w:r>
+      <w:r>
+        <w:t>. Terminando, el nivel tres e</w:t>
+      </w:r>
+      <w:r>
+        <w:t>l entorno ahora p</w:t>
+      </w:r>
+      <w:r>
+        <w:t>odrá</w:t>
+      </w:r>
+      <w:r>
+        <w:t xml:space="preserve"> validar tokens, detectar expiración y generar nuevos automáticamente.</w:t>
+      </w:r>
+      <w:r>
+        <w:t xml:space="preserve"> Y al terminar el nivel 4 esperamos como resultado tener un s</w:t>
+      </w:r>
+      <w:r>
+        <w:t>istema completamente funcional</w:t>
+      </w:r>
+      <w:r>
+        <w:t>, es decir una</w:t>
+      </w:r>
+      <w:r>
+        <w:t xml:space="preserve"> conexión autenticada, envío de trabajos, monitoreo de recursos y descarga de resultados.</w:t>
+      </w:r>
+    </w:p>
+    <w:p>
+      <w:r>
+        <w:t>A continuación muestro dicho orden en una tabla para un mejor entendimiento:</w:t>
+      </w:r>
+    </w:p>
+    <w:tbl>
+      <w:tblPr>
+        <w:tblStyle w:val="Tabladecuadrcula4"/>
+        <w:tblW w:w="0" w:type="auto"/>
+        <w:jc w:val="center"/>
+        <w:tblLook w:val="04A0" w:firstRow="1" w:lastRow="0" w:firstColumn="1" w:lastColumn="0" w:noHBand="0" w:noVBand="1"/>
+      </w:tblPr>
+      <w:tblGrid>
+        <w:gridCol w:w="1948"/>
+        <w:gridCol w:w="1922"/>
+        <w:gridCol w:w="2537"/>
+      </w:tblGrid>
+      <w:tr>
+        <w:trPr>
+          <w:cnfStyle w:val="100000000000" w:firstRow="1" w:lastRow="0" w:firstColumn="0" w:lastColumn="0" w:oddVBand="0" w:evenVBand="0" w:oddHBand="0" w:evenHBand="0" w:firstRowFirstColumn="0" w:firstRowLastColumn="0" w:lastRowFirstColumn="0" w:lastRowLastColumn="0"/>
+          <w:jc w:val="center"/>
+        </w:trPr>
+        <w:tc>
+          <w:tcPr>
+            <w:cnfStyle w:val="001000000000" w:firstRow="0" w:lastRow="0" w:firstColumn="1" w:lastColumn="0" w:oddVBand="0" w:evenVBand="0" w:oddHBand="0" w:evenHBand="0" w:firstRowFirstColumn="0" w:firstRowLastColumn="0" w:lastRowFirstColumn="0" w:lastRowLastColumn="0"/>
+            <w:tcW w:w="1948" w:type="dxa"/>
+          </w:tcPr>
+          <w:p>
+            <w:pPr>
+              <w:jc w:val="both"/>
+              <w:rPr>
+                <w:rFonts w:ascii="Aptos" w:hAnsi="Aptos" w:cs="ADLaM Display"/>
+                <w:b w:val="0"/>
+                <w:bCs w:val="0"/>
+              </w:rPr>
+            </w:pPr>
+            <w:r>
+              <w:rPr>
+                <w:rFonts w:ascii="Aptos" w:hAnsi="Aptos" w:cs="ADLaM Display"/>
+                <w:b w:val="0"/>
+                <w:bCs w:val="0"/>
+              </w:rPr>
+              <w:t>Nivel</w:t>
+            </w:r>
+          </w:p>
+        </w:tc>
+        <w:tc>
+          <w:tcPr>
+            <w:tcW w:w="1922" w:type="dxa"/>
+          </w:tcPr>
+          <w:p>
+            <w:pPr>
+              <w:jc w:val="both"/>
+              <w:cnfStyle w:val="100000000000" w:firstRow="1" w:lastRow="0" w:firstColumn="0" w:lastColumn="0" w:oddVBand="0" w:evenVBand="0" w:oddHBand="0" w:evenHBand="0" w:firstRowFirstColumn="0" w:firstRowLastColumn="0" w:lastRowFirstColumn="0" w:lastRowLastColumn="0"/>
+              <w:rPr>
+                <w:rFonts w:ascii="Aptos" w:hAnsi="Aptos" w:cs="ADLaM Display"/>
+                <w:b w:val="0"/>
+                <w:bCs w:val="0"/>
+              </w:rPr>
+            </w:pPr>
+            <w:r>
+              <w:rPr>
+                <w:rFonts w:ascii="Aptos" w:hAnsi="Aptos" w:cs="ADLaM Display"/>
+                <w:b w:val="0"/>
+                <w:bCs w:val="0"/>
+              </w:rPr>
+              <w:t>Objetivo general</w:t>
+            </w:r>
+          </w:p>
+        </w:tc>
+        <w:tc>
+          <w:tcPr>
+            <w:tcW w:w="2537" w:type="dxa"/>
+          </w:tcPr>
+          <w:p>
+            <w:pPr>
+              <w:jc w:val="both"/>
+              <w:cnfStyle w:val="100000000000" w:firstRow="1" w:lastRow="0" w:firstColumn="0" w:lastColumn="0" w:oddVBand="0" w:evenVBand="0" w:oddHBand="0" w:evenHBand="0" w:firstRowFirstColumn="0" w:firstRowLastColumn="0" w:lastRowFirstColumn="0" w:lastRowLastColumn="0"/>
+              <w:rPr>
+                <w:rFonts w:ascii="Aptos" w:hAnsi="Aptos" w:cs="ADLaM Display"/>
+                <w:b w:val="0"/>
+                <w:bCs w:val="0"/>
+              </w:rPr>
+            </w:pPr>
+            <w:r>
+              <w:rPr>
+                <w:rFonts w:ascii="Aptos" w:hAnsi="Aptos" w:cs="ADLaM Display"/>
+                <w:b w:val="0"/>
+                <w:bCs w:val="0"/>
+              </w:rPr>
+              <w:t>Scripts</w:t>
+            </w:r>
+          </w:p>
+        </w:tc>
+      </w:tr>
+      <w:tr>
+        <w:trPr>
+          <w:cnfStyle w:val="000000100000" w:firstRow="0" w:lastRow="0" w:firstColumn="0" w:lastColumn="0" w:oddVBand="0" w:evenVBand="0" w:oddHBand="1" w:evenHBand="0" w:firstRowFirstColumn="0" w:firstRowLastColumn="0" w:lastRowFirstColumn="0" w:lastRowLastColumn="0"/>
+          <w:jc w:val="center"/>
+        </w:trPr>
+        <w:tc>
+          <w:tcPr>
+            <w:cnfStyle w:val="001000000000" w:firstRow="0" w:lastRow="0" w:firstColumn="1" w:lastColumn="0" w:oddVBand="0" w:evenVBand="0" w:oddHBand="0" w:evenHBand="0" w:firstRowFirstColumn="0" w:firstRowLastColumn="0" w:lastRowFirstColumn="0" w:lastRowLastColumn="0"/>
+            <w:tcW w:w="1948" w:type="dxa"/>
+          </w:tcPr>
+          <w:p>
+            <w:pPr>
+              <w:jc w:val="both"/>
+              <w:rPr>
+                <w:rFonts w:ascii="Aptos" w:hAnsi="Aptos" w:cs="ADLaM Display"/>
+              </w:rPr>
+            </w:pPr>
+            <w:r>
+              <w:rPr>
+                <w:rFonts w:ascii="Aptos" w:hAnsi="Aptos" w:cs="ADLaM Display"/>
+              </w:rPr>
+              <w:t>Base del entorno</w:t>
+            </w:r>
+          </w:p>
+        </w:tc>
+        <w:tc>
+          <w:tcPr>
+            <w:tcW w:w="1922" w:type="dxa"/>
+          </w:tcPr>
+          <w:p>
+            <w:pPr>
+              <w:jc w:val="both"/>
+              <w:cnfStyle w:val="000000100000" w:firstRow="0" w:lastRow="0" w:firstColumn="0" w:lastColumn="0" w:oddVBand="0" w:evenVBand="0" w:oddHBand="1" w:evenHBand="0" w:firstRowFirstColumn="0" w:firstRowLastColumn="0" w:lastRowFirstColumn="0" w:lastRowLastColumn="0"/>
+              <w:rPr>
+                <w:rFonts w:ascii="Aptos" w:hAnsi="Aptos" w:cs="ADLaM Display"/>
+              </w:rPr>
+            </w:pPr>
+            <w:r>
+              <w:rPr>
+                <w:rFonts w:ascii="Aptos" w:hAnsi="Aptos" w:cs="ADLaM Display"/>
+              </w:rPr>
+              <w:t>Preparar agentes, directorios y contraseñas</w:t>
+            </w:r>
+          </w:p>
+        </w:tc>
+        <w:tc>
+          <w:tcPr>
+            <w:tcW w:w="2537" w:type="dxa"/>
+          </w:tcPr>
+          <w:p>
+            <w:pPr>
+              <w:jc w:val="both"/>
+              <w:cnfStyle w:val="000000100000" w:firstRow="0" w:lastRow="0" w:firstColumn="0" w:lastColumn="0" w:oddVBand="0" w:evenVBand="0" w:oddHBand="1" w:evenHBand="0" w:firstRowFirstColumn="0" w:firstRowLastColumn="0" w:lastRowFirstColumn="0" w:lastRowLastColumn="0"/>
+              <w:rPr>
+                <w:rFonts w:ascii="Aptos" w:hAnsi="Aptos" w:cs="ADLaM Display"/>
+              </w:rPr>
+            </w:pPr>
+            <w:r>
+              <w:rPr>
+                <w:rFonts w:ascii="Aptos" w:hAnsi="Aptos" w:cs="ADLaM Display"/>
+              </w:rPr>
+              <w:t>2, 3, 6, 9, 12, 17</w:t>
+            </w:r>
+          </w:p>
+        </w:tc>
+      </w:tr>
+      <w:tr>
+        <w:trPr>
+          <w:jc w:val="center"/>
+        </w:trPr>
+        <w:tc>
+          <w:tcPr>
+            <w:cnfStyle w:val="001000000000" w:firstRow="0" w:lastRow="0" w:firstColumn="1" w:lastColumn="0" w:oddVBand="0" w:evenVBand="0" w:oddHBand="0" w:evenHBand="0" w:firstRowFirstColumn="0" w:firstRowLastColumn="0" w:lastRowFirstColumn="0" w:lastRowLastColumn="0"/>
+            <w:tcW w:w="1948" w:type="dxa"/>
+          </w:tcPr>
+          <w:p>
+            <w:pPr>
+              <w:jc w:val="both"/>
+              <w:rPr>
+                <w:rFonts w:ascii="Aptos" w:hAnsi="Aptos" w:cs="ADLaM Display"/>
+              </w:rPr>
+            </w:pPr>
+            <w:r>
+              <w:rPr>
+                <w:rFonts w:ascii="Aptos" w:hAnsi="Aptos" w:cs="ADLaM Display"/>
+              </w:rPr>
+              <w:t>Cuentas OIDC</w:t>
+            </w:r>
+          </w:p>
+        </w:tc>
+        <w:tc>
+          <w:tcPr>
+            <w:tcW w:w="1922" w:type="dxa"/>
+          </w:tcPr>
+          <w:p>
+            <w:pPr>
+              <w:jc w:val="both"/>
+              <w:cnfStyle w:val="000000000000" w:firstRow="0" w:lastRow="0" w:firstColumn="0" w:lastColumn="0" w:oddVBand="0" w:evenVBand="0" w:oddHBand="0" w:evenHBand="0" w:firstRowFirstColumn="0" w:firstRowLastColumn="0" w:lastRowFirstColumn="0" w:lastRowLastColumn="0"/>
+              <w:rPr>
+                <w:rFonts w:ascii="Aptos" w:hAnsi="Aptos" w:cs="ADLaM Display"/>
+              </w:rPr>
+            </w:pPr>
+            <w:r>
+              <w:rPr>
+                <w:rFonts w:ascii="Aptos" w:hAnsi="Aptos" w:cs="ADLaM Display"/>
+              </w:rPr>
+              <w:t>Crear y cargar cuentas para autenticación</w:t>
+            </w:r>
+          </w:p>
+        </w:tc>
+        <w:tc>
+          <w:tcPr>
+            <w:tcW w:w="2537" w:type="dxa"/>
+          </w:tcPr>
+          <w:p>
+            <w:pPr>
+              <w:jc w:val="both"/>
+              <w:cnfStyle w:val="000000000000" w:firstRow="0" w:lastRow="0" w:firstColumn="0" w:lastColumn="0" w:oddVBand="0" w:evenVBand="0" w:oddHBand="0" w:evenHBand="0" w:firstRowFirstColumn="0" w:firstRowLastColumn="0" w:lastRowFirstColumn="0" w:lastRowLastColumn="0"/>
+              <w:rPr>
+                <w:rFonts w:ascii="Aptos" w:hAnsi="Aptos" w:cs="ADLaM Display"/>
+              </w:rPr>
+            </w:pPr>
+            <w:r>
+              <w:rPr>
+                <w:rFonts w:ascii="Aptos" w:hAnsi="Aptos" w:cs="ADLaM Display"/>
+              </w:rPr>
+              <w:t>1, 4, 5, 8, 15, 20</w:t>
+            </w:r>
+          </w:p>
+        </w:tc>
+      </w:tr>
+      <w:tr>
+        <w:trPr>
+          <w:cnfStyle w:val="000000100000" w:firstRow="0" w:lastRow="0" w:firstColumn="0" w:lastColumn="0" w:oddVBand="0" w:evenVBand="0" w:oddHBand="1" w:evenHBand="0" w:firstRowFirstColumn="0" w:firstRowLastColumn="0" w:lastRowFirstColumn="0" w:lastRowLastColumn="0"/>
+          <w:jc w:val="center"/>
+        </w:trPr>
+        <w:tc>
+          <w:tcPr>
+            <w:cnfStyle w:val="001000000000" w:firstRow="0" w:lastRow="0" w:firstColumn="1" w:lastColumn="0" w:oddVBand="0" w:evenVBand="0" w:oddHBand="0" w:evenHBand="0" w:firstRowFirstColumn="0" w:firstRowLastColumn="0" w:lastRowFirstColumn="0" w:lastRowLastColumn="0"/>
+            <w:tcW w:w="1948" w:type="dxa"/>
+          </w:tcPr>
+          <w:p>
+            <w:pPr>
+              <w:jc w:val="both"/>
+              <w:rPr>
+                <w:rFonts w:ascii="Aptos" w:hAnsi="Aptos" w:cs="ADLaM Display"/>
+              </w:rPr>
+            </w:pPr>
+            <w:r>
+              <w:rPr>
+                <w:rFonts w:ascii="Aptos" w:hAnsi="Aptos" w:cs="ADLaM Display"/>
+              </w:rPr>
+              <w:t>Tokens</w:t>
+            </w:r>
+          </w:p>
+        </w:tc>
+        <w:tc>
+          <w:tcPr>
+            <w:tcW w:w="1922" w:type="dxa"/>
+          </w:tcPr>
+          <w:p>
+            <w:pPr>
+              <w:jc w:val="both"/>
+              <w:cnfStyle w:val="000000100000" w:firstRow="0" w:lastRow="0" w:firstColumn="0" w:lastColumn="0" w:oddVBand="0" w:evenVBand="0" w:oddHBand="1" w:evenHBand="0" w:firstRowFirstColumn="0" w:firstRowLastColumn="0" w:lastRowFirstColumn="0" w:lastRowLastColumn="0"/>
+              <w:rPr>
+                <w:rFonts w:ascii="Aptos" w:hAnsi="Aptos" w:cs="ADLaM Display"/>
+              </w:rPr>
+            </w:pPr>
+            <w:r>
+              <w:rPr>
+                <w:rFonts w:ascii="Aptos" w:hAnsi="Aptos" w:cs="ADLaM Display"/>
+              </w:rPr>
+              <w:t>Validar vigencia y renovación automática</w:t>
+            </w:r>
+          </w:p>
+        </w:tc>
+        <w:tc>
+          <w:tcPr>
+            <w:tcW w:w="2537" w:type="dxa"/>
+          </w:tcPr>
+          <w:p>
+            <w:pPr>
+              <w:jc w:val="both"/>
+              <w:cnfStyle w:val="000000100000" w:firstRow="0" w:lastRow="0" w:firstColumn="0" w:lastColumn="0" w:oddVBand="0" w:evenVBand="0" w:oddHBand="1" w:evenHBand="0" w:firstRowFirstColumn="0" w:firstRowLastColumn="0" w:lastRowFirstColumn="0" w:lastRowLastColumn="0"/>
+              <w:rPr>
+                <w:rFonts w:ascii="Aptos" w:hAnsi="Aptos" w:cs="ADLaM Display"/>
+              </w:rPr>
+            </w:pPr>
+            <w:r>
+              <w:rPr>
+                <w:rFonts w:ascii="Aptos" w:hAnsi="Aptos" w:cs="ADLaM Display"/>
+              </w:rPr>
+              <w:t>7, 10, 11, 13</w:t>
+            </w:r>
+          </w:p>
+        </w:tc>
+      </w:tr>
+      <w:tr>
+        <w:trPr>
+          <w:jc w:val="center"/>
+        </w:trPr>
+        <w:tc>
+          <w:tcPr>
+            <w:cnfStyle w:val="001000000000" w:firstRow="0" w:lastRow="0" w:firstColumn="1" w:lastColumn="0" w:oddVBand="0" w:evenVBand="0" w:oddHBand="0" w:evenHBand="0" w:firstRowFirstColumn="0" w:firstRowLastColumn="0" w:lastRowFirstColumn="0" w:lastRowLastColumn="0"/>
+            <w:tcW w:w="1948" w:type="dxa"/>
+          </w:tcPr>
+          <w:p>
+            <w:pPr>
+              <w:jc w:val="both"/>
+              <w:rPr>
+                <w:rFonts w:ascii="Aptos" w:hAnsi="Aptos" w:cs="ADLaM Display"/>
+              </w:rPr>
+            </w:pPr>
+            <w:r>
+              <w:rPr>
+                <w:rFonts w:ascii="Aptos" w:hAnsi="Aptos" w:cs="ADLaM Display"/>
+              </w:rPr>
+              <w:t>Grid/Clusters</w:t>
+            </w:r>
+          </w:p>
+        </w:tc>
+        <w:tc>
+          <w:tcPr>
+            <w:tcW w:w="1922" w:type="dxa"/>
+          </w:tcPr>
+          <w:p>
+            <w:pPr>
+              <w:jc w:val="both"/>
+              <w:cnfStyle w:val="000000000000" w:firstRow="0" w:lastRow="0" w:firstColumn="0" w:lastColumn="0" w:oddVBand="0" w:evenVBand="0" w:oddHBand="0" w:evenHBand="0" w:firstRowFirstColumn="0" w:firstRowLastColumn="0" w:lastRowFirstColumn="0" w:lastRowLastColumn="0"/>
+              <w:rPr>
+                <w:rFonts w:ascii="Aptos" w:hAnsi="Aptos" w:cs="ADLaM Display"/>
+              </w:rPr>
+            </w:pPr>
+            <w:r>
+              <w:rPr>
+                <w:rFonts w:ascii="Aptos" w:hAnsi="Aptos" w:cs="ADLaM Display"/>
+              </w:rPr>
+              <w:t>Envío, consulta y gestión de trabajos</w:t>
+            </w:r>
+          </w:p>
+        </w:tc>
+        <w:tc>
+          <w:tcPr>
+            <w:tcW w:w="2537" w:type="dxa"/>
+          </w:tcPr>
+          <w:p>
+            <w:pPr>
+              <w:jc w:val="both"/>
+              <w:cnfStyle w:val="000000000000" w:firstRow="0" w:lastRow="0" w:firstColumn="0" w:lastColumn="0" w:oddVBand="0" w:evenVBand="0" w:oddHBand="0" w:evenHBand="0" w:firstRowFirstColumn="0" w:firstRowLastColumn="0" w:lastRowFirstColumn="0" w:lastRowLastColumn="0"/>
+              <w:rPr>
+                <w:rFonts w:ascii="Aptos" w:hAnsi="Aptos" w:cs="ADLaM Display"/>
+              </w:rPr>
+            </w:pPr>
+            <w:r>
+              <w:rPr>
+                <w:rFonts w:ascii="Aptos" w:hAnsi="Aptos" w:cs="ADLaM Display"/>
+              </w:rPr>
+              <w:t>1</w:t>
+            </w:r>
+            <w:r>
+              <w:rPr>
+                <w:rFonts w:ascii="Aptos" w:hAnsi="Aptos" w:cs="ADLaM Display"/>
+              </w:rPr>
+              <w:t>4,16,18,19,21,22,23,24</w:t>
+            </w:r>
+          </w:p>
+        </w:tc>
+      </w:tr>
+    </w:tbl>
     <w:p>
       <w:pPr>
         <w:pStyle w:val="Ttulo1"/>
@@ -22276,7 +22697,6 @@
   <w:style w:type="character" w:default="1" w:styleId="Fuentedeprrafopredeter">
     <w:name w:val="Default Paragraph Font"/>
     <w:uiPriority w:val="1"/>
-    <w:semiHidden/>
     <w:unhideWhenUsed/>
   </w:style>
   <w:style w:type="table" w:default="1" w:styleId="Tablanormal">
@@ -22759,6 +23179,82 @@
       <w:ind w:left="660"/>
     </w:pPr>
   </w:style>
+  <w:style w:type="table" w:styleId="Tabladecuadrcula4">
+    <w:name w:val="Grid Table 4"/>
+    <w:basedOn w:val="Tablanormal"/>
+    <w:uiPriority w:val="49"/>
+    <w:rsid w:val="00EF0114"/>
+    <w:pPr>
+      <w:spacing w:after="0" w:line="240" w:lineRule="auto"/>
+    </w:pPr>
+    <w:tblPr>
+      <w:tblStyleRowBandSize w:val="1"/>
+      <w:tblStyleColBandSize w:val="1"/>
+      <w:tblBorders>
+        <w:top w:val="single" w:sz="4" w:space="0" w:color="666666" w:themeColor="text1" w:themeTint="99"/>
+        <w:left w:val="single" w:sz="4" w:space="0" w:color="666666" w:themeColor="text1" w:themeTint="99"/>
+        <w:bottom w:val="single" w:sz="4" w:space="0" w:color="666666" w:themeColor="text1" w:themeTint="99"/>
+        <w:right w:val="single" w:sz="4" w:space="0" w:color="666666" w:themeColor="text1" w:themeTint="99"/>
+        <w:insideH w:val="single" w:sz="4" w:space="0" w:color="666666" w:themeColor="text1" w:themeTint="99"/>
+        <w:insideV w:val="single" w:sz="4" w:space="0" w:color="666666" w:themeColor="text1" w:themeTint="99"/>
+      </w:tblBorders>
+    </w:tblPr>
+    <w:tblStylePr w:type="firstRow">
+      <w:rPr>
+        <w:b/>
+        <w:bCs/>
+        <w:color w:val="FFFFFF" w:themeColor="background1"/>
+      </w:rPr>
+      <w:tblPr/>
+      <w:tcPr>
+        <w:tcBorders>
+          <w:top w:val="single" w:sz="4" w:space="0" w:color="000000" w:themeColor="text1"/>
+          <w:left w:val="single" w:sz="4" w:space="0" w:color="000000" w:themeColor="text1"/>
+          <w:bottom w:val="single" w:sz="4" w:space="0" w:color="000000" w:themeColor="text1"/>
+          <w:right w:val="single" w:sz="4" w:space="0" w:color="000000" w:themeColor="text1"/>
+          <w:insideH w:val="nil"/>
+          <w:insideV w:val="nil"/>
+        </w:tcBorders>
+        <w:shd w:val="clear" w:color="auto" w:fill="000000" w:themeFill="text1"/>
+      </w:tcPr>
+    </w:tblStylePr>
+    <w:tblStylePr w:type="lastRow">
+      <w:rPr>
+        <w:b/>
+        <w:bCs/>
+      </w:rPr>
+      <w:tblPr/>
+      <w:tcPr>
+        <w:tcBorders>
+          <w:top w:val="double" w:sz="4" w:space="0" w:color="000000" w:themeColor="text1"/>
+        </w:tcBorders>
+      </w:tcPr>
+    </w:tblStylePr>
+    <w:tblStylePr w:type="firstCol">
+      <w:rPr>
+        <w:b/>
+        <w:bCs/>
+      </w:rPr>
+    </w:tblStylePr>
+    <w:tblStylePr w:type="lastCol">
+      <w:rPr>
+        <w:b/>
+        <w:bCs/>
+      </w:rPr>
+    </w:tblStylePr>
+    <w:tblStylePr w:type="band1Vert">
+      <w:tblPr/>
+      <w:tcPr>
+        <w:shd w:val="clear" w:color="auto" w:fill="CCCCCC" w:themeFill="text1" w:themeFillTint="33"/>
+      </w:tcPr>
+    </w:tblStylePr>
+    <w:tblStylePr w:type="band1Horz">
+      <w:tblPr/>
+      <w:tcPr>
+        <w:shd w:val="clear" w:color="auto" w:fill="CCCCCC" w:themeFill="text1" w:themeFillTint="33"/>
+      </w:tcPr>
+    </w:tblStylePr>
+  </w:style>
 </w:styles>
 </file>
 

</xml_diff>

<commit_message>
DOCS: FIX: Orden de Migración
</commit_message>
<xml_diff>
--- a/docs/ACTIVIDADES - Proyecto DGTIC.docx
+++ b/docs/ACTIVIDADES - Proyecto DGTIC.docx
@@ -467,7 +467,7 @@
       <w:r>
         <w:fldChar w:fldCharType="separate"/>
       </w:r>
-      <w:hyperlink w:anchor="_Toc213070130" w:history="1">
+      <w:hyperlink w:anchor="_Toc213403638" w:history="1">
         <w:r>
           <w:rPr>
             <w:rStyle w:val="Hipervnculo"/>
@@ -494,7 +494,7 @@
             <w:noProof/>
             <w:webHidden/>
           </w:rPr>
-          <w:instrText xml:space="preserve"> PAGEREF _Toc213070130 \h </w:instrText>
+          <w:instrText xml:space="preserve"> PAGEREF _Toc213403638 \h </w:instrText>
         </w:r>
         <w:r>
           <w:rPr>
@@ -539,7 +539,7 @@
           <w:lang w:eastAsia="es-MX"/>
         </w:rPr>
       </w:pPr>
-      <w:hyperlink w:anchor="_Toc213070131" w:history="1">
+      <w:hyperlink w:anchor="_Toc213403639" w:history="1">
         <w:r>
           <w:rPr>
             <w:rStyle w:val="Hipervnculo"/>
@@ -566,7 +566,7 @@
             <w:noProof/>
             <w:webHidden/>
           </w:rPr>
-          <w:instrText xml:space="preserve"> PAGEREF _Toc213070131 \h </w:instrText>
+          <w:instrText xml:space="preserve"> PAGEREF _Toc213403639 \h </w:instrText>
         </w:r>
         <w:r>
           <w:rPr>
@@ -611,7 +611,7 @@
           <w:lang w:eastAsia="es-MX"/>
         </w:rPr>
       </w:pPr>
-      <w:hyperlink w:anchor="_Toc213070132" w:history="1">
+      <w:hyperlink w:anchor="_Toc213403640" w:history="1">
         <w:r>
           <w:rPr>
             <w:rStyle w:val="Hipervnculo"/>
@@ -638,7 +638,7 @@
             <w:noProof/>
             <w:webHidden/>
           </w:rPr>
-          <w:instrText xml:space="preserve"> PAGEREF _Toc213070132 \h </w:instrText>
+          <w:instrText xml:space="preserve"> PAGEREF _Toc213403640 \h </w:instrText>
         </w:r>
         <w:r>
           <w:rPr>
@@ -683,7 +683,7 @@
           <w:lang w:eastAsia="es-MX"/>
         </w:rPr>
       </w:pPr>
-      <w:hyperlink w:anchor="_Toc213070133" w:history="1">
+      <w:hyperlink w:anchor="_Toc213403641" w:history="1">
         <w:r>
           <w:rPr>
             <w:rStyle w:val="Hipervnculo"/>
@@ -710,7 +710,7 @@
             <w:noProof/>
             <w:webHidden/>
           </w:rPr>
-          <w:instrText xml:space="preserve"> PAGEREF _Toc213070133 \h </w:instrText>
+          <w:instrText xml:space="preserve"> PAGEREF _Toc213403641 \h </w:instrText>
         </w:r>
         <w:r>
           <w:rPr>
@@ -755,7 +755,7 @@
           <w:lang w:eastAsia="es-MX"/>
         </w:rPr>
       </w:pPr>
-      <w:hyperlink w:anchor="_Toc213070134" w:history="1">
+      <w:hyperlink w:anchor="_Toc213403642" w:history="1">
         <w:r>
           <w:rPr>
             <w:rStyle w:val="Hipervnculo"/>
@@ -782,7 +782,7 @@
             <w:noProof/>
             <w:webHidden/>
           </w:rPr>
-          <w:instrText xml:space="preserve"> PAGEREF _Toc213070134 \h </w:instrText>
+          <w:instrText xml:space="preserve"> PAGEREF _Toc213403642 \h </w:instrText>
         </w:r>
         <w:r>
           <w:rPr>
@@ -827,7 +827,7 @@
           <w:lang w:eastAsia="es-MX"/>
         </w:rPr>
       </w:pPr>
-      <w:hyperlink w:anchor="_Toc213070135" w:history="1">
+      <w:hyperlink w:anchor="_Toc213403643" w:history="1">
         <w:r>
           <w:rPr>
             <w:rStyle w:val="Hipervnculo"/>
@@ -854,7 +854,7 @@
             <w:noProof/>
             <w:webHidden/>
           </w:rPr>
-          <w:instrText xml:space="preserve"> PAGEREF _Toc213070135 \h </w:instrText>
+          <w:instrText xml:space="preserve"> PAGEREF _Toc213403643 \h </w:instrText>
         </w:r>
         <w:r>
           <w:rPr>
@@ -899,7 +899,7 @@
           <w:lang w:eastAsia="es-MX"/>
         </w:rPr>
       </w:pPr>
-      <w:hyperlink w:anchor="_Toc213070136" w:history="1">
+      <w:hyperlink w:anchor="_Toc213403644" w:history="1">
         <w:r>
           <w:rPr>
             <w:rStyle w:val="Hipervnculo"/>
@@ -926,7 +926,7 @@
             <w:noProof/>
             <w:webHidden/>
           </w:rPr>
-          <w:instrText xml:space="preserve"> PAGEREF _Toc213070136 \h </w:instrText>
+          <w:instrText xml:space="preserve"> PAGEREF _Toc213403644 \h </w:instrText>
         </w:r>
         <w:r>
           <w:rPr>
@@ -971,7 +971,7 @@
           <w:lang w:eastAsia="es-MX"/>
         </w:rPr>
       </w:pPr>
-      <w:hyperlink w:anchor="_Toc213070137" w:history="1">
+      <w:hyperlink w:anchor="_Toc213403645" w:history="1">
         <w:r>
           <w:rPr>
             <w:rStyle w:val="Hipervnculo"/>
@@ -998,7 +998,7 @@
             <w:noProof/>
             <w:webHidden/>
           </w:rPr>
-          <w:instrText xml:space="preserve"> PAGEREF _Toc213070137 \h </w:instrText>
+          <w:instrText xml:space="preserve"> PAGEREF _Toc213403645 \h </w:instrText>
         </w:r>
         <w:r>
           <w:rPr>
@@ -1043,7 +1043,7 @@
           <w:lang w:eastAsia="es-MX"/>
         </w:rPr>
       </w:pPr>
-      <w:hyperlink w:anchor="_Toc213070138" w:history="1">
+      <w:hyperlink w:anchor="_Toc213403646" w:history="1">
         <w:r>
           <w:rPr>
             <w:rStyle w:val="Hipervnculo"/>
@@ -1070,7 +1070,7 @@
             <w:noProof/>
             <w:webHidden/>
           </w:rPr>
-          <w:instrText xml:space="preserve"> PAGEREF _Toc213070138 \h </w:instrText>
+          <w:instrText xml:space="preserve"> PAGEREF _Toc213403646 \h </w:instrText>
         </w:r>
         <w:r>
           <w:rPr>
@@ -1115,7 +1115,7 @@
           <w:lang w:eastAsia="es-MX"/>
         </w:rPr>
       </w:pPr>
-      <w:hyperlink w:anchor="_Toc213070139" w:history="1">
+      <w:hyperlink w:anchor="_Toc213403647" w:history="1">
         <w:r>
           <w:rPr>
             <w:rStyle w:val="Hipervnculo"/>
@@ -1142,7 +1142,7 @@
             <w:noProof/>
             <w:webHidden/>
           </w:rPr>
-          <w:instrText xml:space="preserve"> PAGEREF _Toc213070139 \h </w:instrText>
+          <w:instrText xml:space="preserve"> PAGEREF _Toc213403647 \h </w:instrText>
         </w:r>
         <w:r>
           <w:rPr>
@@ -1187,7 +1187,7 @@
           <w:lang w:eastAsia="es-MX"/>
         </w:rPr>
       </w:pPr>
-      <w:hyperlink w:anchor="_Toc213070140" w:history="1">
+      <w:hyperlink w:anchor="_Toc213403648" w:history="1">
         <w:r>
           <w:rPr>
             <w:rStyle w:val="Hipervnculo"/>
@@ -1214,7 +1214,7 @@
             <w:noProof/>
             <w:webHidden/>
           </w:rPr>
-          <w:instrText xml:space="preserve"> PAGEREF _Toc213070140 \h </w:instrText>
+          <w:instrText xml:space="preserve"> PAGEREF _Toc213403648 \h </w:instrText>
         </w:r>
         <w:r>
           <w:rPr>
@@ -1259,7 +1259,7 @@
           <w:lang w:eastAsia="es-MX"/>
         </w:rPr>
       </w:pPr>
-      <w:hyperlink w:anchor="_Toc213070141" w:history="1">
+      <w:hyperlink w:anchor="_Toc213403649" w:history="1">
         <w:r>
           <w:rPr>
             <w:rStyle w:val="Hipervnculo"/>
@@ -1286,7 +1286,7 @@
             <w:noProof/>
             <w:webHidden/>
           </w:rPr>
-          <w:instrText xml:space="preserve"> PAGEREF _Toc213070141 \h </w:instrText>
+          <w:instrText xml:space="preserve"> PAGEREF _Toc213403649 \h </w:instrText>
         </w:r>
         <w:r>
           <w:rPr>
@@ -1331,7 +1331,7 @@
           <w:lang w:eastAsia="es-MX"/>
         </w:rPr>
       </w:pPr>
-      <w:hyperlink w:anchor="_Toc213070142" w:history="1">
+      <w:hyperlink w:anchor="_Toc213403650" w:history="1">
         <w:r>
           <w:rPr>
             <w:rStyle w:val="Hipervnculo"/>
@@ -1358,7 +1358,7 @@
             <w:noProof/>
             <w:webHidden/>
           </w:rPr>
-          <w:instrText xml:space="preserve"> PAGEREF _Toc213070142 \h </w:instrText>
+          <w:instrText xml:space="preserve"> PAGEREF _Toc213403650 \h </w:instrText>
         </w:r>
         <w:r>
           <w:rPr>
@@ -1403,7 +1403,7 @@
           <w:lang w:eastAsia="es-MX"/>
         </w:rPr>
       </w:pPr>
-      <w:hyperlink w:anchor="_Toc213070143" w:history="1">
+      <w:hyperlink w:anchor="_Toc213403651" w:history="1">
         <w:r>
           <w:rPr>
             <w:rStyle w:val="Hipervnculo"/>
@@ -1430,7 +1430,7 @@
             <w:noProof/>
             <w:webHidden/>
           </w:rPr>
-          <w:instrText xml:space="preserve"> PAGEREF _Toc213070143 \h </w:instrText>
+          <w:instrText xml:space="preserve"> PAGEREF _Toc213403651 \h </w:instrText>
         </w:r>
         <w:r>
           <w:rPr>
@@ -1475,7 +1475,7 @@
           <w:lang w:eastAsia="es-MX"/>
         </w:rPr>
       </w:pPr>
-      <w:hyperlink w:anchor="_Toc213070144" w:history="1">
+      <w:hyperlink w:anchor="_Toc213403652" w:history="1">
         <w:r>
           <w:rPr>
             <w:rStyle w:val="Hipervnculo"/>
@@ -1502,7 +1502,7 @@
             <w:noProof/>
             <w:webHidden/>
           </w:rPr>
-          <w:instrText xml:space="preserve"> PAGEREF _Toc213070144 \h </w:instrText>
+          <w:instrText xml:space="preserve"> PAGEREF _Toc213403652 \h </w:instrText>
         </w:r>
         <w:r>
           <w:rPr>
@@ -1547,7 +1547,7 @@
           <w:lang w:eastAsia="es-MX"/>
         </w:rPr>
       </w:pPr>
-      <w:hyperlink w:anchor="_Toc213070145" w:history="1">
+      <w:hyperlink w:anchor="_Toc213403653" w:history="1">
         <w:r>
           <w:rPr>
             <w:rStyle w:val="Hipervnculo"/>
@@ -1574,7 +1574,7 @@
             <w:noProof/>
             <w:webHidden/>
           </w:rPr>
-          <w:instrText xml:space="preserve"> PAGEREF _Toc213070145 \h </w:instrText>
+          <w:instrText xml:space="preserve"> PAGEREF _Toc213403653 \h </w:instrText>
         </w:r>
         <w:r>
           <w:rPr>
@@ -1619,7 +1619,7 @@
           <w:lang w:eastAsia="es-MX"/>
         </w:rPr>
       </w:pPr>
-      <w:hyperlink w:anchor="_Toc213070146" w:history="1">
+      <w:hyperlink w:anchor="_Toc213403654" w:history="1">
         <w:r>
           <w:rPr>
             <w:rStyle w:val="Hipervnculo"/>
@@ -1646,7 +1646,7 @@
             <w:noProof/>
             <w:webHidden/>
           </w:rPr>
-          <w:instrText xml:space="preserve"> PAGEREF _Toc213070146 \h </w:instrText>
+          <w:instrText xml:space="preserve"> PAGEREF _Toc213403654 \h </w:instrText>
         </w:r>
         <w:r>
           <w:rPr>
@@ -1691,7 +1691,7 @@
           <w:lang w:eastAsia="es-MX"/>
         </w:rPr>
       </w:pPr>
-      <w:hyperlink w:anchor="_Toc213070147" w:history="1">
+      <w:hyperlink w:anchor="_Toc213403655" w:history="1">
         <w:r>
           <w:rPr>
             <w:rStyle w:val="Hipervnculo"/>
@@ -1718,7 +1718,7 @@
             <w:noProof/>
             <w:webHidden/>
           </w:rPr>
-          <w:instrText xml:space="preserve"> PAGEREF _Toc213070147 \h </w:instrText>
+          <w:instrText xml:space="preserve"> PAGEREF _Toc213403655 \h </w:instrText>
         </w:r>
         <w:r>
           <w:rPr>
@@ -1763,7 +1763,7 @@
           <w:lang w:eastAsia="es-MX"/>
         </w:rPr>
       </w:pPr>
-      <w:hyperlink w:anchor="_Toc213070148" w:history="1">
+      <w:hyperlink w:anchor="_Toc213403656" w:history="1">
         <w:r>
           <w:rPr>
             <w:rStyle w:val="Hipervnculo"/>
@@ -1790,7 +1790,7 @@
             <w:noProof/>
             <w:webHidden/>
           </w:rPr>
-          <w:instrText xml:space="preserve"> PAGEREF _Toc213070148 \h </w:instrText>
+          <w:instrText xml:space="preserve"> PAGEREF _Toc213403656 \h </w:instrText>
         </w:r>
         <w:r>
           <w:rPr>
@@ -1835,7 +1835,7 @@
           <w:lang w:eastAsia="es-MX"/>
         </w:rPr>
       </w:pPr>
-      <w:hyperlink w:anchor="_Toc213070149" w:history="1">
+      <w:hyperlink w:anchor="_Toc213403657" w:history="1">
         <w:r>
           <w:rPr>
             <w:rStyle w:val="Hipervnculo"/>
@@ -1862,7 +1862,7 @@
             <w:noProof/>
             <w:webHidden/>
           </w:rPr>
-          <w:instrText xml:space="preserve"> PAGEREF _Toc213070149 \h </w:instrText>
+          <w:instrText xml:space="preserve"> PAGEREF _Toc213403657 \h </w:instrText>
         </w:r>
         <w:r>
           <w:rPr>
@@ -1907,7 +1907,7 @@
           <w:lang w:eastAsia="es-MX"/>
         </w:rPr>
       </w:pPr>
-      <w:hyperlink w:anchor="_Toc213070150" w:history="1">
+      <w:hyperlink w:anchor="_Toc213403658" w:history="1">
         <w:r>
           <w:rPr>
             <w:rStyle w:val="Hipervnculo"/>
@@ -1934,7 +1934,7 @@
             <w:noProof/>
             <w:webHidden/>
           </w:rPr>
-          <w:instrText xml:space="preserve"> PAGEREF _Toc213070150 \h </w:instrText>
+          <w:instrText xml:space="preserve"> PAGEREF _Toc213403658 \h </w:instrText>
         </w:r>
         <w:r>
           <w:rPr>
@@ -1979,7 +1979,7 @@
           <w:lang w:eastAsia="es-MX"/>
         </w:rPr>
       </w:pPr>
-      <w:hyperlink w:anchor="_Toc213070151" w:history="1">
+      <w:hyperlink w:anchor="_Toc213403659" w:history="1">
         <w:r>
           <w:rPr>
             <w:rStyle w:val="Hipervnculo"/>
@@ -2006,7 +2006,7 @@
             <w:noProof/>
             <w:webHidden/>
           </w:rPr>
-          <w:instrText xml:space="preserve"> PAGEREF _Toc213070151 \h </w:instrText>
+          <w:instrText xml:space="preserve"> PAGEREF _Toc213403659 \h </w:instrText>
         </w:r>
         <w:r>
           <w:rPr>
@@ -2051,7 +2051,7 @@
           <w:lang w:eastAsia="es-MX"/>
         </w:rPr>
       </w:pPr>
-      <w:hyperlink w:anchor="_Toc213070152" w:history="1">
+      <w:hyperlink w:anchor="_Toc213403660" w:history="1">
         <w:r>
           <w:rPr>
             <w:rStyle w:val="Hipervnculo"/>
@@ -2078,7 +2078,7 @@
             <w:noProof/>
             <w:webHidden/>
           </w:rPr>
-          <w:instrText xml:space="preserve"> PAGEREF _Toc213070152 \h </w:instrText>
+          <w:instrText xml:space="preserve"> PAGEREF _Toc213403660 \h </w:instrText>
         </w:r>
         <w:r>
           <w:rPr>
@@ -2123,7 +2123,7 @@
           <w:lang w:eastAsia="es-MX"/>
         </w:rPr>
       </w:pPr>
-      <w:hyperlink w:anchor="_Toc213070153" w:history="1">
+      <w:hyperlink w:anchor="_Toc213403661" w:history="1">
         <w:r>
           <w:rPr>
             <w:rStyle w:val="Hipervnculo"/>
@@ -2150,7 +2150,7 @@
             <w:noProof/>
             <w:webHidden/>
           </w:rPr>
-          <w:instrText xml:space="preserve"> PAGEREF _Toc213070153 \h </w:instrText>
+          <w:instrText xml:space="preserve"> PAGEREF _Toc213403661 \h </w:instrText>
         </w:r>
         <w:r>
           <w:rPr>
@@ -2195,7 +2195,7 @@
           <w:lang w:eastAsia="es-MX"/>
         </w:rPr>
       </w:pPr>
-      <w:hyperlink w:anchor="_Toc213070154" w:history="1">
+      <w:hyperlink w:anchor="_Toc213403662" w:history="1">
         <w:r>
           <w:rPr>
             <w:rStyle w:val="Hipervnculo"/>
@@ -2222,7 +2222,7 @@
             <w:noProof/>
             <w:webHidden/>
           </w:rPr>
-          <w:instrText xml:space="preserve"> PAGEREF _Toc213070154 \h </w:instrText>
+          <w:instrText xml:space="preserve"> PAGEREF _Toc213403662 \h </w:instrText>
         </w:r>
         <w:r>
           <w:rPr>
@@ -2267,7 +2267,7 @@
           <w:lang w:eastAsia="es-MX"/>
         </w:rPr>
       </w:pPr>
-      <w:hyperlink w:anchor="_Toc213070155" w:history="1">
+      <w:hyperlink w:anchor="_Toc213403663" w:history="1">
         <w:r>
           <w:rPr>
             <w:rStyle w:val="Hipervnculo"/>
@@ -2294,7 +2294,7 @@
             <w:noProof/>
             <w:webHidden/>
           </w:rPr>
-          <w:instrText xml:space="preserve"> PAGEREF _Toc213070155 \h </w:instrText>
+          <w:instrText xml:space="preserve"> PAGEREF _Toc213403663 \h </w:instrText>
         </w:r>
         <w:r>
           <w:rPr>
@@ -2339,7 +2339,7 @@
           <w:lang w:eastAsia="es-MX"/>
         </w:rPr>
       </w:pPr>
-      <w:hyperlink w:anchor="_Toc213070156" w:history="1">
+      <w:hyperlink w:anchor="_Toc213403664" w:history="1">
         <w:r>
           <w:rPr>
             <w:rStyle w:val="Hipervnculo"/>
@@ -2366,7 +2366,7 @@
             <w:noProof/>
             <w:webHidden/>
           </w:rPr>
-          <w:instrText xml:space="preserve"> PAGEREF _Toc213070156 \h </w:instrText>
+          <w:instrText xml:space="preserve"> PAGEREF _Toc213403664 \h </w:instrText>
         </w:r>
         <w:r>
           <w:rPr>
@@ -2411,7 +2411,7 @@
           <w:lang w:eastAsia="es-MX"/>
         </w:rPr>
       </w:pPr>
-      <w:hyperlink w:anchor="_Toc213070157" w:history="1">
+      <w:hyperlink w:anchor="_Toc213403665" w:history="1">
         <w:r>
           <w:rPr>
             <w:rStyle w:val="Hipervnculo"/>
@@ -2438,7 +2438,7 @@
             <w:noProof/>
             <w:webHidden/>
           </w:rPr>
-          <w:instrText xml:space="preserve"> PAGEREF _Toc213070157 \h </w:instrText>
+          <w:instrText xml:space="preserve"> PAGEREF _Toc213403665 \h </w:instrText>
         </w:r>
         <w:r>
           <w:rPr>
@@ -2483,7 +2483,7 @@
           <w:lang w:eastAsia="es-MX"/>
         </w:rPr>
       </w:pPr>
-      <w:hyperlink w:anchor="_Toc213070158" w:history="1">
+      <w:hyperlink w:anchor="_Toc213403666" w:history="1">
         <w:r>
           <w:rPr>
             <w:rStyle w:val="Hipervnculo"/>
@@ -2510,7 +2510,7 @@
             <w:noProof/>
             <w:webHidden/>
           </w:rPr>
-          <w:instrText xml:space="preserve"> PAGEREF _Toc213070158 \h </w:instrText>
+          <w:instrText xml:space="preserve"> PAGEREF _Toc213403666 \h </w:instrText>
         </w:r>
         <w:r>
           <w:rPr>
@@ -2555,7 +2555,7 @@
           <w:lang w:eastAsia="es-MX"/>
         </w:rPr>
       </w:pPr>
-      <w:hyperlink w:anchor="_Toc213070159" w:history="1">
+      <w:hyperlink w:anchor="_Toc213403667" w:history="1">
         <w:r>
           <w:rPr>
             <w:rStyle w:val="Hipervnculo"/>
@@ -2582,7 +2582,7 @@
             <w:noProof/>
             <w:webHidden/>
           </w:rPr>
-          <w:instrText xml:space="preserve"> PAGEREF _Toc213070159 \h </w:instrText>
+          <w:instrText xml:space="preserve"> PAGEREF _Toc213403667 \h </w:instrText>
         </w:r>
         <w:r>
           <w:rPr>
@@ -2627,7 +2627,7 @@
           <w:lang w:eastAsia="es-MX"/>
         </w:rPr>
       </w:pPr>
-      <w:hyperlink w:anchor="_Toc213070160" w:history="1">
+      <w:hyperlink w:anchor="_Toc213403668" w:history="1">
         <w:r>
           <w:rPr>
             <w:rStyle w:val="Hipervnculo"/>
@@ -2654,7 +2654,7 @@
             <w:noProof/>
             <w:webHidden/>
           </w:rPr>
-          <w:instrText xml:space="preserve"> PAGEREF _Toc213070160 \h </w:instrText>
+          <w:instrText xml:space="preserve"> PAGEREF _Toc213403668 \h </w:instrText>
         </w:r>
         <w:r>
           <w:rPr>
@@ -2699,7 +2699,7 @@
           <w:lang w:eastAsia="es-MX"/>
         </w:rPr>
       </w:pPr>
-      <w:hyperlink w:anchor="_Toc213070161" w:history="1">
+      <w:hyperlink w:anchor="_Toc213403669" w:history="1">
         <w:r>
           <w:rPr>
             <w:rStyle w:val="Hipervnculo"/>
@@ -2726,7 +2726,7 @@
             <w:noProof/>
             <w:webHidden/>
           </w:rPr>
-          <w:instrText xml:space="preserve"> PAGEREF _Toc213070161 \h </w:instrText>
+          <w:instrText xml:space="preserve"> PAGEREF _Toc213403669 \h </w:instrText>
         </w:r>
         <w:r>
           <w:rPr>
@@ -2772,7 +2772,7 @@
           <w:lang w:eastAsia="es-MX"/>
         </w:rPr>
       </w:pPr>
-      <w:hyperlink w:anchor="_Toc213070162" w:history="1">
+      <w:hyperlink w:anchor="_Toc213403670" w:history="1">
         <w:r>
           <w:rPr>
             <w:rStyle w:val="Hipervnculo"/>
@@ -2818,7 +2818,7 @@
             <w:noProof/>
             <w:webHidden/>
           </w:rPr>
-          <w:instrText xml:space="preserve"> PAGEREF _Toc213070162 \h </w:instrText>
+          <w:instrText xml:space="preserve"> PAGEREF _Toc213403670 \h </w:instrText>
         </w:r>
         <w:r>
           <w:rPr>
@@ -2864,7 +2864,7 @@
           <w:lang w:eastAsia="es-MX"/>
         </w:rPr>
       </w:pPr>
-      <w:hyperlink w:anchor="_Toc213070163" w:history="1">
+      <w:hyperlink w:anchor="_Toc213403671" w:history="1">
         <w:r>
           <w:rPr>
             <w:rStyle w:val="Hipervnculo"/>
@@ -2910,7 +2910,7 @@
             <w:noProof/>
             <w:webHidden/>
           </w:rPr>
-          <w:instrText xml:space="preserve"> PAGEREF _Toc213070163 \h </w:instrText>
+          <w:instrText xml:space="preserve"> PAGEREF _Toc213403671 \h </w:instrText>
         </w:r>
         <w:r>
           <w:rPr>
@@ -2956,7 +2956,7 @@
           <w:lang w:eastAsia="es-MX"/>
         </w:rPr>
       </w:pPr>
-      <w:hyperlink w:anchor="_Toc213070164" w:history="1">
+      <w:hyperlink w:anchor="_Toc213403672" w:history="1">
         <w:r>
           <w:rPr>
             <w:rStyle w:val="Hipervnculo"/>
@@ -3002,7 +3002,7 @@
             <w:noProof/>
             <w:webHidden/>
           </w:rPr>
-          <w:instrText xml:space="preserve"> PAGEREF _Toc213070164 \h </w:instrText>
+          <w:instrText xml:space="preserve"> PAGEREF _Toc213403672 \h </w:instrText>
         </w:r>
         <w:r>
           <w:rPr>
@@ -3048,7 +3048,7 @@
           <w:lang w:eastAsia="es-MX"/>
         </w:rPr>
       </w:pPr>
-      <w:hyperlink w:anchor="_Toc213070165" w:history="1">
+      <w:hyperlink w:anchor="_Toc213403673" w:history="1">
         <w:r>
           <w:rPr>
             <w:rStyle w:val="Hipervnculo"/>
@@ -3094,7 +3094,7 @@
             <w:noProof/>
             <w:webHidden/>
           </w:rPr>
-          <w:instrText xml:space="preserve"> PAGEREF _Toc213070165 \h </w:instrText>
+          <w:instrText xml:space="preserve"> PAGEREF _Toc213403673 \h </w:instrText>
         </w:r>
         <w:r>
           <w:rPr>
@@ -3140,7 +3140,7 @@
           <w:lang w:eastAsia="es-MX"/>
         </w:rPr>
       </w:pPr>
-      <w:hyperlink w:anchor="_Toc213070166" w:history="1">
+      <w:hyperlink w:anchor="_Toc213403674" w:history="1">
         <w:r>
           <w:rPr>
             <w:rStyle w:val="Hipervnculo"/>
@@ -3186,7 +3186,7 @@
             <w:noProof/>
             <w:webHidden/>
           </w:rPr>
-          <w:instrText xml:space="preserve"> PAGEREF _Toc213070166 \h </w:instrText>
+          <w:instrText xml:space="preserve"> PAGEREF _Toc213403674 \h </w:instrText>
         </w:r>
         <w:r>
           <w:rPr>
@@ -3232,7 +3232,7 @@
           <w:lang w:eastAsia="es-MX"/>
         </w:rPr>
       </w:pPr>
-      <w:hyperlink w:anchor="_Toc213070167" w:history="1">
+      <w:hyperlink w:anchor="_Toc213403675" w:history="1">
         <w:r>
           <w:rPr>
             <w:rStyle w:val="Hipervnculo"/>
@@ -3278,7 +3278,7 @@
             <w:noProof/>
             <w:webHidden/>
           </w:rPr>
-          <w:instrText xml:space="preserve"> PAGEREF _Toc213070167 \h </w:instrText>
+          <w:instrText xml:space="preserve"> PAGEREF _Toc213403675 \h </w:instrText>
         </w:r>
         <w:r>
           <w:rPr>
@@ -3324,7 +3324,7 @@
           <w:lang w:eastAsia="es-MX"/>
         </w:rPr>
       </w:pPr>
-      <w:hyperlink w:anchor="_Toc213070168" w:history="1">
+      <w:hyperlink w:anchor="_Toc213403676" w:history="1">
         <w:r>
           <w:rPr>
             <w:rStyle w:val="Hipervnculo"/>
@@ -3370,7 +3370,7 @@
             <w:noProof/>
             <w:webHidden/>
           </w:rPr>
-          <w:instrText xml:space="preserve"> PAGEREF _Toc213070168 \h </w:instrText>
+          <w:instrText xml:space="preserve"> PAGEREF _Toc213403676 \h </w:instrText>
         </w:r>
         <w:r>
           <w:rPr>
@@ -3416,7 +3416,7 @@
           <w:lang w:eastAsia="es-MX"/>
         </w:rPr>
       </w:pPr>
-      <w:hyperlink w:anchor="_Toc213070169" w:history="1">
+      <w:hyperlink w:anchor="_Toc213403677" w:history="1">
         <w:r>
           <w:rPr>
             <w:rStyle w:val="Hipervnculo"/>
@@ -3462,7 +3462,7 @@
             <w:noProof/>
             <w:webHidden/>
           </w:rPr>
-          <w:instrText xml:space="preserve"> PAGEREF _Toc213070169 \h </w:instrText>
+          <w:instrText xml:space="preserve"> PAGEREF _Toc213403677 \h </w:instrText>
         </w:r>
         <w:r>
           <w:rPr>
@@ -3508,7 +3508,7 @@
           <w:lang w:eastAsia="es-MX"/>
         </w:rPr>
       </w:pPr>
-      <w:hyperlink w:anchor="_Toc213070170" w:history="1">
+      <w:hyperlink w:anchor="_Toc213403678" w:history="1">
         <w:r>
           <w:rPr>
             <w:rStyle w:val="Hipervnculo"/>
@@ -3554,7 +3554,7 @@
             <w:noProof/>
             <w:webHidden/>
           </w:rPr>
-          <w:instrText xml:space="preserve"> PAGEREF _Toc213070170 \h </w:instrText>
+          <w:instrText xml:space="preserve"> PAGEREF _Toc213403678 \h </w:instrText>
         </w:r>
         <w:r>
           <w:rPr>
@@ -3600,7 +3600,7 @@
           <w:lang w:eastAsia="es-MX"/>
         </w:rPr>
       </w:pPr>
-      <w:hyperlink w:anchor="_Toc213070171" w:history="1">
+      <w:hyperlink w:anchor="_Toc213403679" w:history="1">
         <w:r>
           <w:rPr>
             <w:rStyle w:val="Hipervnculo"/>
@@ -3646,7 +3646,7 @@
             <w:noProof/>
             <w:webHidden/>
           </w:rPr>
-          <w:instrText xml:space="preserve"> PAGEREF _Toc213070171 \h </w:instrText>
+          <w:instrText xml:space="preserve"> PAGEREF _Toc213403679 \h </w:instrText>
         </w:r>
         <w:r>
           <w:rPr>
@@ -3692,7 +3692,7 @@
           <w:lang w:eastAsia="es-MX"/>
         </w:rPr>
       </w:pPr>
-      <w:hyperlink w:anchor="_Toc213070172" w:history="1">
+      <w:hyperlink w:anchor="_Toc213403680" w:history="1">
         <w:r>
           <w:rPr>
             <w:rStyle w:val="Hipervnculo"/>
@@ -3738,7 +3738,7 @@
             <w:noProof/>
             <w:webHidden/>
           </w:rPr>
-          <w:instrText xml:space="preserve"> PAGEREF _Toc213070172 \h </w:instrText>
+          <w:instrText xml:space="preserve"> PAGEREF _Toc213403680 \h </w:instrText>
         </w:r>
         <w:r>
           <w:rPr>
@@ -3784,7 +3784,7 @@
           <w:lang w:eastAsia="es-MX"/>
         </w:rPr>
       </w:pPr>
-      <w:hyperlink w:anchor="_Toc213070173" w:history="1">
+      <w:hyperlink w:anchor="_Toc213403681" w:history="1">
         <w:r>
           <w:rPr>
             <w:rStyle w:val="Hipervnculo"/>
@@ -3830,7 +3830,7 @@
             <w:noProof/>
             <w:webHidden/>
           </w:rPr>
-          <w:instrText xml:space="preserve"> PAGEREF _Toc213070173 \h </w:instrText>
+          <w:instrText xml:space="preserve"> PAGEREF _Toc213403681 \h </w:instrText>
         </w:r>
         <w:r>
           <w:rPr>
@@ -3876,7 +3876,7 @@
           <w:lang w:eastAsia="es-MX"/>
         </w:rPr>
       </w:pPr>
-      <w:hyperlink w:anchor="_Toc213070174" w:history="1">
+      <w:hyperlink w:anchor="_Toc213403682" w:history="1">
         <w:r>
           <w:rPr>
             <w:rStyle w:val="Hipervnculo"/>
@@ -3922,7 +3922,7 @@
             <w:noProof/>
             <w:webHidden/>
           </w:rPr>
-          <w:instrText xml:space="preserve"> PAGEREF _Toc213070174 \h </w:instrText>
+          <w:instrText xml:space="preserve"> PAGEREF _Toc213403682 \h </w:instrText>
         </w:r>
         <w:r>
           <w:rPr>
@@ -3968,7 +3968,7 @@
           <w:lang w:eastAsia="es-MX"/>
         </w:rPr>
       </w:pPr>
-      <w:hyperlink w:anchor="_Toc213070175" w:history="1">
+      <w:hyperlink w:anchor="_Toc213403683" w:history="1">
         <w:r>
           <w:rPr>
             <w:rStyle w:val="Hipervnculo"/>
@@ -4014,7 +4014,7 @@
             <w:noProof/>
             <w:webHidden/>
           </w:rPr>
-          <w:instrText xml:space="preserve"> PAGEREF _Toc213070175 \h </w:instrText>
+          <w:instrText xml:space="preserve"> PAGEREF _Toc213403683 \h </w:instrText>
         </w:r>
         <w:r>
           <w:rPr>
@@ -4060,7 +4060,7 @@
           <w:lang w:eastAsia="es-MX"/>
         </w:rPr>
       </w:pPr>
-      <w:hyperlink w:anchor="_Toc213070176" w:history="1">
+      <w:hyperlink w:anchor="_Toc213403684" w:history="1">
         <w:r>
           <w:rPr>
             <w:rStyle w:val="Hipervnculo"/>
@@ -4106,7 +4106,7 @@
             <w:noProof/>
             <w:webHidden/>
           </w:rPr>
-          <w:instrText xml:space="preserve"> PAGEREF _Toc213070176 \h </w:instrText>
+          <w:instrText xml:space="preserve"> PAGEREF _Toc213403684 \h </w:instrText>
         </w:r>
         <w:r>
           <w:rPr>
@@ -4152,7 +4152,7 @@
           <w:lang w:eastAsia="es-MX"/>
         </w:rPr>
       </w:pPr>
-      <w:hyperlink w:anchor="_Toc213070177" w:history="1">
+      <w:hyperlink w:anchor="_Toc213403685" w:history="1">
         <w:r>
           <w:rPr>
             <w:rStyle w:val="Hipervnculo"/>
@@ -4198,7 +4198,7 @@
             <w:noProof/>
             <w:webHidden/>
           </w:rPr>
-          <w:instrText xml:space="preserve"> PAGEREF _Toc213070177 \h </w:instrText>
+          <w:instrText xml:space="preserve"> PAGEREF _Toc213403685 \h </w:instrText>
         </w:r>
         <w:r>
           <w:rPr>
@@ -4244,7 +4244,7 @@
           <w:lang w:eastAsia="es-MX"/>
         </w:rPr>
       </w:pPr>
-      <w:hyperlink w:anchor="_Toc213070178" w:history="1">
+      <w:hyperlink w:anchor="_Toc213403686" w:history="1">
         <w:r>
           <w:rPr>
             <w:rStyle w:val="Hipervnculo"/>
@@ -4290,7 +4290,7 @@
             <w:noProof/>
             <w:webHidden/>
           </w:rPr>
-          <w:instrText xml:space="preserve"> PAGEREF _Toc213070178 \h </w:instrText>
+          <w:instrText xml:space="preserve"> PAGEREF _Toc213403686 \h </w:instrText>
         </w:r>
         <w:r>
           <w:rPr>
@@ -4336,7 +4336,7 @@
           <w:lang w:eastAsia="es-MX"/>
         </w:rPr>
       </w:pPr>
-      <w:hyperlink w:anchor="_Toc213070179" w:history="1">
+      <w:hyperlink w:anchor="_Toc213403687" w:history="1">
         <w:r>
           <w:rPr>
             <w:rStyle w:val="Hipervnculo"/>
@@ -4382,7 +4382,7 @@
             <w:noProof/>
             <w:webHidden/>
           </w:rPr>
-          <w:instrText xml:space="preserve"> PAGEREF _Toc213070179 \h </w:instrText>
+          <w:instrText xml:space="preserve"> PAGEREF _Toc213403687 \h </w:instrText>
         </w:r>
         <w:r>
           <w:rPr>
@@ -4428,7 +4428,7 @@
           <w:lang w:eastAsia="es-MX"/>
         </w:rPr>
       </w:pPr>
-      <w:hyperlink w:anchor="_Toc213070180" w:history="1">
+      <w:hyperlink w:anchor="_Toc213403688" w:history="1">
         <w:r>
           <w:rPr>
             <w:rStyle w:val="Hipervnculo"/>
@@ -4474,7 +4474,7 @@
             <w:noProof/>
             <w:webHidden/>
           </w:rPr>
-          <w:instrText xml:space="preserve"> PAGEREF _Toc213070180 \h </w:instrText>
+          <w:instrText xml:space="preserve"> PAGEREF _Toc213403688 \h </w:instrText>
         </w:r>
         <w:r>
           <w:rPr>
@@ -4520,7 +4520,7 @@
           <w:lang w:eastAsia="es-MX"/>
         </w:rPr>
       </w:pPr>
-      <w:hyperlink w:anchor="_Toc213070181" w:history="1">
+      <w:hyperlink w:anchor="_Toc213403689" w:history="1">
         <w:r>
           <w:rPr>
             <w:rStyle w:val="Hipervnculo"/>
@@ -4566,7 +4566,7 @@
             <w:noProof/>
             <w:webHidden/>
           </w:rPr>
-          <w:instrText xml:space="preserve"> PAGEREF _Toc213070181 \h </w:instrText>
+          <w:instrText xml:space="preserve"> PAGEREF _Toc213403689 \h </w:instrText>
         </w:r>
         <w:r>
           <w:rPr>
@@ -4612,7 +4612,7 @@
           <w:lang w:eastAsia="es-MX"/>
         </w:rPr>
       </w:pPr>
-      <w:hyperlink w:anchor="_Toc213070182" w:history="1">
+      <w:hyperlink w:anchor="_Toc213403690" w:history="1">
         <w:r>
           <w:rPr>
             <w:rStyle w:val="Hipervnculo"/>
@@ -4658,7 +4658,7 @@
             <w:noProof/>
             <w:webHidden/>
           </w:rPr>
-          <w:instrText xml:space="preserve"> PAGEREF _Toc213070182 \h </w:instrText>
+          <w:instrText xml:space="preserve"> PAGEREF _Toc213403690 \h </w:instrText>
         </w:r>
         <w:r>
           <w:rPr>
@@ -4704,7 +4704,7 @@
           <w:lang w:eastAsia="es-MX"/>
         </w:rPr>
       </w:pPr>
-      <w:hyperlink w:anchor="_Toc213070183" w:history="1">
+      <w:hyperlink w:anchor="_Toc213403691" w:history="1">
         <w:r>
           <w:rPr>
             <w:rStyle w:val="Hipervnculo"/>
@@ -4750,7 +4750,7 @@
             <w:noProof/>
             <w:webHidden/>
           </w:rPr>
-          <w:instrText xml:space="preserve"> PAGEREF _Toc213070183 \h </w:instrText>
+          <w:instrText xml:space="preserve"> PAGEREF _Toc213403691 \h </w:instrText>
         </w:r>
         <w:r>
           <w:rPr>
@@ -4796,7 +4796,7 @@
           <w:lang w:eastAsia="es-MX"/>
         </w:rPr>
       </w:pPr>
-      <w:hyperlink w:anchor="_Toc213070184" w:history="1">
+      <w:hyperlink w:anchor="_Toc213403692" w:history="1">
         <w:r>
           <w:rPr>
             <w:rStyle w:val="Hipervnculo"/>
@@ -4842,7 +4842,7 @@
             <w:noProof/>
             <w:webHidden/>
           </w:rPr>
-          <w:instrText xml:space="preserve"> PAGEREF _Toc213070184 \h </w:instrText>
+          <w:instrText xml:space="preserve"> PAGEREF _Toc213403692 \h </w:instrText>
         </w:r>
         <w:r>
           <w:rPr>
@@ -4888,7 +4888,7 @@
           <w:lang w:eastAsia="es-MX"/>
         </w:rPr>
       </w:pPr>
-      <w:hyperlink w:anchor="_Toc213070185" w:history="1">
+      <w:hyperlink w:anchor="_Toc213403693" w:history="1">
         <w:r>
           <w:rPr>
             <w:rStyle w:val="Hipervnculo"/>
@@ -4934,7 +4934,7 @@
             <w:noProof/>
             <w:webHidden/>
           </w:rPr>
-          <w:instrText xml:space="preserve"> PAGEREF _Toc213070185 \h </w:instrText>
+          <w:instrText xml:space="preserve"> PAGEREF _Toc213403693 \h </w:instrText>
         </w:r>
         <w:r>
           <w:rPr>
@@ -4979,7 +4979,7 @@
           <w:lang w:eastAsia="es-MX"/>
         </w:rPr>
       </w:pPr>
-      <w:hyperlink w:anchor="_Toc213070186" w:history="1">
+      <w:hyperlink w:anchor="_Toc213403694" w:history="1">
         <w:r>
           <w:rPr>
             <w:rStyle w:val="Hipervnculo"/>
@@ -5006,7 +5006,7 @@
             <w:noProof/>
             <w:webHidden/>
           </w:rPr>
-          <w:instrText xml:space="preserve"> PAGEREF _Toc213070186 \h </w:instrText>
+          <w:instrText xml:space="preserve"> PAGEREF _Toc213403694 \h </w:instrText>
         </w:r>
         <w:r>
           <w:rPr>
@@ -5051,7 +5051,7 @@
           <w:lang w:eastAsia="es-MX"/>
         </w:rPr>
       </w:pPr>
-      <w:hyperlink w:anchor="_Toc213070187" w:history="1">
+      <w:hyperlink w:anchor="_Toc213403695" w:history="1">
         <w:r>
           <w:rPr>
             <w:rStyle w:val="Hipervnculo"/>
@@ -5078,7 +5078,7 @@
             <w:noProof/>
             <w:webHidden/>
           </w:rPr>
-          <w:instrText xml:space="preserve"> PAGEREF _Toc213070187 \h </w:instrText>
+          <w:instrText xml:space="preserve"> PAGEREF _Toc213403695 \h </w:instrText>
         </w:r>
         <w:r>
           <w:rPr>
@@ -5124,7 +5124,7 @@
           <w:lang w:eastAsia="es-MX"/>
         </w:rPr>
       </w:pPr>
-      <w:hyperlink w:anchor="_Toc213070188" w:history="1">
+      <w:hyperlink w:anchor="_Toc213403696" w:history="1">
         <w:r>
           <w:rPr>
             <w:rStyle w:val="Hipervnculo"/>
@@ -5168,7 +5168,7 @@
             <w:noProof/>
             <w:webHidden/>
           </w:rPr>
-          <w:instrText xml:space="preserve"> PAGEREF _Toc213070188 \h </w:instrText>
+          <w:instrText xml:space="preserve"> PAGEREF _Toc213403696 \h </w:instrText>
         </w:r>
         <w:r>
           <w:rPr>
@@ -5214,7 +5214,7 @@
           <w:lang w:eastAsia="es-MX"/>
         </w:rPr>
       </w:pPr>
-      <w:hyperlink w:anchor="_Toc213070189" w:history="1">
+      <w:hyperlink w:anchor="_Toc213403697" w:history="1">
         <w:r>
           <w:rPr>
             <w:rStyle w:val="Hipervnculo"/>
@@ -5258,7 +5258,7 @@
             <w:noProof/>
             <w:webHidden/>
           </w:rPr>
-          <w:instrText xml:space="preserve"> PAGEREF _Toc213070189 \h </w:instrText>
+          <w:instrText xml:space="preserve"> PAGEREF _Toc213403697 \h </w:instrText>
         </w:r>
         <w:r>
           <w:rPr>
@@ -5304,7 +5304,7 @@
           <w:lang w:eastAsia="es-MX"/>
         </w:rPr>
       </w:pPr>
-      <w:hyperlink w:anchor="_Toc213070190" w:history="1">
+      <w:hyperlink w:anchor="_Toc213403698" w:history="1">
         <w:r>
           <w:rPr>
             <w:rStyle w:val="Hipervnculo"/>
@@ -5348,7 +5348,7 @@
             <w:noProof/>
             <w:webHidden/>
           </w:rPr>
-          <w:instrText xml:space="preserve"> PAGEREF _Toc213070190 \h </w:instrText>
+          <w:instrText xml:space="preserve"> PAGEREF _Toc213403698 \h </w:instrText>
         </w:r>
         <w:r>
           <w:rPr>
@@ -5394,7 +5394,7 @@
           <w:lang w:eastAsia="es-MX"/>
         </w:rPr>
       </w:pPr>
-      <w:hyperlink w:anchor="_Toc213070191" w:history="1">
+      <w:hyperlink w:anchor="_Toc213403699" w:history="1">
         <w:r>
           <w:rPr>
             <w:rStyle w:val="Hipervnculo"/>
@@ -5438,7 +5438,7 @@
             <w:noProof/>
             <w:webHidden/>
           </w:rPr>
-          <w:instrText xml:space="preserve"> PAGEREF _Toc213070191 \h </w:instrText>
+          <w:instrText xml:space="preserve"> PAGEREF _Toc213403699 \h </w:instrText>
         </w:r>
         <w:r>
           <w:rPr>
@@ -5484,7 +5484,7 @@
           <w:lang w:eastAsia="es-MX"/>
         </w:rPr>
       </w:pPr>
-      <w:hyperlink w:anchor="_Toc213070192" w:history="1">
+      <w:hyperlink w:anchor="_Toc213403700" w:history="1">
         <w:r>
           <w:rPr>
             <w:rStyle w:val="Hipervnculo"/>
@@ -5528,7 +5528,7 @@
             <w:noProof/>
             <w:webHidden/>
           </w:rPr>
-          <w:instrText xml:space="preserve"> PAGEREF _Toc213070192 \h </w:instrText>
+          <w:instrText xml:space="preserve"> PAGEREF _Toc213403700 \h </w:instrText>
         </w:r>
         <w:r>
           <w:rPr>
@@ -5574,7 +5574,7 @@
           <w:lang w:eastAsia="es-MX"/>
         </w:rPr>
       </w:pPr>
-      <w:hyperlink w:anchor="_Toc213070193" w:history="1">
+      <w:hyperlink w:anchor="_Toc213403701" w:history="1">
         <w:r>
           <w:rPr>
             <w:rStyle w:val="Hipervnculo"/>
@@ -5618,7 +5618,7 @@
             <w:noProof/>
             <w:webHidden/>
           </w:rPr>
-          <w:instrText xml:space="preserve"> PAGEREF _Toc213070193 \h </w:instrText>
+          <w:instrText xml:space="preserve"> PAGEREF _Toc213403701 \h </w:instrText>
         </w:r>
         <w:r>
           <w:rPr>
@@ -5664,7 +5664,7 @@
           <w:lang w:eastAsia="es-MX"/>
         </w:rPr>
       </w:pPr>
-      <w:hyperlink w:anchor="_Toc213070194" w:history="1">
+      <w:hyperlink w:anchor="_Toc213403702" w:history="1">
         <w:r>
           <w:rPr>
             <w:rStyle w:val="Hipervnculo"/>
@@ -5708,7 +5708,7 @@
             <w:noProof/>
             <w:webHidden/>
           </w:rPr>
-          <w:instrText xml:space="preserve"> PAGEREF _Toc213070194 \h </w:instrText>
+          <w:instrText xml:space="preserve"> PAGEREF _Toc213403702 \h </w:instrText>
         </w:r>
         <w:r>
           <w:rPr>
@@ -5753,7 +5753,7 @@
           <w:lang w:eastAsia="es-MX"/>
         </w:rPr>
       </w:pPr>
-      <w:hyperlink w:anchor="_Toc213070195" w:history="1">
+      <w:hyperlink w:anchor="_Toc213403703" w:history="1">
         <w:r>
           <w:rPr>
             <w:rStyle w:val="Hipervnculo"/>
@@ -5780,7 +5780,7 @@
             <w:noProof/>
             <w:webHidden/>
           </w:rPr>
-          <w:instrText xml:space="preserve"> PAGEREF _Toc213070195 \h </w:instrText>
+          <w:instrText xml:space="preserve"> PAGEREF _Toc213403703 \h </w:instrText>
         </w:r>
         <w:r>
           <w:rPr>
@@ -5826,7 +5826,7 @@
           <w:lang w:eastAsia="es-MX"/>
         </w:rPr>
       </w:pPr>
-      <w:hyperlink w:anchor="_Toc213070196" w:history="1">
+      <w:hyperlink w:anchor="_Toc213403704" w:history="1">
         <w:r>
           <w:rPr>
             <w:rStyle w:val="Hipervnculo"/>
@@ -5870,7 +5870,7 @@
             <w:noProof/>
             <w:webHidden/>
           </w:rPr>
-          <w:instrText xml:space="preserve"> PAGEREF _Toc213070196 \h </w:instrText>
+          <w:instrText xml:space="preserve"> PAGEREF _Toc213403704 \h </w:instrText>
         </w:r>
         <w:r>
           <w:rPr>
@@ -5916,7 +5916,7 @@
           <w:lang w:eastAsia="es-MX"/>
         </w:rPr>
       </w:pPr>
-      <w:hyperlink w:anchor="_Toc213070197" w:history="1">
+      <w:hyperlink w:anchor="_Toc213403705" w:history="1">
         <w:r>
           <w:rPr>
             <w:rStyle w:val="Hipervnculo"/>
@@ -5960,7 +5960,7 @@
             <w:noProof/>
             <w:webHidden/>
           </w:rPr>
-          <w:instrText xml:space="preserve"> PAGEREF _Toc213070197 \h </w:instrText>
+          <w:instrText xml:space="preserve"> PAGEREF _Toc213403705 \h </w:instrText>
         </w:r>
         <w:r>
           <w:rPr>
@@ -6006,7 +6006,7 @@
           <w:lang w:eastAsia="es-MX"/>
         </w:rPr>
       </w:pPr>
-      <w:hyperlink w:anchor="_Toc213070198" w:history="1">
+      <w:hyperlink w:anchor="_Toc213403706" w:history="1">
         <w:r>
           <w:rPr>
             <w:rStyle w:val="Hipervnculo"/>
@@ -6050,7 +6050,7 @@
             <w:noProof/>
             <w:webHidden/>
           </w:rPr>
-          <w:instrText xml:space="preserve"> PAGEREF _Toc213070198 \h </w:instrText>
+          <w:instrText xml:space="preserve"> PAGEREF _Toc213403706 \h </w:instrText>
         </w:r>
         <w:r>
           <w:rPr>
@@ -6083,7 +6083,7 @@
     </w:p>
     <w:p>
       <w:pPr>
-        <w:pStyle w:val="TDC1"/>
+        <w:pStyle w:val="TDC3"/>
         <w:tabs>
           <w:tab w:val="right" w:leader="dot" w:pos="9350"/>
         </w:tabs>
@@ -6095,12 +6095,84 @@
           <w:lang w:eastAsia="es-MX"/>
         </w:rPr>
       </w:pPr>
-      <w:hyperlink w:anchor="_Toc213070199" w:history="1">
+      <w:hyperlink w:anchor="_Toc213403707" w:history="1">
         <w:r>
           <w:rPr>
             <w:rStyle w:val="Hipervnculo"/>
             <w:noProof/>
           </w:rPr>
+          <w:t>Orden de Migración</w:t>
+        </w:r>
+        <w:r>
+          <w:rPr>
+            <w:noProof/>
+            <w:webHidden/>
+          </w:rPr>
+          <w:tab/>
+        </w:r>
+        <w:r>
+          <w:rPr>
+            <w:noProof/>
+            <w:webHidden/>
+          </w:rPr>
+          <w:fldChar w:fldCharType="begin"/>
+        </w:r>
+        <w:r>
+          <w:rPr>
+            <w:noProof/>
+            <w:webHidden/>
+          </w:rPr>
+          <w:instrText xml:space="preserve"> PAGEREF _Toc213403707 \h </w:instrText>
+        </w:r>
+        <w:r>
+          <w:rPr>
+            <w:noProof/>
+            <w:webHidden/>
+          </w:rPr>
+        </w:r>
+        <w:r>
+          <w:rPr>
+            <w:noProof/>
+            <w:webHidden/>
+          </w:rPr>
+          <w:fldChar w:fldCharType="separate"/>
+        </w:r>
+        <w:r>
+          <w:rPr>
+            <w:noProof/>
+            <w:webHidden/>
+          </w:rPr>
+          <w:t>27</w:t>
+        </w:r>
+        <w:r>
+          <w:rPr>
+            <w:noProof/>
+            <w:webHidden/>
+          </w:rPr>
+          <w:fldChar w:fldCharType="end"/>
+        </w:r>
+      </w:hyperlink>
+    </w:p>
+    <w:p>
+      <w:pPr>
+        <w:pStyle w:val="TDC1"/>
+        <w:tabs>
+          <w:tab w:val="right" w:leader="dot" w:pos="9350"/>
+        </w:tabs>
+        <w:rPr>
+          <w:rFonts w:eastAsiaTheme="minorEastAsia"/>
+          <w:noProof/>
+          <w:sz w:val="24"/>
+          <w:szCs w:val="24"/>
+          <w:lang w:eastAsia="es-MX"/>
+        </w:rPr>
+      </w:pPr>
+      <w:hyperlink w:anchor="_Toc213403708" w:history="1">
+        <w:r>
+          <w:rPr>
+            <w:rStyle w:val="Hipervnculo"/>
+            <w:noProof/>
+          </w:rPr>
           <w:t>BITACORA</w:t>
         </w:r>
         <w:r>
@@ -6122,7 +6194,7 @@
             <w:noProof/>
             <w:webHidden/>
           </w:rPr>
-          <w:instrText xml:space="preserve"> PAGEREF _Toc213070199 \h </w:instrText>
+          <w:instrText xml:space="preserve"> PAGEREF _Toc213403708 \h </w:instrText>
         </w:r>
         <w:r>
           <w:rPr>
@@ -6142,7 +6214,7 @@
             <w:noProof/>
             <w:webHidden/>
           </w:rPr>
-          <w:t>27</w:t>
+          <w:t>28</w:t>
         </w:r>
         <w:r>
           <w:rPr>
@@ -6185,7 +6257,7 @@
       <w:pPr>
         <w:pStyle w:val="Ttulo1"/>
       </w:pPr>
-      <w:bookmarkStart w:id="1" w:name="_Toc213070130"/>
+      <w:bookmarkStart w:id="1" w:name="_Toc213403638"/>
       <w:r>
         <w:lastRenderedPageBreak/>
         <w:t>APUNTES</w:t>
@@ -6196,7 +6268,7 @@
       <w:pPr>
         <w:pStyle w:val="Ttulo2"/>
       </w:pPr>
-      <w:bookmarkStart w:id="2" w:name="_Toc213070131"/>
+      <w:bookmarkStart w:id="2" w:name="_Toc213403639"/>
       <w:r>
         <w:t>Base de Datos de Series Temporales (TSDB)</w:t>
       </w:r>
@@ -6374,7 +6446,7 @@
       <w:pPr>
         <w:pStyle w:val="Ttulo3"/>
       </w:pPr>
-      <w:bookmarkStart w:id="3" w:name="_Toc213070132"/>
+      <w:bookmarkStart w:id="3" w:name="_Toc213403640"/>
       <w:r>
         <w:lastRenderedPageBreak/>
         <w:t>Características de las bases de datos de series temporales</w:t>
@@ -6385,7 +6457,7 @@
       <w:pPr>
         <w:pStyle w:val="Ttulo4"/>
       </w:pPr>
-      <w:bookmarkStart w:id="4" w:name="_Toc213070133"/>
+      <w:bookmarkStart w:id="4" w:name="_Toc213403641"/>
       <w:r>
         <w:t>Optimizado para datos con fecha y hora</w:t>
       </w:r>
@@ -6409,7 +6481,7 @@
       <w:pPr>
         <w:pStyle w:val="Ttulo4"/>
       </w:pPr>
-      <w:bookmarkStart w:id="5" w:name="_Toc213070134"/>
+      <w:bookmarkStart w:id="5" w:name="_Toc213403642"/>
       <w:r>
         <w:t>Tasas de ingestión elevadas</w:t>
       </w:r>
@@ -6457,7 +6529,7 @@
       <w:pPr>
         <w:pStyle w:val="Ttulo4"/>
       </w:pPr>
-      <w:bookmarkStart w:id="6" w:name="_Toc213070135"/>
+      <w:bookmarkStart w:id="6" w:name="_Toc213403643"/>
       <w:r>
         <w:t>Consultas eficientes para intervalos de tiempo</w:t>
       </w:r>
@@ -6481,7 +6553,7 @@
       <w:pPr>
         <w:pStyle w:val="Ttulo4"/>
       </w:pPr>
-      <w:bookmarkStart w:id="7" w:name="_Toc213070136"/>
+      <w:bookmarkStart w:id="7" w:name="_Toc213403644"/>
       <w:r>
         <w:t>Políticas de compresión y conservación de datos</w:t>
       </w:r>
@@ -6640,7 +6712,7 @@
           <w:szCs w:val="24"/>
         </w:rPr>
       </w:pPr>
-      <w:bookmarkStart w:id="8" w:name="_Toc213070137"/>
+      <w:bookmarkStart w:id="8" w:name="_Toc213403645"/>
       <w:r>
         <w:lastRenderedPageBreak/>
         <w:t>Software OpenSource</w:t>
@@ -6654,7 +6726,7 @@
           <w:rStyle w:val="Ttulo4Car"/>
         </w:rPr>
       </w:pPr>
-      <w:bookmarkStart w:id="9" w:name="_Toc213070138"/>
+      <w:bookmarkStart w:id="9" w:name="_Toc213403646"/>
       <w:r>
         <w:rPr>
           <w:rStyle w:val="Ttulo4Car"/>
@@ -6757,7 +6829,7 @@
           <w:rStyle w:val="Ttulo4Car"/>
         </w:rPr>
       </w:pPr>
-      <w:bookmarkStart w:id="10" w:name="_Toc213070139"/>
+      <w:bookmarkStart w:id="10" w:name="_Toc213403647"/>
       <w:r>
         <w:rPr>
           <w:rStyle w:val="Ttulo4Car"/>
@@ -6842,7 +6914,7 @@
           <w:rStyle w:val="Ttulo4Car"/>
         </w:rPr>
       </w:pPr>
-      <w:bookmarkStart w:id="11" w:name="_Toc213070140"/>
+      <w:bookmarkStart w:id="11" w:name="_Toc213403648"/>
       <w:r>
         <w:rPr>
           <w:rStyle w:val="Ttulo4Car"/>
@@ -6974,7 +7046,7 @@
       <w:pPr>
         <w:pStyle w:val="Ttulo3"/>
       </w:pPr>
-      <w:bookmarkStart w:id="12" w:name="_Toc213070141"/>
+      <w:bookmarkStart w:id="12" w:name="_Toc213403649"/>
       <w:r>
         <w:t>Agentes a Configurar</w:t>
       </w:r>
@@ -6998,7 +7070,7 @@
       <w:pPr>
         <w:pStyle w:val="Ttulo4"/>
       </w:pPr>
-      <w:bookmarkStart w:id="13" w:name="_Toc213070142"/>
+      <w:bookmarkStart w:id="13" w:name="_Toc213403650"/>
       <w:r>
         <w:t xml:space="preserve">Propios de </w:t>
       </w:r>
@@ -7226,7 +7298,7 @@
       <w:pPr>
         <w:pStyle w:val="Ttulo4"/>
       </w:pPr>
-      <w:bookmarkStart w:id="14" w:name="_Toc213070143"/>
+      <w:bookmarkStart w:id="14" w:name="_Toc213403651"/>
       <w:r>
         <w:t>Independientes de la TSDB</w:t>
       </w:r>
@@ -7461,7 +7533,7 @@
       <w:pPr>
         <w:pStyle w:val="Ttulo3"/>
       </w:pPr>
-      <w:bookmarkStart w:id="15" w:name="_Toc213070144"/>
+      <w:bookmarkStart w:id="15" w:name="_Toc213403652"/>
       <w:r>
         <w:t>Graficadores</w:t>
       </w:r>
@@ -7485,7 +7557,7 @@
       <w:pPr>
         <w:pStyle w:val="Ttulo4"/>
       </w:pPr>
-      <w:bookmarkStart w:id="16" w:name="_Toc213070145"/>
+      <w:bookmarkStart w:id="16" w:name="_Toc213403653"/>
       <w:r>
         <w:t>Propios de la TSDB</w:t>
       </w:r>
@@ -7716,7 +7788,7 @@
       <w:pPr>
         <w:pStyle w:val="Ttulo4"/>
       </w:pPr>
-      <w:bookmarkStart w:id="17" w:name="_Toc213070146"/>
+      <w:bookmarkStart w:id="17" w:name="_Toc213403654"/>
       <w:r>
         <w:t>Independientes de la TSDB</w:t>
       </w:r>
@@ -7917,7 +7989,7 @@
       <w:pPr>
         <w:pStyle w:val="Ttulo2"/>
       </w:pPr>
-      <w:bookmarkStart w:id="18" w:name="_Toc213070147"/>
+      <w:bookmarkStart w:id="18" w:name="_Toc213403655"/>
       <w:r>
         <w:t>Contenedores</w:t>
       </w:r>
@@ -7977,7 +8049,7 @@
       <w:pPr>
         <w:pStyle w:val="Ttulo2"/>
       </w:pPr>
-      <w:bookmarkStart w:id="19" w:name="_Toc213070148"/>
+      <w:bookmarkStart w:id="19" w:name="_Toc213403656"/>
       <w:r>
         <w:t>Glances</w:t>
       </w:r>
@@ -8009,7 +8081,7 @@
       <w:pPr>
         <w:pStyle w:val="Ttulo2"/>
       </w:pPr>
-      <w:bookmarkStart w:id="20" w:name="_Toc213070149"/>
+      <w:bookmarkStart w:id="20" w:name="_Toc213403657"/>
       <w:r>
         <w:lastRenderedPageBreak/>
         <w:t>OAuth</w:t>
@@ -8049,7 +8121,7 @@
       <w:pPr>
         <w:pStyle w:val="Ttulo3"/>
       </w:pPr>
-      <w:bookmarkStart w:id="21" w:name="_Toc213070150"/>
+      <w:bookmarkStart w:id="21" w:name="_Toc213403658"/>
       <w:r>
         <w:t>Principios de OAuth2.0</w:t>
       </w:r>
@@ -8111,7 +8183,7 @@
       <w:pPr>
         <w:pStyle w:val="Ttulo3"/>
       </w:pPr>
-      <w:bookmarkStart w:id="22" w:name="_Toc213070151"/>
+      <w:bookmarkStart w:id="22" w:name="_Toc213403659"/>
       <w:r>
         <w:t>Roles de OAuth2.0</w:t>
       </w:r>
@@ -8217,7 +8289,7 @@
       <w:pPr>
         <w:pStyle w:val="Ttulo3"/>
       </w:pPr>
-      <w:bookmarkStart w:id="23" w:name="_Toc213070152"/>
+      <w:bookmarkStart w:id="23" w:name="_Toc213403660"/>
       <w:r>
         <w:t>Tokens de acceso y código de autorización de OAuth 2.0</w:t>
       </w:r>
@@ -8241,7 +8313,7 @@
       <w:pPr>
         <w:pStyle w:val="Ttulo3"/>
       </w:pPr>
-      <w:bookmarkStart w:id="24" w:name="_Toc213070153"/>
+      <w:bookmarkStart w:id="24" w:name="_Toc213403661"/>
       <w:r>
         <w:lastRenderedPageBreak/>
         <w:t>¿Cómo funciona OAuth 2.0?</w:t>
@@ -8387,7 +8459,7 @@
       <w:pPr>
         <w:pStyle w:val="Ttulo3"/>
       </w:pPr>
-      <w:bookmarkStart w:id="25" w:name="_Toc213070154"/>
+      <w:bookmarkStart w:id="25" w:name="_Toc213403662"/>
       <w:r>
         <w:t>Tipos de concesión en OAuth 2.0</w:t>
       </w:r>
@@ -8559,7 +8631,7 @@
       <w:pPr>
         <w:pStyle w:val="Ttulo2"/>
       </w:pPr>
-      <w:bookmarkStart w:id="26" w:name="_Toc213070155"/>
+      <w:bookmarkStart w:id="26" w:name="_Toc213403663"/>
       <w:r>
         <w:t>Grid UNAM</w:t>
       </w:r>
@@ -8737,7 +8809,7 @@
       <w:pPr>
         <w:pStyle w:val="Ttulo3"/>
       </w:pPr>
-      <w:bookmarkStart w:id="27" w:name="_Toc213070156"/>
+      <w:bookmarkStart w:id="27" w:name="_Toc213403664"/>
       <w:r>
         <w:lastRenderedPageBreak/>
         <w:t>Antecedentes</w:t>
@@ -8748,7 +8820,7 @@
       <w:pPr>
         <w:pStyle w:val="Ttulo4"/>
       </w:pPr>
-      <w:bookmarkStart w:id="28" w:name="_Toc213070157"/>
+      <w:bookmarkStart w:id="28" w:name="_Toc213403665"/>
       <w:r>
         <w:t>OIDC</w:t>
       </w:r>
@@ -8798,7 +8870,7 @@
       <w:pPr>
         <w:pStyle w:val="Ttulo4"/>
       </w:pPr>
-      <w:bookmarkStart w:id="29" w:name="_Toc213070158"/>
+      <w:bookmarkStart w:id="29" w:name="_Toc213403666"/>
       <w:r>
         <w:t>B</w:t>
       </w:r>
@@ -8839,7 +8911,7 @@
       <w:pPr>
         <w:pStyle w:val="Ttulo4"/>
       </w:pPr>
-      <w:bookmarkStart w:id="30" w:name="_Toc213070159"/>
+      <w:bookmarkStart w:id="30" w:name="_Toc213403667"/>
       <w:r>
         <w:t>Bearer Token</w:t>
       </w:r>
@@ -8963,7 +9035,7 @@
       <w:pPr>
         <w:pStyle w:val="Ttulo4"/>
       </w:pPr>
-      <w:bookmarkStart w:id="31" w:name="_Toc213070160"/>
+      <w:bookmarkStart w:id="31" w:name="_Toc213403668"/>
       <w:r>
         <w:t>HTCondor</w:t>
       </w:r>
@@ -9015,7 +9087,7 @@
       <w:pPr>
         <w:pStyle w:val="Ttulo3"/>
       </w:pPr>
-      <w:bookmarkStart w:id="32" w:name="_Toc213070161"/>
+      <w:bookmarkStart w:id="32" w:name="_Toc213403669"/>
       <w:r>
         <w:lastRenderedPageBreak/>
         <w:t>Entendiendo los Scripts</w:t>
@@ -9033,7 +9105,7 @@
           <w:lang w:val="en-US"/>
         </w:rPr>
       </w:pPr>
-      <w:bookmarkStart w:id="33" w:name="_Toc213070162"/>
+      <w:bookmarkStart w:id="33" w:name="_Toc213403670"/>
       <w:r>
         <w:rPr>
           <w:lang w:val="en-US"/>
@@ -9183,7 +9255,7 @@
           <w:lang w:val="en-US"/>
         </w:rPr>
       </w:pPr>
-      <w:bookmarkStart w:id="34" w:name="_Toc213070163"/>
+      <w:bookmarkStart w:id="34" w:name="_Toc213403671"/>
       <w:r>
         <w:rPr>
           <w:lang w:val="en-US"/>
@@ -9297,7 +9369,7 @@
           <w:lang w:val="en-US"/>
         </w:rPr>
       </w:pPr>
-      <w:bookmarkStart w:id="35" w:name="_Toc213070164"/>
+      <w:bookmarkStart w:id="35" w:name="_Toc213403672"/>
       <w:r>
         <w:rPr>
           <w:lang w:val="en-US"/>
@@ -9412,7 +9484,7 @@
           <w:lang w:val="en-US"/>
         </w:rPr>
       </w:pPr>
-      <w:bookmarkStart w:id="36" w:name="_Toc213070165"/>
+      <w:bookmarkStart w:id="36" w:name="_Toc213403673"/>
       <w:r>
         <w:rPr>
           <w:lang w:val="en-US"/>
@@ -9548,7 +9620,7 @@
           <w:lang w:val="en-US"/>
         </w:rPr>
       </w:pPr>
-      <w:bookmarkStart w:id="37" w:name="_Toc213070166"/>
+      <w:bookmarkStart w:id="37" w:name="_Toc213403674"/>
       <w:r>
         <w:rPr>
           <w:lang w:val="en-US"/>
@@ -9701,7 +9773,7 @@
           <w:lang w:val="en-US"/>
         </w:rPr>
       </w:pPr>
-      <w:bookmarkStart w:id="38" w:name="_Toc213070167"/>
+      <w:bookmarkStart w:id="38" w:name="_Toc213403675"/>
       <w:r>
         <w:rPr>
           <w:lang w:val="en-US"/>
@@ -10038,7 +10110,7 @@
           <w:lang w:val="en-US"/>
         </w:rPr>
       </w:pPr>
-      <w:bookmarkStart w:id="39" w:name="_Toc213070168"/>
+      <w:bookmarkStart w:id="39" w:name="_Toc213403676"/>
       <w:r>
         <w:rPr>
           <w:lang w:val="en-US"/>
@@ -10453,7 +10525,7 @@
           <w:lang w:val="en-US"/>
         </w:rPr>
       </w:pPr>
-      <w:bookmarkStart w:id="40" w:name="_Toc213070169"/>
+      <w:bookmarkStart w:id="40" w:name="_Toc213403677"/>
       <w:r>
         <w:rPr>
           <w:lang w:val="en-US"/>
@@ -10588,7 +10660,7 @@
           <w:lang w:val="en-US"/>
         </w:rPr>
       </w:pPr>
-      <w:bookmarkStart w:id="41" w:name="_Toc213070170"/>
+      <w:bookmarkStart w:id="41" w:name="_Toc213403678"/>
       <w:r>
         <w:rPr>
           <w:lang w:val="en-US"/>
@@ -10811,7 +10883,7 @@
           <w:lang w:val="en-US"/>
         </w:rPr>
       </w:pPr>
-      <w:bookmarkStart w:id="42" w:name="_Toc213070171"/>
+      <w:bookmarkStart w:id="42" w:name="_Toc213403679"/>
       <w:r>
         <w:rPr>
           <w:lang w:val="en-US"/>
@@ -10998,7 +11070,7 @@
           <w:lang w:val="en-US"/>
         </w:rPr>
       </w:pPr>
-      <w:bookmarkStart w:id="43" w:name="_Toc213070172"/>
+      <w:bookmarkStart w:id="43" w:name="_Toc213403680"/>
       <w:r>
         <w:rPr>
           <w:lang w:val="en-US"/>
@@ -11117,7 +11189,7 @@
           <w:lang w:val="en-US"/>
         </w:rPr>
       </w:pPr>
-      <w:bookmarkStart w:id="44" w:name="_Toc213070173"/>
+      <w:bookmarkStart w:id="44" w:name="_Toc213403681"/>
       <w:r>
         <w:rPr>
           <w:lang w:val="en-US"/>
@@ -11468,7 +11540,7 @@
           <w:lang w:val="en-US"/>
         </w:rPr>
       </w:pPr>
-      <w:bookmarkStart w:id="45" w:name="_Toc213070174"/>
+      <w:bookmarkStart w:id="45" w:name="_Toc213403682"/>
       <w:r>
         <w:rPr>
           <w:lang w:val="en-US"/>
@@ -11523,7 +11595,7 @@
           <w:lang w:val="en-US"/>
         </w:rPr>
       </w:pPr>
-      <w:bookmarkStart w:id="46" w:name="_Toc213070175"/>
+      <w:bookmarkStart w:id="46" w:name="_Toc213403683"/>
       <w:r>
         <w:rPr>
           <w:lang w:val="en-US"/>
@@ -11643,7 +11715,7 @@
           <w:lang w:val="en-US"/>
         </w:rPr>
       </w:pPr>
-      <w:bookmarkStart w:id="47" w:name="_Toc213070176"/>
+      <w:bookmarkStart w:id="47" w:name="_Toc213403684"/>
       <w:r>
         <w:rPr>
           <w:lang w:val="en-US"/>
@@ -11700,7 +11772,7 @@
           <w:lang w:val="en-US"/>
         </w:rPr>
       </w:pPr>
-      <w:bookmarkStart w:id="48" w:name="_Toc213070177"/>
+      <w:bookmarkStart w:id="48" w:name="_Toc213403685"/>
       <w:r>
         <w:rPr>
           <w:lang w:val="en-US"/>
@@ -11849,7 +11921,7 @@
           <w:lang w:val="en-US"/>
         </w:rPr>
       </w:pPr>
-      <w:bookmarkStart w:id="49" w:name="_Toc213070178"/>
+      <w:bookmarkStart w:id="49" w:name="_Toc213403686"/>
       <w:r>
         <w:rPr>
           <w:lang w:val="en-US"/>
@@ -11974,7 +12046,7 @@
           <w:lang w:val="en-US"/>
         </w:rPr>
       </w:pPr>
-      <w:bookmarkStart w:id="50" w:name="_Toc213070179"/>
+      <w:bookmarkStart w:id="50" w:name="_Toc213403687"/>
       <w:r>
         <w:rPr>
           <w:lang w:val="en-US"/>
@@ -12083,7 +12155,7 @@
           <w:lang w:val="en-US"/>
         </w:rPr>
       </w:pPr>
-      <w:bookmarkStart w:id="51" w:name="_Toc213070180"/>
+      <w:bookmarkStart w:id="51" w:name="_Toc213403688"/>
       <w:r>
         <w:rPr>
           <w:lang w:val="en-US"/>
@@ -12191,7 +12263,7 @@
           <w:lang w:val="en-US"/>
         </w:rPr>
       </w:pPr>
-      <w:bookmarkStart w:id="52" w:name="_Toc213070181"/>
+      <w:bookmarkStart w:id="52" w:name="_Toc213403689"/>
       <w:r>
         <w:rPr>
           <w:lang w:val="en-US"/>
@@ -12265,7 +12337,7 @@
           <w:lang w:val="en-US"/>
         </w:rPr>
       </w:pPr>
-      <w:bookmarkStart w:id="53" w:name="_Toc213070182"/>
+      <w:bookmarkStart w:id="53" w:name="_Toc213403690"/>
       <w:r>
         <w:rPr>
           <w:lang w:val="en-US"/>
@@ -12373,7 +12445,7 @@
           <w:lang w:val="en-US"/>
         </w:rPr>
       </w:pPr>
-      <w:bookmarkStart w:id="54" w:name="_Toc213070183"/>
+      <w:bookmarkStart w:id="54" w:name="_Toc213403691"/>
       <w:r>
         <w:rPr>
           <w:lang w:val="en-US"/>
@@ -12482,7 +12554,7 @@
           <w:lang w:val="en-US"/>
         </w:rPr>
       </w:pPr>
-      <w:bookmarkStart w:id="55" w:name="_Toc213070184"/>
+      <w:bookmarkStart w:id="55" w:name="_Toc213403692"/>
       <w:r>
         <w:rPr>
           <w:lang w:val="en-US"/>
@@ -13204,7 +13276,7 @@
           <w:lang w:val="en-US"/>
         </w:rPr>
       </w:pPr>
-      <w:bookmarkStart w:id="56" w:name="_Toc213070185"/>
+      <w:bookmarkStart w:id="56" w:name="_Toc213403693"/>
       <w:r>
         <w:rPr>
           <w:lang w:val="en-US"/>
@@ -13754,7 +13826,7 @@
       <w:pPr>
         <w:pStyle w:val="Ttulo3"/>
       </w:pPr>
-      <w:bookmarkStart w:id="57" w:name="_Toc213070186"/>
+      <w:bookmarkStart w:id="57" w:name="_Toc213403694"/>
       <w:r>
         <w:t>Flujo</w:t>
       </w:r>
@@ -13919,7 +13991,7 @@
       <w:pPr>
         <w:pStyle w:val="Ttulo3"/>
       </w:pPr>
-      <w:bookmarkStart w:id="58" w:name="_Toc213070187"/>
+      <w:bookmarkStart w:id="58" w:name="_Toc213403695"/>
       <w:r>
         <w:lastRenderedPageBreak/>
         <w:t>Clasificación de los Scripts</w:t>
@@ -13934,7 +14006,7 @@
           <w:numId w:val="31"/>
         </w:numPr>
       </w:pPr>
-      <w:bookmarkStart w:id="59" w:name="_Toc213070188"/>
+      <w:bookmarkStart w:id="59" w:name="_Toc213403696"/>
       <w:r>
         <w:t>Gestión y control del agente OIDC (autenticación local)</w:t>
       </w:r>
@@ -14459,7 +14531,7 @@
           <w:numId w:val="31"/>
         </w:numPr>
       </w:pPr>
-      <w:bookmarkStart w:id="60" w:name="_Toc213070189"/>
+      <w:bookmarkStart w:id="60" w:name="_Toc213403697"/>
       <w:r>
         <w:t>Verificación y creación de cuentas OIDC</w:t>
       </w:r>
@@ -15051,7 +15123,7 @@
           <w:numId w:val="31"/>
         </w:numPr>
       </w:pPr>
-      <w:bookmarkStart w:id="61" w:name="_Toc213070190"/>
+      <w:bookmarkStart w:id="61" w:name="_Toc213403698"/>
       <w:r>
         <w:lastRenderedPageBreak/>
         <w:t>Gestión de tokens OIDC</w:t>
@@ -15529,7 +15601,7 @@
           <w:numId w:val="31"/>
         </w:numPr>
       </w:pPr>
-      <w:bookmarkStart w:id="62" w:name="_Toc213070191"/>
+      <w:bookmarkStart w:id="62" w:name="_Toc213403699"/>
       <w:r>
         <w:t>Comprobaciones y configuración del entorno local</w:t>
       </w:r>
@@ -15766,7 +15838,7 @@
           <w:numId w:val="31"/>
         </w:numPr>
       </w:pPr>
-      <w:bookmarkStart w:id="63" w:name="_Toc213070192"/>
+      <w:bookmarkStart w:id="63" w:name="_Toc213403700"/>
       <w:r>
         <w:t>Decodificación y análisis de tokens JWT</w:t>
       </w:r>
@@ -16099,7 +16171,7 @@
           <w:numId w:val="31"/>
         </w:numPr>
       </w:pPr>
-      <w:bookmarkStart w:id="64" w:name="_Toc213070193"/>
+      <w:bookmarkStart w:id="64" w:name="_Toc213403701"/>
       <w:r>
         <w:lastRenderedPageBreak/>
         <w:t>Ejecución de trabajos en el Grid (HTCondor-CE)</w:t>
@@ -16781,7 +16853,7 @@
           <w:numId w:val="31"/>
         </w:numPr>
       </w:pPr>
-      <w:bookmarkStart w:id="65" w:name="_Toc213070194"/>
+      <w:bookmarkStart w:id="65" w:name="_Toc213403702"/>
       <w:r>
         <w:t>Monitoreo de recursos del GridUNAM</w:t>
       </w:r>
@@ -17124,7 +17196,7 @@
       <w:pPr>
         <w:pStyle w:val="Ttulo3"/>
       </w:pPr>
-      <w:bookmarkStart w:id="66" w:name="_Toc213070195"/>
+      <w:bookmarkStart w:id="66" w:name="_Toc213403703"/>
       <w:r>
         <w:lastRenderedPageBreak/>
         <w:t>Propuestas de migración a Python</w:t>
@@ -17285,7 +17357,7 @@
           <w:numId w:val="29"/>
         </w:numPr>
       </w:pPr>
-      <w:bookmarkStart w:id="67" w:name="_Toc213070196"/>
+      <w:bookmarkStart w:id="67" w:name="_Toc213403704"/>
       <w:r>
         <w:t>Traducción directa</w:t>
       </w:r>
@@ -17621,7 +17693,7 @@
           <w:numId w:val="29"/>
         </w:numPr>
       </w:pPr>
-      <w:bookmarkStart w:id="68" w:name="_Toc213070197"/>
+      <w:bookmarkStart w:id="68" w:name="_Toc213403705"/>
       <w:r>
         <w:t>Reimplementación con librerías de Python</w:t>
       </w:r>
@@ -17943,7 +18015,7 @@
           <w:numId w:val="29"/>
         </w:numPr>
       </w:pPr>
-      <w:bookmarkStart w:id="69" w:name="_Toc213070198"/>
+      <w:bookmarkStart w:id="69" w:name="_Toc213403706"/>
       <w:r>
         <w:t>Integración nativa con APIs OIDC y HTCondor</w:t>
       </w:r>
@@ -18217,9 +18289,11 @@
       <w:pPr>
         <w:pStyle w:val="Ttulo3"/>
       </w:pPr>
-      <w:r>
-        <w:t>Orden Propuesto de Migración</w:t>
-      </w:r>
+      <w:bookmarkStart w:id="70" w:name="_Toc213403707"/>
+      <w:r>
+        <w:t>Orden de Migración</w:t>
+      </w:r>
+      <w:bookmarkEnd w:id="70"/>
     </w:p>
     <w:p>
       <w:r>
@@ -18711,11 +18785,11 @@
           <w:szCs w:val="24"/>
         </w:rPr>
       </w:pPr>
-      <w:bookmarkStart w:id="70" w:name="_Toc213070199"/>
+      <w:bookmarkStart w:id="71" w:name="_Toc213403708"/>
       <w:r>
         <w:t>BITACORA</w:t>
       </w:r>
-      <w:bookmarkEnd w:id="70"/>
+      <w:bookmarkEnd w:id="71"/>
     </w:p>
     <w:sectPr>
       <w:footerReference w:type="default" r:id="rId15"/>

</xml_diff>